<commit_message>
Before I start quiescent and playing around with neighbours
</commit_message>
<xml_diff>
--- a/Dissertation/HCooper_Dissertation_DW.docx
+++ b/Dissertation/HCooper_Dissertation_DW.docx
@@ -476,25 +476,7 @@
           <w:color w:val="414042"/>
           <w:szCs w:val="20"/>
         </w:rPr>
-        <w:t xml:space="preserve">originator and are specifically acknowledged. I understand that failure to do this amounts to plagiarism and will be considered grounds for failure in this project and the degree </w:t>
-      </w:r>
-      <w:proofErr w:type="gramStart"/>
-      <w:r>
-        <w:rPr>
-          <w:rFonts w:eastAsia="Times New Roman"/>
-          <w:color w:val="414042"/>
-          <w:szCs w:val="20"/>
-        </w:rPr>
-        <w:t>examination as a whole</w:t>
-      </w:r>
-      <w:proofErr w:type="gramEnd"/>
-      <w:r>
-        <w:rPr>
-          <w:rFonts w:eastAsia="Times New Roman"/>
-          <w:color w:val="414042"/>
-          <w:szCs w:val="20"/>
-        </w:rPr>
-        <w:t>.</w:t>
+        <w:t>originator and are specifically acknowledged. I understand that failure to do this amounts to plagiarism and will be considered grounds for failure in this project and the degree examination as a whole.</w:t>
       </w:r>
     </w:p>
     <w:p>
@@ -1906,12 +1888,8 @@
       </w:r>
       <w:r>
         <w:tab/>
-      </w:r>
-      <w:proofErr w:type="spellStart"/>
-      <w:r>
         <w:t>i</w:t>
       </w:r>
-      <w:proofErr w:type="spellEnd"/>
     </w:p>
     <w:p/>
     <w:p>
@@ -5483,22 +5461,13 @@
         </w:rPr>
         <w:t xml:space="preserve">the senescent ECs have several characteristics which differ them from normal ECs. </w:t>
       </w:r>
-      <w:proofErr w:type="gramStart"/>
       <w:ins w:id="38" w:author="Harry Cooper" w:date="2017-11-29T15:32:00Z">
         <w:r>
           <w:rPr>
             <w:sz w:val="22"/>
             <w:szCs w:val="22"/>
           </w:rPr>
-          <w:t>First of all</w:t>
-        </w:r>
-        <w:proofErr w:type="gramEnd"/>
-        <w:r>
-          <w:rPr>
-            <w:sz w:val="22"/>
-            <w:szCs w:val="22"/>
-          </w:rPr>
-          <w:t xml:space="preserve">, they are unable to undergo mitosis </w:t>
+          <w:t xml:space="preserve">First of all, they are unable to undergo mitosis </w:t>
         </w:r>
       </w:ins>
       <w:r>
@@ -7425,23 +7394,7 @@
           <w:sz w:val="22"/>
           <w:szCs w:val="22"/>
         </w:rPr>
-        <w:t xml:space="preserve"> However at large cell numbers </w:t>
-      </w:r>
-      <w:proofErr w:type="gramStart"/>
-      <w:r>
-        <w:rPr>
-          <w:sz w:val="22"/>
-          <w:szCs w:val="22"/>
-        </w:rPr>
-        <w:t>is</w:t>
-      </w:r>
-      <w:proofErr w:type="gramEnd"/>
-      <w:r>
-        <w:rPr>
-          <w:sz w:val="22"/>
-          <w:szCs w:val="22"/>
-        </w:rPr>
-        <w:t xml:space="preserve"> rather slow and has no capabilities of interacting with the agents during the simulation.</w:t>
+        <w:t xml:space="preserve"> However at large cell numbers is rather slow and has no capabilities of interacting with the agents during the simulation.</w:t>
       </w:r>
     </w:p>
     <w:p>
@@ -11129,7 +11082,6 @@
                 <w:szCs w:val="22"/>
               </w:rPr>
             </w:pPr>
-            <w:proofErr w:type="gramStart"/>
             <w:r>
               <w:rPr>
                 <w:rFonts w:ascii="Times New Roman" w:hAnsi="Times New Roman" w:cs="Times New Roman"/>
@@ -11138,7 +11090,6 @@
               </w:rPr>
               <w:t>Time period</w:t>
             </w:r>
-            <w:proofErr w:type="gramEnd"/>
           </w:p>
         </w:tc>
         <w:tc>
@@ -14490,21 +14441,12 @@
         </w:rPr>
         <w:t xml:space="preserve">Test 1 would involve the variation of age and the subsequent measurement of change in time for the wound to heal. </w:t>
       </w:r>
-      <w:proofErr w:type="gramStart"/>
-      <w:r>
-        <w:rPr>
-          <w:sz w:val="22"/>
-          <w:szCs w:val="22"/>
-        </w:rPr>
-        <w:t>In order to</w:t>
-      </w:r>
-      <w:proofErr w:type="gramEnd"/>
-      <w:r>
-        <w:rPr>
-          <w:sz w:val="22"/>
-          <w:szCs w:val="22"/>
-        </w:rPr>
-        <w:t xml:space="preserve"> vary age, as shown in the literature review, the number of starting senescent cells within the model</w:t>
+      <w:r>
+        <w:rPr>
+          <w:sz w:val="22"/>
+          <w:szCs w:val="22"/>
+        </w:rPr>
+        <w:t>In order to vary age, as shown in the literature review, the number of starting senescent cells within the model</w:t>
       </w:r>
       <w:r>
         <w:rPr>
@@ -14706,25 +14648,7 @@
           <w:sz w:val="22"/>
           <w:szCs w:val="22"/>
         </w:rPr>
-        <w:t xml:space="preserve">Pay attention to control conditions, samples selected, </w:t>
-      </w:r>
-      <w:proofErr w:type="spellStart"/>
-      <w:r>
-        <w:rPr>
-          <w:rFonts w:ascii="Times New Roman" w:eastAsia="Times New Roman" w:hAnsi="Times New Roman" w:cs="Times New Roman"/>
-          <w:sz w:val="22"/>
-          <w:szCs w:val="22"/>
-        </w:rPr>
-        <w:t>etc</w:t>
-      </w:r>
-      <w:proofErr w:type="spellEnd"/>
-      <w:r>
-        <w:rPr>
-          <w:rFonts w:ascii="Times New Roman" w:eastAsia="Times New Roman" w:hAnsi="Times New Roman" w:cs="Times New Roman"/>
-          <w:sz w:val="22"/>
-          <w:szCs w:val="22"/>
-        </w:rPr>
-        <w:t xml:space="preserve">… </w:t>
+        <w:t xml:space="preserve">Pay attention to control conditions, samples selected, etc… </w:t>
       </w:r>
     </w:p>
     <w:p>
@@ -15110,8 +15034,6 @@
         </w:rPr>
         <w:t>Current part of work not completed</w:t>
       </w:r>
-      <w:bookmarkStart w:id="209" w:name="_GoBack"/>
-      <w:bookmarkEnd w:id="209"/>
     </w:p>
     <w:p>
       <w:pPr>
@@ -15122,13 +15044,13 @@
         <w:ind w:left="540"/>
         <w:textAlignment w:val="center"/>
         <w:rPr>
-          <w:del w:id="210" w:author="Harry Cooper" w:date="2017-11-29T15:21:00Z"/>
+          <w:del w:id="209" w:author="Harry Cooper" w:date="2017-11-29T15:21:00Z"/>
           <w:rFonts w:eastAsia="Times New Roman"/>
           <w:sz w:val="22"/>
           <w:szCs w:val="22"/>
         </w:rPr>
       </w:pPr>
-      <w:del w:id="211" w:author="Harry Cooper" w:date="2017-11-29T15:21:00Z">
+      <w:del w:id="210" w:author="Harry Cooper" w:date="2017-11-29T15:21:00Z">
         <w:r>
           <w:rPr>
             <w:rFonts w:eastAsia="Times New Roman"/>
@@ -15270,16 +15192,16 @@
       <w:r>
         <w:t xml:space="preserve">4.2 </w:t>
       </w:r>
-      <w:commentRangeStart w:id="212"/>
+      <w:commentRangeStart w:id="211"/>
       <w:r>
         <w:t>Progress</w:t>
       </w:r>
-      <w:commentRangeEnd w:id="212"/>
+      <w:commentRangeEnd w:id="211"/>
       <w:r>
         <w:rPr>
           <w:rStyle w:val="CommentReference"/>
         </w:rPr>
-        <w:commentReference w:id="212"/>
+        <w:commentReference w:id="211"/>
       </w:r>
     </w:p>
     <w:p>
@@ -15295,7 +15217,7 @@
       <w:pPr>
         <w:ind w:left="720"/>
         <w:rPr>
-          <w:ins w:id="213" w:author="Harry Cooper" w:date="2017-11-29T15:20:00Z"/>
+          <w:ins w:id="212" w:author="Harry Cooper" w:date="2017-11-29T15:20:00Z"/>
           <w:sz w:val="22"/>
           <w:szCs w:val="22"/>
         </w:rPr>
@@ -15335,7 +15257,7 @@
         </w:rPr>
         <w:t xml:space="preserve"> from python 2 in to python 3</w:t>
       </w:r>
-      <w:del w:id="214" w:author="Harry Cooper" w:date="2017-11-29T15:36:00Z">
+      <w:del w:id="213" w:author="Harry Cooper" w:date="2017-11-29T15:36:00Z">
         <w:r>
           <w:rPr>
             <w:sz w:val="22"/>
@@ -15344,7 +15266,7 @@
           <w:delText>. I’ve</w:delText>
         </w:r>
       </w:del>
-      <w:ins w:id="215" w:author="Harry Cooper" w:date="2017-11-29T15:36:00Z">
+      <w:ins w:id="214" w:author="Harry Cooper" w:date="2017-11-29T15:36:00Z">
         <w:r>
           <w:rPr>
             <w:sz w:val="22"/>
@@ -15360,7 +15282,7 @@
         </w:rPr>
         <w:t xml:space="preserve"> </w:t>
       </w:r>
-      <w:del w:id="216" w:author="Harry Cooper" w:date="2017-11-29T15:36:00Z">
+      <w:del w:id="215" w:author="Harry Cooper" w:date="2017-11-29T15:36:00Z">
         <w:r>
           <w:rPr>
             <w:sz w:val="22"/>
@@ -15390,7 +15312,7 @@
         </w:rPr>
         <w:t xml:space="preserve">. </w:t>
       </w:r>
-      <w:del w:id="217" w:author="Harry Cooper" w:date="2017-11-29T15:37:00Z">
+      <w:del w:id="216" w:author="Harry Cooper" w:date="2017-11-29T15:37:00Z">
         <w:r>
           <w:rPr>
             <w:sz w:val="22"/>
@@ -15399,7 +15321,7 @@
           <w:delText>I’ver</w:delText>
         </w:r>
       </w:del>
-      <w:ins w:id="218" w:author="Harry Cooper" w:date="2017-11-29T15:37:00Z">
+      <w:ins w:id="217" w:author="Harry Cooper" w:date="2017-11-29T15:37:00Z">
         <w:r>
           <w:rPr>
             <w:sz w:val="22"/>
@@ -16599,7 +16521,7 @@
         <w:spacing w:before="0" w:beforeAutospacing="0" w:after="0" w:afterAutospacing="0"/>
         <w:ind w:left="720"/>
         <w:rPr>
-          <w:ins w:id="219" w:author="Harry Cooper" w:date="2017-11-29T15:20:00Z"/>
+          <w:ins w:id="218" w:author="Harry Cooper" w:date="2017-11-29T15:20:00Z"/>
           <w:sz w:val="22"/>
           <w:szCs w:val="22"/>
         </w:rPr>
@@ -16639,7 +16561,7 @@
         </w:rPr>
         <w:t>cells</w:t>
       </w:r>
-      <w:ins w:id="220" w:author="Harry Cooper" w:date="2017-11-29T15:20:00Z">
+      <w:ins w:id="219" w:author="Harry Cooper" w:date="2017-11-29T15:20:00Z">
         <w:r>
           <w:rPr>
             <w:sz w:val="22"/>
@@ -16670,7 +16592,7 @@
         </w:rPr>
         <w:t xml:space="preserve"> to even form a confluence, let alone the wound healing</w:t>
       </w:r>
-      <w:ins w:id="221" w:author="Harry Cooper" w:date="2017-11-29T15:20:00Z">
+      <w:ins w:id="220" w:author="Harry Cooper" w:date="2017-11-29T15:20:00Z">
         <w:r>
           <w:rPr>
             <w:sz w:val="22"/>
@@ -16686,7 +16608,7 @@
         </w:rPr>
         <w:t>, which is used to correct any overlapping of cells caused by mitosis or movement.</w:t>
       </w:r>
-      <w:ins w:id="222" w:author="Harry Cooper" w:date="2017-11-29T15:20:00Z">
+      <w:ins w:id="221" w:author="Harry Cooper" w:date="2017-11-29T15:20:00Z">
         <w:r>
           <w:rPr>
             <w:sz w:val="22"/>
@@ -16702,7 +16624,7 @@
         </w:rPr>
         <w:t xml:space="preserve"> used to iterate through each cell in turn</w:t>
       </w:r>
-      <w:ins w:id="223" w:author="Harry Cooper" w:date="2017-11-29T15:20:00Z">
+      <w:ins w:id="222" w:author="Harry Cooper" w:date="2017-11-29T15:20:00Z">
         <w:r>
           <w:rPr>
             <w:sz w:val="22"/>
@@ -16718,7 +16640,7 @@
         </w:rPr>
         <w:t>s</w:t>
       </w:r>
-      <w:ins w:id="224" w:author="Harry Cooper" w:date="2017-11-29T15:20:00Z">
+      <w:ins w:id="223" w:author="Harry Cooper" w:date="2017-11-29T15:20:00Z">
         <w:r>
           <w:rPr>
             <w:sz w:val="22"/>
@@ -16734,7 +16656,7 @@
         </w:rPr>
         <w:t xml:space="preserve">the </w:t>
       </w:r>
-      <w:ins w:id="225" w:author="Harry Cooper" w:date="2017-11-29T15:20:00Z">
+      <w:ins w:id="224" w:author="Harry Cooper" w:date="2017-11-29T15:20:00Z">
         <w:r>
           <w:rPr>
             <w:sz w:val="22"/>
@@ -16750,7 +16672,7 @@
         </w:rPr>
         <w:t>for the program to compute is at least</w:t>
       </w:r>
-      <w:ins w:id="226" w:author="Harry Cooper" w:date="2017-11-29T15:20:00Z">
+      <w:ins w:id="225" w:author="Harry Cooper" w:date="2017-11-29T15:20:00Z">
         <w:r>
           <w:rPr>
             <w:sz w:val="22"/>
@@ -16807,10 +16729,19 @@
           <w:sz w:val="22"/>
           <w:szCs w:val="22"/>
         </w:rPr>
-        <w:t>m in diameter, whereas the ECs will be around 5-10</w:t>
-      </w:r>
-      <w:r>
-        <w:rPr>
+        <w:t xml:space="preserve">m in diameter, whereas the </w:t>
+      </w:r>
+      <w:r>
+        <w:rPr>
+          <w:color w:val="FF0000"/>
+          <w:sz w:val="22"/>
+          <w:szCs w:val="22"/>
+        </w:rPr>
+        <w:t>ECs will be around 5-10</w:t>
+      </w:r>
+      <w:r>
+        <w:rPr>
+          <w:color w:val="FF0000"/>
           <w:sz w:val="22"/>
           <w:szCs w:val="22"/>
         </w:rPr>
@@ -16818,6 +16749,7 @@
       </w:r>
       <w:r>
         <w:rPr>
+          <w:color w:val="FF0000"/>
           <w:sz w:val="22"/>
           <w:szCs w:val="22"/>
         </w:rPr>
@@ -16825,6 +16757,7 @@
       </w:r>
       <w:r>
         <w:rPr>
+          <w:color w:val="FF0000"/>
           <w:sz w:val="22"/>
           <w:szCs w:val="22"/>
         </w:rPr>
@@ -16832,10 +16765,18 @@
       </w:r>
       <w:r>
         <w:rPr>
-          <w:sz w:val="22"/>
-          <w:szCs w:val="22"/>
-        </w:rPr>
-        <w:t>m. This means that overall, my simulation will have fewer cells than what CellABM models, reducing the scalability risk slightly.</w:t>
+          <w:color w:val="FF0000"/>
+          <w:sz w:val="22"/>
+          <w:szCs w:val="22"/>
+        </w:rPr>
+        <w:t xml:space="preserve">m. </w:t>
+      </w:r>
+      <w:r>
+        <w:rPr>
+          <w:sz w:val="22"/>
+          <w:szCs w:val="22"/>
+        </w:rPr>
+        <w:t>This means that overall, my simulation will have fewer cells than what CellABM models, reducing the scalability risk slightly.</w:t>
       </w:r>
     </w:p>
     <w:p>
@@ -16844,12 +16785,11 @@
         <w:spacing w:before="0" w:beforeAutospacing="0" w:after="0" w:afterAutospacing="0"/>
         <w:ind w:left="720"/>
         <w:rPr>
-          <w:ins w:id="227" w:author="Harry Cooper" w:date="2017-11-29T15:20:00Z"/>
-          <w:sz w:val="22"/>
-          <w:szCs w:val="22"/>
-        </w:rPr>
-      </w:pPr>
-      <w:ins w:id="228" w:author="Harry Cooper" w:date="2017-11-29T15:20:00Z">
+          <w:sz w:val="22"/>
+          <w:szCs w:val="22"/>
+        </w:rPr>
+      </w:pPr>
+      <w:ins w:id="226" w:author="Harry Cooper" w:date="2017-11-29T15:20:00Z">
         <w:r>
           <w:rPr>
             <w:sz w:val="22"/>
@@ -16865,23 +16805,17 @@
         </w:rPr>
         <w:t>and would not provide a realistic model of ECs.</w:t>
       </w:r>
-    </w:p>
-    <w:p>
-      <w:pPr>
-        <w:rPr>
-          <w:sz w:val="22"/>
-          <w:szCs w:val="22"/>
-        </w:rPr>
-      </w:pPr>
-    </w:p>
-    <w:p>
-      <w:pPr>
-        <w:rPr>
-          <w:ins w:id="229" w:author="Harry Cooper" w:date="2017-11-29T15:20:00Z"/>
-          <w:sz w:val="22"/>
-          <w:szCs w:val="22"/>
-        </w:rPr>
-        <w:pPrChange w:id="230" w:author="Harry Cooper" w:date="2017-11-29T15:23:00Z">
+      <w:bookmarkStart w:id="227" w:name="_GoBack"/>
+      <w:bookmarkEnd w:id="227"/>
+    </w:p>
+    <w:p>
+      <w:pPr>
+        <w:rPr>
+          <w:ins w:id="228" w:author="Harry Cooper" w:date="2017-11-29T15:20:00Z"/>
+          <w:sz w:val="22"/>
+          <w:szCs w:val="22"/>
+        </w:rPr>
+        <w:pPrChange w:id="229" w:author="Harry Cooper" w:date="2017-11-29T15:23:00Z">
           <w:pPr>
             <w:ind w:left="360"/>
           </w:pPr>
@@ -16894,13 +16828,13 @@
         <w:spacing w:before="0" w:beforeAutospacing="0" w:after="0" w:afterAutospacing="0"/>
         <w:ind w:left="720"/>
         <w:rPr>
-          <w:ins w:id="231" w:author="Harry Cooper" w:date="2017-11-29T15:20:00Z"/>
-          <w:sz w:val="22"/>
-          <w:szCs w:val="22"/>
-        </w:rPr>
-      </w:pPr>
-      <w:commentRangeStart w:id="232"/>
-      <w:ins w:id="233" w:author="Harry Cooper" w:date="2017-11-29T15:20:00Z">
+          <w:ins w:id="230" w:author="Harry Cooper" w:date="2017-11-29T15:20:00Z"/>
+          <w:sz w:val="22"/>
+          <w:szCs w:val="22"/>
+        </w:rPr>
+      </w:pPr>
+      <w:commentRangeStart w:id="231"/>
+      <w:ins w:id="232" w:author="Harry Cooper" w:date="2017-11-29T15:20:00Z">
         <w:r>
           <w:rPr>
             <w:sz w:val="22"/>
@@ -16908,14 +16842,14 @@
           </w:rPr>
           <w:t xml:space="preserve">This program is useful as it automatically outputs a graph showing the growth of each cell type over time, shown below. This can be used in my application to determine the rate of time required for the wound to heal with different starting parameters.  </w:t>
         </w:r>
-        <w:commentRangeEnd w:id="232"/>
+        <w:commentRangeEnd w:id="231"/>
         <w:r>
           <w:rPr>
             <w:rStyle w:val="CommentReference"/>
             <w:sz w:val="22"/>
             <w:szCs w:val="22"/>
           </w:rPr>
-          <w:commentReference w:id="232"/>
+          <w:commentReference w:id="231"/>
         </w:r>
       </w:ins>
     </w:p>
@@ -16925,18 +16859,18 @@
         <w:spacing w:before="0" w:beforeAutospacing="0" w:after="0" w:afterAutospacing="0"/>
         <w:ind w:firstLine="720"/>
         <w:rPr>
-          <w:ins w:id="234" w:author="Harry Cooper" w:date="2017-11-29T15:20:00Z"/>
-          <w:sz w:val="22"/>
-          <w:szCs w:val="22"/>
-        </w:rPr>
-      </w:pPr>
-      <w:ins w:id="235" w:author="Harry Cooper" w:date="2017-11-29T15:20:00Z">
+          <w:ins w:id="233" w:author="Harry Cooper" w:date="2017-11-29T15:20:00Z"/>
+          <w:sz w:val="22"/>
+          <w:szCs w:val="22"/>
+        </w:rPr>
+      </w:pPr>
+      <w:ins w:id="234" w:author="Harry Cooper" w:date="2017-11-29T15:20:00Z">
         <w:r>
           <w:rPr>
             <w:noProof/>
             <w:sz w:val="22"/>
             <w:szCs w:val="22"/>
-            <w:rPrChange w:id="236" w:author="Unknown">
+            <w:rPrChange w:id="235" w:author="Unknown">
               <w:rPr>
                 <w:noProof/>
               </w:rPr>
@@ -17004,8 +16938,8 @@
           <w:szCs w:val="22"/>
         </w:rPr>
       </w:pPr>
-      <w:commentRangeStart w:id="237"/>
-      <w:ins w:id="238" w:author="Harry Cooper" w:date="2017-11-29T15:20:00Z">
+      <w:commentRangeStart w:id="236"/>
+      <w:ins w:id="237" w:author="Harry Cooper" w:date="2017-11-29T15:20:00Z">
         <w:r>
           <w:rPr>
             <w:sz w:val="22"/>
@@ -17028,7 +16962,7 @@
         </w:rPr>
         <w:t>:</w:t>
       </w:r>
-      <w:ins w:id="239" w:author="Harry Cooper" w:date="2017-11-29T15:20:00Z">
+      <w:ins w:id="238" w:author="Harry Cooper" w:date="2017-11-29T15:20:00Z">
         <w:r>
           <w:rPr>
             <w:sz w:val="22"/>
@@ -17044,7 +16978,7 @@
         </w:rPr>
         <w:t>T</w:t>
       </w:r>
-      <w:ins w:id="240" w:author="Harry Cooper" w:date="2017-11-29T15:20:00Z">
+      <w:ins w:id="239" w:author="Harry Cooper" w:date="2017-11-29T15:20:00Z">
         <w:r>
           <w:rPr>
             <w:sz w:val="22"/>
@@ -17060,7 +16994,7 @@
         </w:rPr>
         <w:t>CellABM</w:t>
       </w:r>
-      <w:ins w:id="241" w:author="Harry Cooper" w:date="2017-11-29T15:20:00Z">
+      <w:ins w:id="240" w:author="Harry Cooper" w:date="2017-11-29T15:20:00Z">
         <w:r>
           <w:rPr>
             <w:sz w:val="22"/>
@@ -17102,7 +17036,7 @@
         </w:rPr>
         <w:t xml:space="preserve">   </w:t>
       </w:r>
-      <w:ins w:id="242" w:author="Harry Cooper" w:date="2017-11-29T15:20:00Z">
+      <w:ins w:id="241" w:author="Harry Cooper" w:date="2017-11-29T15:20:00Z">
         <w:r>
           <w:rPr>
             <w:sz w:val="22"/>
@@ -17110,7 +17044,7 @@
           </w:rPr>
           <w:t xml:space="preserve"> cells and 200 stem </w:t>
         </w:r>
-        <w:commentRangeStart w:id="243"/>
+        <w:commentRangeStart w:id="242"/>
         <w:r>
           <w:rPr>
             <w:sz w:val="22"/>
@@ -17118,14 +17052,14 @@
           </w:rPr>
           <w:t>cells</w:t>
         </w:r>
-        <w:commentRangeEnd w:id="243"/>
+        <w:commentRangeEnd w:id="242"/>
         <w:r>
           <w:rPr>
             <w:rStyle w:val="CommentReference"/>
             <w:sz w:val="22"/>
             <w:szCs w:val="22"/>
           </w:rPr>
-          <w:commentReference w:id="243"/>
+          <w:commentReference w:id="242"/>
         </w:r>
         <w:r>
           <w:rPr>
@@ -17134,14 +17068,14 @@
           </w:rPr>
           <w:t>.</w:t>
         </w:r>
-        <w:commentRangeEnd w:id="237"/>
+        <w:commentRangeEnd w:id="236"/>
         <w:r>
           <w:rPr>
             <w:rStyle w:val="CommentReference"/>
             <w:sz w:val="22"/>
             <w:szCs w:val="22"/>
           </w:rPr>
-          <w:commentReference w:id="237"/>
+          <w:commentReference w:id="236"/>
         </w:r>
       </w:ins>
     </w:p>
@@ -17150,7 +17084,7 @@
         <w:pStyle w:val="NormalWeb"/>
         <w:spacing w:before="0" w:beforeAutospacing="0" w:after="0" w:afterAutospacing="0"/>
         <w:rPr>
-          <w:ins w:id="244" w:author="Harry Cooper" w:date="2017-11-29T15:20:00Z"/>
+          <w:ins w:id="243" w:author="Harry Cooper" w:date="2017-11-29T15:20:00Z"/>
           <w:sz w:val="22"/>
           <w:szCs w:val="22"/>
         </w:rPr>
@@ -17162,7 +17096,7 @@
         <w:spacing w:before="0" w:beforeAutospacing="0" w:after="0" w:afterAutospacing="0"/>
         <w:ind w:left="720"/>
         <w:rPr>
-          <w:ins w:id="245" w:author="Harry Cooper" w:date="2017-11-29T15:20:00Z"/>
+          <w:ins w:id="244" w:author="Harry Cooper" w:date="2017-11-29T15:20:00Z"/>
           <w:sz w:val="22"/>
           <w:szCs w:val="22"/>
         </w:rPr>
@@ -17175,7 +17109,7 @@
         </w:rPr>
         <w:t>CellABM</w:t>
       </w:r>
-      <w:ins w:id="246" w:author="Harry Cooper" w:date="2017-11-29T15:20:00Z">
+      <w:ins w:id="245" w:author="Harry Cooper" w:date="2017-11-29T15:20:00Z">
         <w:r>
           <w:rPr>
             <w:sz w:val="22"/>
@@ -17191,7 +17125,7 @@
         </w:rPr>
         <w:t>ing</w:t>
       </w:r>
-      <w:ins w:id="247" w:author="Harry Cooper" w:date="2017-11-29T15:20:00Z">
+      <w:ins w:id="246" w:author="Harry Cooper" w:date="2017-11-29T15:20:00Z">
         <w:r>
           <w:rPr>
             <w:sz w:val="22"/>
@@ -17207,7 +17141,7 @@
         </w:rPr>
         <w:t>, and</w:t>
       </w:r>
-      <w:ins w:id="248" w:author="Harry Cooper" w:date="2017-11-29T15:20:00Z">
+      <w:ins w:id="247" w:author="Harry Cooper" w:date="2017-11-29T15:20:00Z">
         <w:r>
           <w:rPr>
             <w:noProof/>
@@ -17243,13 +17177,13 @@
           <w:szCs w:val="22"/>
         </w:rPr>
       </w:pPr>
-      <w:ins w:id="249" w:author="Harry Cooper" w:date="2017-11-29T15:20:00Z">
+      <w:ins w:id="248" w:author="Harry Cooper" w:date="2017-11-29T15:20:00Z">
         <w:r>
           <w:rPr>
             <w:noProof/>
             <w:sz w:val="22"/>
             <w:szCs w:val="22"/>
-            <w:rPrChange w:id="250" w:author="Unknown">
+            <w:rPrChange w:id="249" w:author="Unknown">
               <w:rPr>
                 <w:noProof/>
               </w:rPr>
@@ -17329,13 +17263,13 @@
           <w:szCs w:val="22"/>
         </w:rPr>
       </w:pPr>
-      <w:ins w:id="251" w:author="Harry Cooper" w:date="2017-11-29T15:20:00Z">
+      <w:ins w:id="250" w:author="Harry Cooper" w:date="2017-11-29T15:20:00Z">
         <w:r>
           <w:rPr>
             <w:noProof/>
             <w:sz w:val="22"/>
             <w:szCs w:val="22"/>
-            <w:rPrChange w:id="252" w:author="Unknown">
+            <w:rPrChange w:id="251" w:author="Unknown">
               <w:rPr>
                 <w:noProof/>
               </w:rPr>
@@ -17871,9 +17805,79 @@
           <w:sz w:val="22"/>
           <w:shd w:val="clear" w:color="auto" w:fill="FFFFFF"/>
         </w:rPr>
-        <w:t xml:space="preserve">Index </w:t>
-      </w:r>
-      <w:proofErr w:type="spellStart"/>
+        <w:t>Index medicus</w:t>
+      </w:r>
+      <w:r>
+        <w:rPr>
+          <w:rFonts w:eastAsia="Times New Roman"/>
+          <w:sz w:val="22"/>
+          <w:shd w:val="clear" w:color="auto" w:fill="FFFFFF"/>
+        </w:rPr>
+        <w:t xml:space="preserve">, [online] 24(1). Available at: </w:t>
+      </w:r>
+    </w:p>
+    <w:p>
+      <w:pPr>
+        <w:rPr>
+          <w:rFonts w:eastAsia="Times New Roman"/>
+          <w:sz w:val="22"/>
+          <w:shd w:val="clear" w:color="auto" w:fill="FFFFFF"/>
+        </w:rPr>
+      </w:pPr>
+      <w:r>
+        <w:rPr>
+          <w:rFonts w:eastAsia="Times New Roman"/>
+          <w:sz w:val="22"/>
+          <w:shd w:val="clear" w:color="auto" w:fill="FFFFFF"/>
+        </w:rPr>
+        <w:t xml:space="preserve">      http://onlinelibrary.wiley.com/journal/10.1111/(ISSN)1365-2184 [Accessed 3 Dec. </w:t>
+      </w:r>
+    </w:p>
+    <w:p>
+      <w:pPr>
+        <w:rPr>
+          <w:rFonts w:eastAsia="Times New Roman"/>
+          <w:sz w:val="22"/>
+        </w:rPr>
+      </w:pPr>
+      <w:r>
+        <w:rPr>
+          <w:rFonts w:eastAsia="Times New Roman"/>
+          <w:sz w:val="22"/>
+          <w:shd w:val="clear" w:color="auto" w:fill="FFFFFF"/>
+        </w:rPr>
+        <w:t xml:space="preserve">      2017].</w:t>
+      </w:r>
+    </w:p>
+    <w:p>
+      <w:pPr>
+        <w:rPr>
+          <w:sz w:val="22"/>
+        </w:rPr>
+      </w:pPr>
+    </w:p>
+    <w:p>
+      <w:pPr>
+        <w:rPr>
+          <w:rFonts w:eastAsia="Times New Roman"/>
+          <w:sz w:val="22"/>
+          <w:shd w:val="clear" w:color="auto" w:fill="FFFFFF"/>
+        </w:rPr>
+      </w:pPr>
+      <w:r>
+        <w:rPr>
+          <w:sz w:val="22"/>
+        </w:rPr>
+        <w:t xml:space="preserve">[5] </w:t>
+      </w:r>
+      <w:r>
+        <w:rPr>
+          <w:rFonts w:eastAsia="Times New Roman"/>
+          <w:sz w:val="22"/>
+          <w:shd w:val="clear" w:color="auto" w:fill="FFFFFF"/>
+        </w:rPr>
+        <w:t>En.wikipedia.org. (2017). </w:t>
+      </w:r>
       <w:r>
         <w:rPr>
           <w:rFonts w:eastAsia="Times New Roman"/>
@@ -17882,16 +17886,15 @@
           <w:sz w:val="22"/>
           <w:shd w:val="clear" w:color="auto" w:fill="FFFFFF"/>
         </w:rPr>
-        <w:t>medicus</w:t>
-      </w:r>
-      <w:proofErr w:type="spellEnd"/>
+        <w:t>G0 phase</w:t>
+      </w:r>
       <w:r>
         <w:rPr>
           <w:rFonts w:eastAsia="Times New Roman"/>
           <w:sz w:val="22"/>
           <w:shd w:val="clear" w:color="auto" w:fill="FFFFFF"/>
         </w:rPr>
-        <w:t xml:space="preserve">, [online] 24(1). Available at: </w:t>
+        <w:t xml:space="preserve">. [online] Available at: </w:t>
       </w:r>
     </w:p>
     <w:p>
@@ -17899,62 +17902,74 @@
         <w:rPr>
           <w:rFonts w:eastAsia="Times New Roman"/>
           <w:sz w:val="22"/>
+        </w:rPr>
+      </w:pPr>
+      <w:r>
+        <w:rPr>
+          <w:rFonts w:eastAsia="Times New Roman"/>
+          <w:sz w:val="22"/>
           <w:shd w:val="clear" w:color="auto" w:fill="FFFFFF"/>
         </w:rPr>
-      </w:pPr>
-      <w:r>
+        <w:t xml:space="preserve">      https://en.wikipedia.org/wiki/G0_phase [Accessed 3 Dec. 2017].</w:t>
+      </w:r>
+    </w:p>
+    <w:p>
+      <w:pPr>
+        <w:rPr>
+          <w:sz w:val="22"/>
+        </w:rPr>
+      </w:pPr>
+    </w:p>
+    <w:p>
+      <w:pPr>
+        <w:spacing w:after="180"/>
+        <w:ind w:left="450" w:hanging="450"/>
+        <w:rPr>
+          <w:sz w:val="22"/>
+        </w:rPr>
+      </w:pPr>
+      <w:r>
+        <w:rPr>
+          <w:sz w:val="22"/>
+        </w:rPr>
+        <w:t>[6] Lab.anhb.uwa.edu.au. (1998). </w:t>
+      </w:r>
+      <w:r>
+        <w:rPr>
+          <w:i/>
+          <w:iCs/>
+          <w:sz w:val="22"/>
+        </w:rPr>
+        <w:t>Blue Histology - more about Endothelial Cells</w:t>
+      </w:r>
+      <w:r>
+        <w:rPr>
+          <w:sz w:val="22"/>
+        </w:rPr>
+        <w:t>. [online] Available at: http://www.lab.anhb.uwa.edu.au/mb140/moreabout/endothel.htm [Accessed 27 Nov. 2017].</w:t>
+      </w:r>
+    </w:p>
+    <w:p>
+      <w:pPr>
         <w:rPr>
           <w:rFonts w:eastAsia="Times New Roman"/>
           <w:sz w:val="22"/>
           <w:shd w:val="clear" w:color="auto" w:fill="FFFFFF"/>
         </w:rPr>
-        <w:t xml:space="preserve">      http://onlinelibrary.wiley.com/journal/10.1111/(ISSN)1365-2184 [Accessed 3 Dec. </w:t>
-      </w:r>
-    </w:p>
-    <w:p>
-      <w:pPr>
+      </w:pPr>
+      <w:r>
+        <w:rPr>
+          <w:sz w:val="22"/>
+        </w:rPr>
+        <w:t xml:space="preserve">[7] </w:t>
+      </w:r>
+      <w:r>
         <w:rPr>
           <w:rFonts w:eastAsia="Times New Roman"/>
           <w:sz w:val="22"/>
-        </w:rPr>
-      </w:pPr>
-      <w:r>
-        <w:rPr>
-          <w:rFonts w:eastAsia="Times New Roman"/>
-          <w:sz w:val="22"/>
           <w:shd w:val="clear" w:color="auto" w:fill="FFFFFF"/>
         </w:rPr>
-        <w:t xml:space="preserve">      2017].</w:t>
-      </w:r>
-    </w:p>
-    <w:p>
-      <w:pPr>
-        <w:rPr>
-          <w:sz w:val="22"/>
-        </w:rPr>
-      </w:pPr>
-    </w:p>
-    <w:p>
-      <w:pPr>
-        <w:rPr>
-          <w:rFonts w:eastAsia="Times New Roman"/>
-          <w:sz w:val="22"/>
-          <w:shd w:val="clear" w:color="auto" w:fill="FFFFFF"/>
-        </w:rPr>
-      </w:pPr>
-      <w:r>
-        <w:rPr>
-          <w:sz w:val="22"/>
-        </w:rPr>
-        <w:t xml:space="preserve">[5] </w:t>
-      </w:r>
-      <w:r>
-        <w:rPr>
-          <w:rFonts w:eastAsia="Times New Roman"/>
-          <w:sz w:val="22"/>
-          <w:shd w:val="clear" w:color="auto" w:fill="FFFFFF"/>
-        </w:rPr>
-        <w:t>En.wikipedia.org. (2017). </w:t>
+        <w:t>P.Brandes, R. (2005). Endothelial Aging. </w:t>
       </w:r>
       <w:r>
         <w:rPr>
@@ -17964,7 +17979,7 @@
           <w:sz w:val="22"/>
           <w:shd w:val="clear" w:color="auto" w:fill="FFFFFF"/>
         </w:rPr>
-        <w:t>G0 phase</w:t>
+        <w:t>Cardiovascular Research</w:t>
       </w:r>
       <w:r>
         <w:rPr>
@@ -17972,7 +17987,7 @@
           <w:sz w:val="22"/>
           <w:shd w:val="clear" w:color="auto" w:fill="FFFFFF"/>
         </w:rPr>
-        <w:t xml:space="preserve">. [online] Available at: </w:t>
+        <w:t xml:space="preserve">, [online] 66(2), </w:t>
       </w:r>
     </w:p>
     <w:p>
@@ -17980,6 +17995,7 @@
         <w:rPr>
           <w:rFonts w:eastAsia="Times New Roman"/>
           <w:sz w:val="22"/>
+          <w:shd w:val="clear" w:color="auto" w:fill="FFFFFF"/>
         </w:rPr>
       </w:pPr>
       <w:r>
@@ -17988,43 +18004,7 @@
           <w:sz w:val="22"/>
           <w:shd w:val="clear" w:color="auto" w:fill="FFFFFF"/>
         </w:rPr>
-        <w:t xml:space="preserve">      https://en.wikipedia.org/wiki/G0_phase [Accessed 3 Dec. 2017].</w:t>
-      </w:r>
-    </w:p>
-    <w:p>
-      <w:pPr>
-        <w:rPr>
-          <w:sz w:val="22"/>
-        </w:rPr>
-      </w:pPr>
-    </w:p>
-    <w:p>
-      <w:pPr>
-        <w:spacing w:after="180"/>
-        <w:ind w:left="450" w:hanging="450"/>
-        <w:rPr>
-          <w:sz w:val="22"/>
-        </w:rPr>
-      </w:pPr>
-      <w:r>
-        <w:rPr>
-          <w:sz w:val="22"/>
-        </w:rPr>
-        <w:t>[6] Lab.anhb.uwa.edu.au. (1998). </w:t>
-      </w:r>
-      <w:r>
-        <w:rPr>
-          <w:i/>
-          <w:iCs/>
-          <w:sz w:val="22"/>
-        </w:rPr>
-        <w:t>Blue Histology - more about Endothelial Cells</w:t>
-      </w:r>
-      <w:r>
-        <w:rPr>
-          <w:sz w:val="22"/>
-        </w:rPr>
-        <w:t>. [online] Available at: http://www.lab.anhb.uwa.edu.au/mb140/moreabout/endothel.htm [Accessed 27 Nov. 2017].</w:t>
+        <w:t xml:space="preserve">      pp.286–294. Available at: https://doi.org/10.1016/j.cardiores.2004.12.027 [Accessed 3 </w:t>
       </w:r>
     </w:p>
     <w:p>
@@ -18032,34 +18012,61 @@
         <w:rPr>
           <w:rFonts w:eastAsia="Times New Roman"/>
           <w:sz w:val="22"/>
+        </w:rPr>
+      </w:pPr>
+      <w:r>
+        <w:rPr>
+          <w:rFonts w:eastAsia="Times New Roman"/>
+          <w:sz w:val="22"/>
           <w:shd w:val="clear" w:color="auto" w:fill="FFFFFF"/>
         </w:rPr>
-      </w:pPr>
-      <w:r>
-        <w:rPr>
-          <w:sz w:val="22"/>
-        </w:rPr>
-        <w:t xml:space="preserve">[7] </w:t>
-      </w:r>
-      <w:proofErr w:type="spellStart"/>
-      <w:proofErr w:type="gramStart"/>
-      <w:r>
+        <w:t xml:space="preserve">      Dec. 2017].</w:t>
+      </w:r>
+    </w:p>
+    <w:p>
+      <w:pPr>
+        <w:rPr>
+          <w:sz w:val="22"/>
+        </w:rPr>
+      </w:pPr>
+    </w:p>
+    <w:p>
+      <w:pPr>
         <w:rPr>
           <w:rFonts w:eastAsia="Times New Roman"/>
           <w:sz w:val="22"/>
           <w:shd w:val="clear" w:color="auto" w:fill="FFFFFF"/>
         </w:rPr>
-        <w:t>P.Brandes</w:t>
-      </w:r>
-      <w:proofErr w:type="spellEnd"/>
-      <w:proofErr w:type="gramEnd"/>
+      </w:pPr>
+      <w:r>
+        <w:rPr>
+          <w:sz w:val="22"/>
+        </w:rPr>
+        <w:t xml:space="preserve">[8] </w:t>
+      </w:r>
       <w:r>
         <w:rPr>
           <w:rFonts w:eastAsia="Times New Roman"/>
           <w:sz w:val="22"/>
           <w:shd w:val="clear" w:color="auto" w:fill="FFFFFF"/>
         </w:rPr>
-        <w:t>, R. (2005). Endothelial Aging. </w:t>
+        <w:t xml:space="preserve">Foreman, K. and Tang, J. (2003). Molecular mechanisms of replicative senescence in </w:t>
+      </w:r>
+    </w:p>
+    <w:p>
+      <w:pPr>
+        <w:rPr>
+          <w:rFonts w:eastAsia="Times New Roman"/>
+          <w:sz w:val="22"/>
+        </w:rPr>
+      </w:pPr>
+      <w:r>
+        <w:rPr>
+          <w:rFonts w:eastAsia="Times New Roman"/>
+          <w:sz w:val="22"/>
+          <w:shd w:val="clear" w:color="auto" w:fill="FFFFFF"/>
+        </w:rPr>
+        <w:t xml:space="preserve">      endothelial cells. </w:t>
       </w:r>
       <w:r>
         <w:rPr>
@@ -18069,7 +18076,7 @@
           <w:sz w:val="22"/>
           <w:shd w:val="clear" w:color="auto" w:fill="FFFFFF"/>
         </w:rPr>
-        <w:t>Cardiovascular Research</w:t>
+        <w:t>Experimental Gerontology</w:t>
       </w:r>
       <w:r>
         <w:rPr>
@@ -18077,88 +18084,18 @@
           <w:sz w:val="22"/>
           <w:shd w:val="clear" w:color="auto" w:fill="FFFFFF"/>
         </w:rPr>
-        <w:t xml:space="preserve">, [online] 66(2), </w:t>
-      </w:r>
-    </w:p>
-    <w:p>
-      <w:pPr>
-        <w:rPr>
-          <w:rFonts w:eastAsia="Times New Roman"/>
-          <w:sz w:val="22"/>
-          <w:shd w:val="clear" w:color="auto" w:fill="FFFFFF"/>
-        </w:rPr>
-      </w:pPr>
-      <w:r>
-        <w:rPr>
-          <w:rFonts w:eastAsia="Times New Roman"/>
-          <w:sz w:val="22"/>
-          <w:shd w:val="clear" w:color="auto" w:fill="FFFFFF"/>
-        </w:rPr>
-        <w:t xml:space="preserve">      pp.286–294. Available at: https://doi.org/10.1016/j.cardiores.2004.12.027 [Accessed 3 </w:t>
-      </w:r>
-    </w:p>
-    <w:p>
-      <w:pPr>
-        <w:rPr>
-          <w:rFonts w:eastAsia="Times New Roman"/>
-          <w:sz w:val="22"/>
-        </w:rPr>
-      </w:pPr>
-      <w:r>
-        <w:rPr>
-          <w:rFonts w:eastAsia="Times New Roman"/>
-          <w:sz w:val="22"/>
-          <w:shd w:val="clear" w:color="auto" w:fill="FFFFFF"/>
-        </w:rPr>
-        <w:t xml:space="preserve">      Dec. 2017].</w:t>
-      </w:r>
-    </w:p>
-    <w:p>
-      <w:pPr>
-        <w:rPr>
-          <w:sz w:val="22"/>
-        </w:rPr>
-      </w:pPr>
-    </w:p>
-    <w:p>
-      <w:pPr>
-        <w:rPr>
-          <w:rFonts w:eastAsia="Times New Roman"/>
-          <w:sz w:val="22"/>
-          <w:shd w:val="clear" w:color="auto" w:fill="FFFFFF"/>
-        </w:rPr>
-      </w:pPr>
-      <w:r>
-        <w:rPr>
-          <w:sz w:val="22"/>
-        </w:rPr>
-        <w:t xml:space="preserve">[8] </w:t>
-      </w:r>
-      <w:r>
-        <w:rPr>
-          <w:rFonts w:eastAsia="Times New Roman"/>
-          <w:sz w:val="22"/>
-          <w:shd w:val="clear" w:color="auto" w:fill="FFFFFF"/>
-        </w:rPr>
-        <w:t xml:space="preserve">Foreman, K. and Tang, J. (2003). Molecular mechanisms of replicative senescence in </w:t>
-      </w:r>
-    </w:p>
-    <w:p>
-      <w:pPr>
-        <w:rPr>
-          <w:rFonts w:eastAsia="Times New Roman"/>
-          <w:sz w:val="22"/>
-        </w:rPr>
-      </w:pPr>
-      <w:r>
-        <w:rPr>
-          <w:rFonts w:eastAsia="Times New Roman"/>
-          <w:sz w:val="22"/>
-          <w:shd w:val="clear" w:color="auto" w:fill="FFFFFF"/>
-        </w:rPr>
-        <w:t xml:space="preserve">      endothelial cells. </w:t>
-      </w:r>
-      <w:r>
+        <w:t>, 38(11-12), pp.1251-1257.</w:t>
+      </w:r>
+    </w:p>
+    <w:p>
+      <w:pPr>
+        <w:rPr>
+          <w:sz w:val="22"/>
+        </w:rPr>
+      </w:pPr>
+    </w:p>
+    <w:p>
+      <w:pPr>
         <w:rPr>
           <w:rFonts w:eastAsia="Times New Roman"/>
           <w:i/>
@@ -18166,7 +18103,12 @@
           <w:sz w:val="22"/>
           <w:shd w:val="clear" w:color="auto" w:fill="FFFFFF"/>
         </w:rPr>
-        <w:t>Experimental Gerontology</w:t>
+      </w:pPr>
+      <w:r>
+        <w:rPr>
+          <w:sz w:val="22"/>
+        </w:rPr>
+        <w:t xml:space="preserve">[9] </w:t>
       </w:r>
       <w:r>
         <w:rPr>
@@ -18174,18 +18116,9 @@
           <w:sz w:val="22"/>
           <w:shd w:val="clear" w:color="auto" w:fill="FFFFFF"/>
         </w:rPr>
-        <w:t>, 38(11-12), pp.1251-1257.</w:t>
-      </w:r>
-    </w:p>
-    <w:p>
-      <w:pPr>
-        <w:rPr>
-          <w:sz w:val="22"/>
-        </w:rPr>
-      </w:pPr>
-    </w:p>
-    <w:p>
-      <w:pPr>
+        <w:t>Senescence.info. (2017). </w:t>
+      </w:r>
+      <w:r>
         <w:rPr>
           <w:rFonts w:eastAsia="Times New Roman"/>
           <w:i/>
@@ -18193,21 +18126,17 @@
           <w:sz w:val="22"/>
           <w:shd w:val="clear" w:color="auto" w:fill="FFFFFF"/>
         </w:rPr>
-      </w:pPr>
-      <w:r>
-        <w:rPr>
-          <w:sz w:val="22"/>
-        </w:rPr>
-        <w:t xml:space="preserve">[9] </w:t>
-      </w:r>
-      <w:r>
+        <w:t xml:space="preserve">Cellular Senescence: The Hayflick Limit and Senescent and </w:t>
+      </w:r>
+    </w:p>
+    <w:p>
+      <w:pPr>
         <w:rPr>
           <w:rFonts w:eastAsia="Times New Roman"/>
           <w:sz w:val="22"/>
           <w:shd w:val="clear" w:color="auto" w:fill="FFFFFF"/>
         </w:rPr>
-        <w:t>Senescence.info. (2017). </w:t>
-      </w:r>
+      </w:pPr>
       <w:r>
         <w:rPr>
           <w:rFonts w:eastAsia="Times New Roman"/>
@@ -18216,18 +18145,190 @@
           <w:sz w:val="22"/>
           <w:shd w:val="clear" w:color="auto" w:fill="FFFFFF"/>
         </w:rPr>
-        <w:t xml:space="preserve">Cellular Senescence: The Hayflick Limit and Senescent and </w:t>
-      </w:r>
-    </w:p>
-    <w:p>
-      <w:pPr>
+        <w:t xml:space="preserve">      Aging Cells</w:t>
+      </w:r>
+      <w:r>
         <w:rPr>
           <w:rFonts w:eastAsia="Times New Roman"/>
           <w:sz w:val="22"/>
           <w:shd w:val="clear" w:color="auto" w:fill="FFFFFF"/>
         </w:rPr>
-      </w:pPr>
-      <w:r>
+        <w:t xml:space="preserve">. [online] Available at: http://www.senescence.info/cell_aging.html [Accessed </w:t>
+      </w:r>
+    </w:p>
+    <w:p>
+      <w:pPr>
+        <w:rPr>
+          <w:rFonts w:eastAsia="Times New Roman"/>
+          <w:sz w:val="22"/>
+        </w:rPr>
+      </w:pPr>
+      <w:r>
+        <w:rPr>
+          <w:rFonts w:eastAsia="Times New Roman"/>
+          <w:sz w:val="22"/>
+          <w:shd w:val="clear" w:color="auto" w:fill="FFFFFF"/>
+        </w:rPr>
+        <w:t xml:space="preserve">      3 Dec. 2017].</w:t>
+      </w:r>
+    </w:p>
+    <w:p>
+      <w:pPr>
+        <w:tabs>
+          <w:tab w:val="left" w:pos="1460"/>
+        </w:tabs>
+        <w:rPr>
+          <w:sz w:val="22"/>
+        </w:rPr>
+      </w:pPr>
+    </w:p>
+    <w:p>
+      <w:pPr>
+        <w:spacing w:after="180"/>
+        <w:ind w:left="450" w:hanging="450"/>
+        <w:rPr>
+          <w:sz w:val="22"/>
+        </w:rPr>
+      </w:pPr>
+      <w:r>
+        <w:rPr>
+          <w:sz w:val="22"/>
+        </w:rPr>
+        <w:t>[10] Warboys, C., de Luca, A., Amini, N., Luong, L., Duckles, H., Hsiao, S., White, A., Biswas, S., Khamis, R., Chong, C., Cheung, W., Sherwin, S., Bennett, M., Gil, J., Mason, J., Haskard, D. and Evans, P. (2014). Disturbed Flow Promotes Endothelial Senescence via a p53-Dependent Pathway. </w:t>
+      </w:r>
+      <w:r>
+        <w:rPr>
+          <w:i/>
+          <w:iCs/>
+          <w:sz w:val="22"/>
+        </w:rPr>
+        <w:t>Arteriosclerosis, Thrombosis, and Vascular Biology</w:t>
+      </w:r>
+      <w:r>
+        <w:rPr>
+          <w:sz w:val="22"/>
+        </w:rPr>
+        <w:t>, [online] 34(5), pp.985-995. Available at: http://atvb.ahajournals.org/content/suppl/2014/03/20/ATVBAHA.114.303415.DC1.html [Accessed 26 Nov. 2017].</w:t>
+      </w:r>
+    </w:p>
+    <w:p>
+      <w:pPr>
+        <w:spacing w:after="180"/>
+        <w:ind w:left="450" w:hanging="450"/>
+        <w:rPr>
+          <w:sz w:val="22"/>
+        </w:rPr>
+      </w:pPr>
+      <w:r>
+        <w:rPr>
+          <w:sz w:val="22"/>
+        </w:rPr>
+        <w:t>[11] Chaudhury, H., Zakkar, M., Boyle, J., Cuhlmann, S., van der Heiden, K., Luong, L., Davis, J., Platt, A., Mason, J., Krams, R., Haskard, D., Clark, A. and Evans, P. (2010). c-Jun N-Terminal Kinase Primes Endothelial Cells at Atheroprone Sites for Apoptosis. </w:t>
+      </w:r>
+      <w:r>
+        <w:rPr>
+          <w:i/>
+          <w:iCs/>
+          <w:sz w:val="22"/>
+        </w:rPr>
+        <w:t>Arteriosclerosis, Thrombosis, and Vascular Biology</w:t>
+      </w:r>
+      <w:r>
+        <w:rPr>
+          <w:sz w:val="22"/>
+        </w:rPr>
+        <w:t>, [online] 30(3), pp.546-553. Available at: http://atvb.ahajournals.org/cgi/content/full/30/3/546 [Accessed 20 Nov. 2017].</w:t>
+      </w:r>
+    </w:p>
+    <w:p>
+      <w:pPr>
+        <w:spacing w:after="180"/>
+        <w:ind w:left="450" w:hanging="450"/>
+        <w:rPr>
+          <w:sz w:val="22"/>
+        </w:rPr>
+      </w:pPr>
+      <w:r>
+        <w:rPr>
+          <w:sz w:val="22"/>
+        </w:rPr>
+        <w:t>[12] Gerrity, R., Richardson, M., Somer, J., Bell, F. and Schwartz, C. (1977). Endothelial cell morphology in areas of in vivo Evans blue uptake in aorta of young pigs. </w:t>
+      </w:r>
+      <w:r>
+        <w:rPr>
+          <w:i/>
+          <w:iCs/>
+          <w:sz w:val="22"/>
+        </w:rPr>
+        <w:t>Am J Path</w:t>
+      </w:r>
+      <w:r>
+        <w:rPr>
+          <w:sz w:val="22"/>
+        </w:rPr>
+        <w:t>, (89), pp.313-335.</w:t>
+      </w:r>
+    </w:p>
+    <w:p>
+      <w:pPr>
+        <w:spacing w:after="180"/>
+        <w:ind w:left="450" w:hanging="450"/>
+        <w:rPr>
+          <w:sz w:val="22"/>
+        </w:rPr>
+      </w:pPr>
+      <w:r>
+        <w:rPr>
+          <w:sz w:val="22"/>
+        </w:rPr>
+        <w:t>[13] Hansson, G., Chao, S., Schwartz, S. and Reidy, M. (1985). Aortic endothelial cell death and replication in normal and lipopolysaccharide-treated rats. </w:t>
+      </w:r>
+      <w:r>
+        <w:rPr>
+          <w:i/>
+          <w:iCs/>
+          <w:sz w:val="22"/>
+        </w:rPr>
+        <w:t>Am J Pathol</w:t>
+      </w:r>
+      <w:r>
+        <w:rPr>
+          <w:sz w:val="22"/>
+        </w:rPr>
+        <w:t>, (121), pp.123-127.</w:t>
+      </w:r>
+    </w:p>
+    <w:p>
+      <w:pPr>
+        <w:spacing w:after="180"/>
+        <w:ind w:left="450" w:hanging="450"/>
+        <w:rPr>
+          <w:sz w:val="22"/>
+        </w:rPr>
+      </w:pPr>
+      <w:r>
+        <w:rPr>
+          <w:sz w:val="22"/>
+        </w:rPr>
+        <w:t>[14] Hu, Y., Foteinos, G., Xiao, Q. and Xu, Q. (2008). RAPID ENDOTHELIAL TURNOVER IN ATHEROSCLEROSIS-PRONE AREAS COINCIDES WITH STEM CELL REPAIR IN APOE-DEFICIENT MICE. </w:t>
+      </w:r>
+      <w:r>
+        <w:rPr>
+          <w:i/>
+          <w:iCs/>
+          <w:sz w:val="22"/>
+        </w:rPr>
+        <w:t>Atherosclerosis</w:t>
+      </w:r>
+      <w:r>
+        <w:rPr>
+          <w:sz w:val="22"/>
+        </w:rPr>
+        <w:t>, 199(2), p.467.</w:t>
+      </w:r>
+    </w:p>
+    <w:p>
+      <w:pPr>
         <w:rPr>
           <w:rFonts w:eastAsia="Times New Roman"/>
           <w:i/>
@@ -18235,7 +18336,13 @@
           <w:sz w:val="22"/>
           <w:shd w:val="clear" w:color="auto" w:fill="FFFFFF"/>
         </w:rPr>
-        <w:t xml:space="preserve">      Aging Cells</w:t>
+      </w:pPr>
+      <w:r>
+        <w:rPr>
+          <w:sz w:val="22"/>
+        </w:rPr>
+        <w:lastRenderedPageBreak/>
+        <w:t xml:space="preserve">[15] </w:t>
       </w:r>
       <w:r>
         <w:rPr>
@@ -18243,23 +18350,43 @@
           <w:sz w:val="22"/>
           <w:shd w:val="clear" w:color="auto" w:fill="FFFFFF"/>
         </w:rPr>
-        <w:t xml:space="preserve">. [online] Available at: http://www.senescence.info/cell_aging.html [Accessed </w:t>
-      </w:r>
-    </w:p>
-    <w:p>
-      <w:pPr>
+        <w:t>Pavelka, J., Tel, G. and Bartosek, M. (2000). </w:t>
+      </w:r>
+      <w:r>
         <w:rPr>
           <w:rFonts w:eastAsia="Times New Roman"/>
-          <w:sz w:val="22"/>
-        </w:rPr>
-      </w:pPr>
-      <w:r>
+          <w:i/>
+          <w:iCs/>
+          <w:sz w:val="22"/>
+          <w:shd w:val="clear" w:color="auto" w:fill="FFFFFF"/>
+        </w:rPr>
+        <w:t xml:space="preserve">SOFSEM'99 - Theory and Practice of </w:t>
+      </w:r>
+    </w:p>
+    <w:p>
+      <w:pPr>
         <w:rPr>
           <w:rFonts w:eastAsia="Times New Roman"/>
           <w:sz w:val="22"/>
+        </w:rPr>
+      </w:pPr>
+      <w:r>
+        <w:rPr>
+          <w:rFonts w:eastAsia="Times New Roman"/>
+          <w:i/>
+          <w:iCs/>
+          <w:sz w:val="22"/>
           <w:shd w:val="clear" w:color="auto" w:fill="FFFFFF"/>
         </w:rPr>
-        <w:t xml:space="preserve">      3 Dec. 2017].</w:t>
+        <w:t xml:space="preserve">        Informatics</w:t>
+      </w:r>
+      <w:r>
+        <w:rPr>
+          <w:rFonts w:eastAsia="Times New Roman"/>
+          <w:sz w:val="22"/>
+          <w:shd w:val="clear" w:color="auto" w:fill="FFFFFF"/>
+        </w:rPr>
+        <w:t>. New York: Springer.</w:t>
       </w:r>
     </w:p>
     <w:p>
@@ -18274,311 +18401,25 @@
     </w:p>
     <w:p>
       <w:pPr>
-        <w:spacing w:after="180"/>
-        <w:ind w:left="450" w:hanging="450"/>
-        <w:rPr>
-          <w:sz w:val="22"/>
-        </w:rPr>
-      </w:pPr>
-      <w:r>
-        <w:rPr>
-          <w:sz w:val="22"/>
-        </w:rPr>
-        <w:t xml:space="preserve">[10] Warboys, C., de Luca, A., </w:t>
-      </w:r>
-      <w:proofErr w:type="spellStart"/>
-      <w:r>
-        <w:rPr>
-          <w:sz w:val="22"/>
-        </w:rPr>
-        <w:t>Amini</w:t>
-      </w:r>
-      <w:proofErr w:type="spellEnd"/>
-      <w:r>
-        <w:rPr>
-          <w:sz w:val="22"/>
-        </w:rPr>
-        <w:t xml:space="preserve">, N., Luong, L., </w:t>
-      </w:r>
-      <w:proofErr w:type="spellStart"/>
-      <w:r>
-        <w:rPr>
-          <w:sz w:val="22"/>
-        </w:rPr>
-        <w:t>Duckles</w:t>
-      </w:r>
-      <w:proofErr w:type="spellEnd"/>
-      <w:r>
-        <w:rPr>
-          <w:sz w:val="22"/>
-        </w:rPr>
-        <w:t xml:space="preserve">, H., Hsiao, S., White, A., Biswas, S., </w:t>
-      </w:r>
-      <w:proofErr w:type="spellStart"/>
-      <w:r>
-        <w:rPr>
-          <w:sz w:val="22"/>
-        </w:rPr>
-        <w:t>Khamis</w:t>
-      </w:r>
-      <w:proofErr w:type="spellEnd"/>
-      <w:r>
-        <w:rPr>
-          <w:sz w:val="22"/>
-        </w:rPr>
-        <w:t xml:space="preserve">, R., Chong, C., Cheung, W., Sherwin, S., Bennett, M., Gil, J., Mason, J., </w:t>
-      </w:r>
-      <w:proofErr w:type="spellStart"/>
-      <w:r>
-        <w:rPr>
-          <w:sz w:val="22"/>
-        </w:rPr>
-        <w:t>Haskard</w:t>
-      </w:r>
-      <w:proofErr w:type="spellEnd"/>
-      <w:r>
-        <w:rPr>
-          <w:sz w:val="22"/>
-        </w:rPr>
-        <w:t>, D. and Evans, P. (2014). Disturbed Flow Promotes Endothelial Senescence via a p53-Dependent Pathway. </w:t>
-      </w:r>
-      <w:r>
-        <w:rPr>
-          <w:i/>
-          <w:iCs/>
-          <w:sz w:val="22"/>
-        </w:rPr>
-        <w:t>Arteriosclerosis, Thrombosis, and Vascular Biology</w:t>
-      </w:r>
-      <w:r>
-        <w:rPr>
-          <w:sz w:val="22"/>
-        </w:rPr>
-        <w:t>, [online] 34(5), pp.985-995. Available at: http://atvb.ahajournals.org/content/suppl/2014/03/20/ATVBAHA.114.303415.DC1.html [Accessed 26 Nov. 2017].</w:t>
-      </w:r>
-    </w:p>
-    <w:p>
-      <w:pPr>
-        <w:spacing w:after="180"/>
-        <w:ind w:left="450" w:hanging="450"/>
-        <w:rPr>
-          <w:sz w:val="22"/>
-        </w:rPr>
-      </w:pPr>
-      <w:r>
-        <w:rPr>
-          <w:sz w:val="22"/>
-        </w:rPr>
-        <w:t xml:space="preserve">[11] Chaudhury, H., </w:t>
-      </w:r>
-      <w:proofErr w:type="spellStart"/>
-      <w:r>
-        <w:rPr>
-          <w:sz w:val="22"/>
-        </w:rPr>
-        <w:t>Zakkar</w:t>
-      </w:r>
-      <w:proofErr w:type="spellEnd"/>
-      <w:r>
-        <w:rPr>
-          <w:sz w:val="22"/>
-        </w:rPr>
-        <w:t xml:space="preserve">, M., Boyle, J., </w:t>
-      </w:r>
-      <w:proofErr w:type="spellStart"/>
-      <w:r>
-        <w:rPr>
-          <w:sz w:val="22"/>
-        </w:rPr>
-        <w:t>Cuhlmann</w:t>
-      </w:r>
-      <w:proofErr w:type="spellEnd"/>
-      <w:r>
-        <w:rPr>
-          <w:sz w:val="22"/>
-        </w:rPr>
-        <w:t xml:space="preserve">, S., van der </w:t>
-      </w:r>
-      <w:proofErr w:type="spellStart"/>
-      <w:r>
-        <w:rPr>
-          <w:sz w:val="22"/>
-        </w:rPr>
-        <w:t>Heiden</w:t>
-      </w:r>
-      <w:proofErr w:type="spellEnd"/>
-      <w:r>
-        <w:rPr>
-          <w:sz w:val="22"/>
-        </w:rPr>
-        <w:t xml:space="preserve">, K., Luong, L., Davis, J., Platt, A., Mason, J., </w:t>
-      </w:r>
-      <w:proofErr w:type="spellStart"/>
-      <w:r>
-        <w:rPr>
-          <w:sz w:val="22"/>
-        </w:rPr>
-        <w:t>Krams</w:t>
-      </w:r>
-      <w:proofErr w:type="spellEnd"/>
-      <w:r>
-        <w:rPr>
-          <w:sz w:val="22"/>
-        </w:rPr>
-        <w:t xml:space="preserve">, R., </w:t>
-      </w:r>
-      <w:proofErr w:type="spellStart"/>
-      <w:r>
-        <w:rPr>
-          <w:sz w:val="22"/>
-        </w:rPr>
-        <w:t>Haskard</w:t>
-      </w:r>
-      <w:proofErr w:type="spellEnd"/>
-      <w:r>
-        <w:rPr>
-          <w:sz w:val="22"/>
-        </w:rPr>
-        <w:t>, D., Clark, A. and Evans, P. (2010). c-Jun N-Terminal Kinase Primes Endothelial Cells at Atheroprone Sites for Apoptosis. </w:t>
-      </w:r>
-      <w:r>
-        <w:rPr>
-          <w:i/>
-          <w:iCs/>
-          <w:sz w:val="22"/>
-        </w:rPr>
-        <w:t>Arteriosclerosis, Thrombosis, and Vascular Biology</w:t>
-      </w:r>
-      <w:r>
-        <w:rPr>
-          <w:sz w:val="22"/>
-        </w:rPr>
-        <w:t>, [online] 30(3), pp.546-553. Available at: http://atvb.ahajournals.org/cgi/content/full/30/3/546 [Accessed 20 Nov. 2017].</w:t>
-      </w:r>
-    </w:p>
-    <w:p>
-      <w:pPr>
-        <w:spacing w:after="180"/>
-        <w:ind w:left="450" w:hanging="450"/>
-        <w:rPr>
-          <w:sz w:val="22"/>
-        </w:rPr>
-      </w:pPr>
-      <w:r>
-        <w:rPr>
-          <w:sz w:val="22"/>
-        </w:rPr>
-        <w:t xml:space="preserve">[12] Gerrity, R., Richardson, M., </w:t>
-      </w:r>
-      <w:proofErr w:type="spellStart"/>
-      <w:r>
-        <w:rPr>
-          <w:sz w:val="22"/>
-        </w:rPr>
-        <w:t>Somer</w:t>
-      </w:r>
-      <w:proofErr w:type="spellEnd"/>
-      <w:r>
-        <w:rPr>
-          <w:sz w:val="22"/>
-        </w:rPr>
-        <w:t>, J., Bell, F. and Schwartz, C. (1977). Endothelial cell morphology in areas of in vivo Evans blue uptake in aorta of young pigs. </w:t>
-      </w:r>
-      <w:r>
-        <w:rPr>
-          <w:i/>
-          <w:iCs/>
-          <w:sz w:val="22"/>
-        </w:rPr>
-        <w:t>Am J Path</w:t>
-      </w:r>
-      <w:r>
-        <w:rPr>
-          <w:sz w:val="22"/>
-        </w:rPr>
-        <w:t>, (89), pp.313-335.</w:t>
-      </w:r>
-    </w:p>
-    <w:p>
-      <w:pPr>
-        <w:spacing w:after="180"/>
-        <w:ind w:left="450" w:hanging="450"/>
-        <w:rPr>
-          <w:sz w:val="22"/>
-        </w:rPr>
-      </w:pPr>
-      <w:r>
-        <w:rPr>
-          <w:sz w:val="22"/>
-        </w:rPr>
-        <w:t>[13] Hansson, G., Chao, S., Schwartz, S. and Reidy, M. (1985). Aortic endothelial cell death and replication in normal and lipopolysaccharide-treated rats. </w:t>
-      </w:r>
-      <w:r>
-        <w:rPr>
-          <w:i/>
-          <w:iCs/>
-          <w:sz w:val="22"/>
-        </w:rPr>
-        <w:t xml:space="preserve">Am J </w:t>
-      </w:r>
-      <w:proofErr w:type="spellStart"/>
-      <w:r>
-        <w:rPr>
-          <w:i/>
-          <w:iCs/>
-          <w:sz w:val="22"/>
-        </w:rPr>
-        <w:t>Pathol</w:t>
-      </w:r>
-      <w:proofErr w:type="spellEnd"/>
-      <w:r>
-        <w:rPr>
-          <w:sz w:val="22"/>
-        </w:rPr>
-        <w:t>, (121), pp.123-127.</w:t>
-      </w:r>
-    </w:p>
-    <w:p>
-      <w:pPr>
-        <w:spacing w:after="180"/>
-        <w:ind w:left="450" w:hanging="450"/>
-        <w:rPr>
-          <w:sz w:val="22"/>
-        </w:rPr>
-      </w:pPr>
-      <w:r>
-        <w:rPr>
-          <w:sz w:val="22"/>
-        </w:rPr>
-        <w:t xml:space="preserve">[14] Hu, Y., </w:t>
-      </w:r>
-      <w:proofErr w:type="spellStart"/>
-      <w:r>
-        <w:rPr>
-          <w:sz w:val="22"/>
-        </w:rPr>
-        <w:t>Foteinos</w:t>
-      </w:r>
-      <w:proofErr w:type="spellEnd"/>
-      <w:r>
-        <w:rPr>
-          <w:sz w:val="22"/>
-        </w:rPr>
-        <w:t>, G., Xiao, Q. and Xu, Q. (2008). RAPID ENDOTHELIAL TURNOVER IN ATHEROSCLEROSIS-PRONE AREAS COINCIDES WITH STEM CELL REPAIR IN APOE-DEFICIENT MICE. </w:t>
-      </w:r>
-      <w:r>
-        <w:rPr>
-          <w:i/>
-          <w:iCs/>
-          <w:sz w:val="22"/>
-        </w:rPr>
-        <w:t>Atherosclerosis</w:t>
-      </w:r>
-      <w:r>
-        <w:rPr>
-          <w:sz w:val="22"/>
-        </w:rPr>
-        <w:t>, 199(2), p.467.</w:t>
+        <w:rPr>
+          <w:rFonts w:eastAsia="Times New Roman"/>
+          <w:sz w:val="22"/>
+          <w:shd w:val="clear" w:color="auto" w:fill="FFFFFF"/>
+        </w:rPr>
+      </w:pPr>
+      <w:r>
+        <w:rPr>
+          <w:sz w:val="22"/>
+        </w:rPr>
+        <w:t xml:space="preserve">[16] </w:t>
+      </w:r>
+      <w:r>
+        <w:rPr>
+          <w:rFonts w:eastAsia="Times New Roman"/>
+          <w:sz w:val="22"/>
+          <w:shd w:val="clear" w:color="auto" w:fill="FFFFFF"/>
+        </w:rPr>
+        <w:t xml:space="preserve">Walker, D., Hill, G., Wood, S., Smallwood, R. and Southgate, J. (2004). Agent-Based </w:t>
       </w:r>
     </w:p>
     <w:p>
@@ -18593,46 +18434,11 @@
       </w:pPr>
       <w:r>
         <w:rPr>
-          <w:sz w:val="22"/>
-        </w:rPr>
-        <w:lastRenderedPageBreak/>
-        <w:t xml:space="preserve">[15] </w:t>
-      </w:r>
-      <w:proofErr w:type="spellStart"/>
-      <w:r>
-        <w:rPr>
           <w:rFonts w:eastAsia="Times New Roman"/>
           <w:sz w:val="22"/>
           <w:shd w:val="clear" w:color="auto" w:fill="FFFFFF"/>
         </w:rPr>
-        <w:t>Pavelka</w:t>
-      </w:r>
-      <w:proofErr w:type="spellEnd"/>
-      <w:r>
-        <w:rPr>
-          <w:rFonts w:eastAsia="Times New Roman"/>
-          <w:sz w:val="22"/>
-          <w:shd w:val="clear" w:color="auto" w:fill="FFFFFF"/>
-        </w:rPr>
-        <w:t xml:space="preserve">, J., Tel, G. and </w:t>
-      </w:r>
-      <w:proofErr w:type="spellStart"/>
-      <w:r>
-        <w:rPr>
-          <w:rFonts w:eastAsia="Times New Roman"/>
-          <w:sz w:val="22"/>
-          <w:shd w:val="clear" w:color="auto" w:fill="FFFFFF"/>
-        </w:rPr>
-        <w:t>Bartosek</w:t>
-      </w:r>
-      <w:proofErr w:type="spellEnd"/>
-      <w:r>
-        <w:rPr>
-          <w:rFonts w:eastAsia="Times New Roman"/>
-          <w:sz w:val="22"/>
-          <w:shd w:val="clear" w:color="auto" w:fill="FFFFFF"/>
-        </w:rPr>
-        <w:t>, M. (2000). </w:t>
+        <w:t xml:space="preserve">        Computational Modeling of Wounded Epithelial Cell Monolayers. </w:t>
       </w:r>
       <w:r>
         <w:rPr>
@@ -18642,7 +18448,7 @@
           <w:sz w:val="22"/>
           <w:shd w:val="clear" w:color="auto" w:fill="FFFFFF"/>
         </w:rPr>
-        <w:t xml:space="preserve">SOFSEM'99 - Theory and Practice of </w:t>
+        <w:t xml:space="preserve">IEEE Transactions </w:t>
       </w:r>
     </w:p>
     <w:p>
@@ -18660,7 +18466,7 @@
           <w:sz w:val="22"/>
           <w:shd w:val="clear" w:color="auto" w:fill="FFFFFF"/>
         </w:rPr>
-        <w:t xml:space="preserve">        Informatics</w:t>
+        <w:t xml:space="preserve">        on Nanobioscience</w:t>
       </w:r>
       <w:r>
         <w:rPr>
@@ -18668,7 +18474,7 @@
           <w:sz w:val="22"/>
           <w:shd w:val="clear" w:color="auto" w:fill="FFFFFF"/>
         </w:rPr>
-        <w:t>. New York: Springer.</w:t>
+        <w:t>, 3(3), pp.153-163.</w:t>
       </w:r>
     </w:p>
     <w:p>
@@ -18685,6 +18491,8 @@
       <w:pPr>
         <w:rPr>
           <w:rFonts w:eastAsia="Times New Roman"/>
+          <w:i/>
+          <w:iCs/>
           <w:sz w:val="22"/>
           <w:shd w:val="clear" w:color="auto" w:fill="FFFFFF"/>
         </w:rPr>
@@ -18693,7 +18501,7 @@
         <w:rPr>
           <w:sz w:val="22"/>
         </w:rPr>
-        <w:t xml:space="preserve">[16] </w:t>
+        <w:t xml:space="preserve">[17] </w:t>
       </w:r>
       <w:r>
         <w:rPr>
@@ -18701,11 +18509,9 @@
           <w:sz w:val="22"/>
           <w:shd w:val="clear" w:color="auto" w:fill="FFFFFF"/>
         </w:rPr>
-        <w:t xml:space="preserve">Walker, D., Hill, G., Wood, S., Smallwood, R. and Southgate, J. (2004). Agent-Based </w:t>
-      </w:r>
-    </w:p>
-    <w:p>
-      <w:pPr>
+        <w:t>Docs.python.org. (2017). </w:t>
+      </w:r>
+      <w:r>
         <w:rPr>
           <w:rFonts w:eastAsia="Times New Roman"/>
           <w:i/>
@@ -18713,33 +18519,17 @@
           <w:sz w:val="22"/>
           <w:shd w:val="clear" w:color="auto" w:fill="FFFFFF"/>
         </w:rPr>
-      </w:pPr>
-      <w:r>
+        <w:t xml:space="preserve">1. Extending Python with C or C++ — Python 3.6.3 </w:t>
+      </w:r>
+    </w:p>
+    <w:p>
+      <w:pPr>
         <w:rPr>
           <w:rFonts w:eastAsia="Times New Roman"/>
           <w:sz w:val="22"/>
           <w:shd w:val="clear" w:color="auto" w:fill="FFFFFF"/>
         </w:rPr>
-        <w:t xml:space="preserve">        Computational </w:t>
-      </w:r>
-      <w:proofErr w:type="spellStart"/>
-      <w:r>
-        <w:rPr>
-          <w:rFonts w:eastAsia="Times New Roman"/>
-          <w:sz w:val="22"/>
-          <w:shd w:val="clear" w:color="auto" w:fill="FFFFFF"/>
-        </w:rPr>
-        <w:t>Modeling</w:t>
-      </w:r>
-      <w:proofErr w:type="spellEnd"/>
-      <w:r>
-        <w:rPr>
-          <w:rFonts w:eastAsia="Times New Roman"/>
-          <w:sz w:val="22"/>
-          <w:shd w:val="clear" w:color="auto" w:fill="FFFFFF"/>
-        </w:rPr>
-        <w:t xml:space="preserve"> of Wounded Epithelial Cell Monolayers. </w:t>
-      </w:r>
+      </w:pPr>
       <w:r>
         <w:rPr>
           <w:rFonts w:eastAsia="Times New Roman"/>
@@ -18748,45 +18538,31 @@
           <w:sz w:val="22"/>
           <w:shd w:val="clear" w:color="auto" w:fill="FFFFFF"/>
         </w:rPr>
-        <w:t xml:space="preserve">IEEE Transactions </w:t>
-      </w:r>
-    </w:p>
-    <w:p>
-      <w:pPr>
+        <w:t xml:space="preserve">        documentation</w:t>
+      </w:r>
+      <w:r>
         <w:rPr>
           <w:rFonts w:eastAsia="Times New Roman"/>
           <w:sz w:val="22"/>
-        </w:rPr>
-      </w:pPr>
-      <w:r>
+          <w:shd w:val="clear" w:color="auto" w:fill="FFFFFF"/>
+        </w:rPr>
+        <w:t xml:space="preserve">. [online] Available at: </w:t>
+      </w:r>
+    </w:p>
+    <w:p>
+      <w:pPr>
         <w:rPr>
           <w:rFonts w:eastAsia="Times New Roman"/>
-          <w:i/>
-          <w:iCs/>
+          <w:sz w:val="22"/>
+        </w:rPr>
+      </w:pPr>
+      <w:r>
+        <w:rPr>
+          <w:rFonts w:eastAsia="Times New Roman"/>
           <w:sz w:val="22"/>
           <w:shd w:val="clear" w:color="auto" w:fill="FFFFFF"/>
         </w:rPr>
-        <w:t xml:space="preserve">        on </w:t>
-      </w:r>
-      <w:proofErr w:type="spellStart"/>
-      <w:r>
-        <w:rPr>
-          <w:rFonts w:eastAsia="Times New Roman"/>
-          <w:i/>
-          <w:iCs/>
-          <w:sz w:val="22"/>
-          <w:shd w:val="clear" w:color="auto" w:fill="FFFFFF"/>
-        </w:rPr>
-        <w:t>Nanobioscience</w:t>
-      </w:r>
-      <w:proofErr w:type="spellEnd"/>
-      <w:r>
-        <w:rPr>
-          <w:rFonts w:eastAsia="Times New Roman"/>
-          <w:sz w:val="22"/>
-          <w:shd w:val="clear" w:color="auto" w:fill="FFFFFF"/>
-        </w:rPr>
-        <w:t>, 3(3), pp.153-163.</w:t>
+        <w:t xml:space="preserve">        https://docs.python.org/3/extending/extending.html [Accessed 3 Dec. 2017].</w:t>
       </w:r>
     </w:p>
     <w:p>
@@ -18803,8 +18579,6 @@
       <w:pPr>
         <w:rPr>
           <w:rFonts w:eastAsia="Times New Roman"/>
-          <w:i/>
-          <w:iCs/>
           <w:sz w:val="22"/>
           <w:shd w:val="clear" w:color="auto" w:fill="FFFFFF"/>
         </w:rPr>
@@ -18813,7 +18587,7 @@
         <w:rPr>
           <w:sz w:val="22"/>
         </w:rPr>
-        <w:t xml:space="preserve">[17] </w:t>
+        <w:t xml:space="preserve">[18] </w:t>
       </w:r>
       <w:r>
         <w:rPr>
@@ -18821,128 +18595,24 @@
           <w:sz w:val="22"/>
           <w:shd w:val="clear" w:color="auto" w:fill="FFFFFF"/>
         </w:rPr>
-        <w:t>Docs.python.org. (2017). </w:t>
-      </w:r>
-      <w:r>
+        <w:t xml:space="preserve">Salk, D., Bryant, E., Au, K., Hoehn, H. and Martin, G. (1981). Systematic growth </w:t>
+      </w:r>
+    </w:p>
+    <w:p>
+      <w:pPr>
         <w:rPr>
           <w:rFonts w:eastAsia="Times New Roman"/>
-          <w:i/>
-          <w:iCs/>
           <w:sz w:val="22"/>
           <w:shd w:val="clear" w:color="auto" w:fill="FFFFFF"/>
         </w:rPr>
-        <w:t xml:space="preserve">1. Extending Python with C or C++ — Python 3.6.3 </w:t>
-      </w:r>
-    </w:p>
-    <w:p>
-      <w:pPr>
+      </w:pPr>
+      <w:r>
         <w:rPr>
           <w:rFonts w:eastAsia="Times New Roman"/>
           <w:sz w:val="22"/>
           <w:shd w:val="clear" w:color="auto" w:fill="FFFFFF"/>
         </w:rPr>
-      </w:pPr>
-      <w:r>
-        <w:rPr>
-          <w:rFonts w:eastAsia="Times New Roman"/>
-          <w:i/>
-          <w:iCs/>
-          <w:sz w:val="22"/>
-          <w:shd w:val="clear" w:color="auto" w:fill="FFFFFF"/>
-        </w:rPr>
-        <w:t xml:space="preserve">        documentation</w:t>
-      </w:r>
-      <w:r>
-        <w:rPr>
-          <w:rFonts w:eastAsia="Times New Roman"/>
-          <w:sz w:val="22"/>
-          <w:shd w:val="clear" w:color="auto" w:fill="FFFFFF"/>
-        </w:rPr>
-        <w:t xml:space="preserve">. [online] Available at: </w:t>
-      </w:r>
-    </w:p>
-    <w:p>
-      <w:pPr>
-        <w:rPr>
-          <w:rFonts w:eastAsia="Times New Roman"/>
-          <w:sz w:val="22"/>
-        </w:rPr>
-      </w:pPr>
-      <w:r>
-        <w:rPr>
-          <w:rFonts w:eastAsia="Times New Roman"/>
-          <w:sz w:val="22"/>
-          <w:shd w:val="clear" w:color="auto" w:fill="FFFFFF"/>
-        </w:rPr>
-        <w:t xml:space="preserve">        https://docs.python.org/3/extending/extending.html [Accessed 3 Dec. 2017].</w:t>
-      </w:r>
-    </w:p>
-    <w:p>
-      <w:pPr>
-        <w:tabs>
-          <w:tab w:val="left" w:pos="1460"/>
-        </w:tabs>
-        <w:rPr>
-          <w:sz w:val="22"/>
-        </w:rPr>
-      </w:pPr>
-    </w:p>
-    <w:p>
-      <w:pPr>
-        <w:rPr>
-          <w:rFonts w:eastAsia="Times New Roman"/>
-          <w:sz w:val="22"/>
-          <w:shd w:val="clear" w:color="auto" w:fill="FFFFFF"/>
-        </w:rPr>
-      </w:pPr>
-      <w:r>
-        <w:rPr>
-          <w:sz w:val="22"/>
-        </w:rPr>
-        <w:t xml:space="preserve">[18] </w:t>
-      </w:r>
-      <w:r>
-        <w:rPr>
-          <w:rFonts w:eastAsia="Times New Roman"/>
-          <w:sz w:val="22"/>
-          <w:shd w:val="clear" w:color="auto" w:fill="FFFFFF"/>
-        </w:rPr>
-        <w:t xml:space="preserve">Salk, D., Bryant, E., Au, K., Hoehn, H. and Martin, G. (1981). Systematic growth </w:t>
-      </w:r>
-    </w:p>
-    <w:p>
-      <w:pPr>
-        <w:rPr>
-          <w:rFonts w:eastAsia="Times New Roman"/>
-          <w:sz w:val="22"/>
-          <w:shd w:val="clear" w:color="auto" w:fill="FFFFFF"/>
-        </w:rPr>
-      </w:pPr>
-      <w:r>
-        <w:rPr>
-          <w:rFonts w:eastAsia="Times New Roman"/>
-          <w:sz w:val="22"/>
-          <w:shd w:val="clear" w:color="auto" w:fill="FFFFFF"/>
-        </w:rPr>
-        <w:t xml:space="preserve">        studies, </w:t>
-      </w:r>
-      <w:proofErr w:type="spellStart"/>
-      <w:r>
-        <w:rPr>
-          <w:rFonts w:eastAsia="Times New Roman"/>
-          <w:sz w:val="22"/>
-          <w:shd w:val="clear" w:color="auto" w:fill="FFFFFF"/>
-        </w:rPr>
-        <w:t>cocultivation</w:t>
-      </w:r>
-      <w:proofErr w:type="spellEnd"/>
-      <w:r>
-        <w:rPr>
-          <w:rFonts w:eastAsia="Times New Roman"/>
-          <w:sz w:val="22"/>
-          <w:shd w:val="clear" w:color="auto" w:fill="FFFFFF"/>
-        </w:rPr>
-        <w:t xml:space="preserve">, and cell hybridization studies of Werner syndrome cultured skin </w:t>
+        <w:t xml:space="preserve">        studies, cocultivation, and cell hybridization studies of Werner syndrome cultured skin </w:t>
       </w:r>
     </w:p>
     <w:p>
@@ -19315,15 +18985,7 @@
         <w:annotationRef/>
       </w:r>
       <w:r>
-        <w:t xml:space="preserve">See previous comment on complex detail! Better to just say that cells at these sites are more likely to </w:t>
-      </w:r>
-      <w:proofErr w:type="spellStart"/>
-      <w:r>
-        <w:t>apoptose</w:t>
-      </w:r>
-      <w:proofErr w:type="spellEnd"/>
-      <w:r>
-        <w:t>/proliferate?</w:t>
+        <w:t>See previous comment on complex detail! Better to just say that cells at these sites are more likely to apoptose/proliferate?</w:t>
       </w:r>
     </w:p>
   </w:comment>
@@ -19371,15 +19033,7 @@
         <w:annotationRef/>
       </w:r>
       <w:r>
-        <w:t>I would move this to the “work done” chapter, or an appendix, as you mention (but make sure you at least refer to it to get credit!</w:t>
-      </w:r>
-      <w:proofErr w:type="gramStart"/>
-      <w:r>
-        <w:t>).Try</w:t>
-      </w:r>
-      <w:proofErr w:type="gramEnd"/>
-      <w:r>
-        <w:t xml:space="preserve"> to keep what appears in this chapter brief an to the point. A summary of features to compare with other frameworks is ideal….</w:t>
+        <w:t>I would move this to the “work done” chapter, or an appendix, as you mention (but make sure you at least refer to it to get credit!).Try to keep what appears in this chapter brief an to the point. A summary of features to compare with other frameworks is ideal….</w:t>
       </w:r>
     </w:p>
   </w:comment>
@@ -19447,7 +19101,7 @@
       </w:r>
     </w:p>
   </w:comment>
-  <w:comment w:id="212" w:author="Harry Cooper" w:date="2017-11-27T16:17:00Z" w:initials="HC">
+  <w:comment w:id="211" w:author="Harry Cooper" w:date="2017-11-27T16:17:00Z" w:initials="HC">
     <w:p>
       <w:pPr>
         <w:pStyle w:val="CommentText"/>
@@ -19463,7 +19117,7 @@
       </w:r>
     </w:p>
   </w:comment>
-  <w:comment w:id="232" w:author="D.Walker" w:date="2017-11-28T16:54:00Z" w:initials="D">
+  <w:comment w:id="231" w:author="D.Walker" w:date="2017-11-28T16:54:00Z" w:initials="D">
     <w:p>
       <w:pPr>
         <w:pStyle w:val="CommentText"/>
@@ -19475,19 +19129,11 @@
         <w:annotationRef/>
       </w:r>
       <w:r>
-        <w:t>I would move this to the “work done” chapter, or an appendix, as you mention (but make sure you at least refer to it to get credit!</w:t>
-      </w:r>
-      <w:proofErr w:type="gramStart"/>
-      <w:r>
-        <w:t>).Try</w:t>
-      </w:r>
-      <w:proofErr w:type="gramEnd"/>
-      <w:r>
-        <w:t xml:space="preserve"> to keep what appears in this chapter brief an to the point. A summary of features to compare with other frameworks is ideal….</w:t>
+        <w:t>I would move this to the “work done” chapter, or an appendix, as you mention (but make sure you at least refer to it to get credit!).Try to keep what appears in this chapter brief an to the point. A summary of features to compare with other frameworks is ideal….</w:t>
       </w:r>
     </w:p>
   </w:comment>
-  <w:comment w:id="243" w:author="D.Walker" w:date="2017-11-28T16:55:00Z" w:initials="D">
+  <w:comment w:id="242" w:author="D.Walker" w:date="2017-11-28T16:55:00Z" w:initials="D">
     <w:p>
       <w:pPr>
         <w:pStyle w:val="CommentText"/>
@@ -19503,7 +19149,7 @@
       </w:r>
     </w:p>
   </w:comment>
-  <w:comment w:id="237" w:author="Harry Cooper" w:date="2017-11-27T16:15:00Z" w:initials="HC">
+  <w:comment w:id="236" w:author="Harry Cooper" w:date="2017-11-27T16:15:00Z" w:initials="HC">
     <w:p>
       <w:pPr>
         <w:pStyle w:val="CommentText"/>
@@ -19692,7 +19338,7 @@
         <w:rStyle w:val="PageNumber"/>
         <w:noProof/>
       </w:rPr>
-      <w:t>9</w:t>
+      <w:t>11</w:t>
     </w:r>
     <w:r>
       <w:rPr>
@@ -21513,7 +21159,7 @@
 </file>
 
 <file path=customXml/itemProps1.xml><?xml version="1.0" encoding="utf-8"?>
-<ds:datastoreItem xmlns:ds="http://schemas.openxmlformats.org/officeDocument/2006/customXml" ds:itemID="{7B840114-31BC-8242-91E2-7AB9352FA00D}">
+<ds:datastoreItem xmlns:ds="http://schemas.openxmlformats.org/officeDocument/2006/customXml" ds:itemID="{FC8FE2AE-DB90-364B-8C9F-430EB3B455D5}">
   <ds:schemaRefs>
     <ds:schemaRef ds:uri="http://schemas.openxmlformats.org/officeDocument/2006/bibliography"/>
   </ds:schemaRefs>

</xml_diff>

<commit_message>
First signs of finished code
</commit_message>
<xml_diff>
--- a/Dissertation/HCooper_Dissertation_DW.docx
+++ b/Dissertation/HCooper_Dissertation_DW.docx
@@ -15564,7 +15564,15 @@
               <w:rPr>
                 <w:sz w:val="22"/>
               </w:rPr>
-              <w:t xml:space="preserve">Ensuring there are no compatibility issues and correct design practices are followed, such as the creation of UML diagrams showing </w:t>
+              <w:t>Ensuring there are no compatibility issues and correct design</w:t>
+            </w:r>
+            <w:bookmarkStart w:id="207" w:name="_GoBack"/>
+            <w:bookmarkEnd w:id="207"/>
+            <w:r>
+              <w:rPr>
+                <w:sz w:val="22"/>
+              </w:rPr>
+              <w:t xml:space="preserve"> practices are followed, such as the creation of UML diagrams showing </w:t>
             </w:r>
             <w:r>
               <w:rPr>
@@ -16023,7 +16031,7 @@
     <w:p>
       <w:pPr>
         <w:rPr>
-          <w:ins w:id="207" w:author="Harry Cooper" w:date="2017-11-30T09:49:00Z"/>
+          <w:ins w:id="208" w:author="Harry Cooper" w:date="2017-11-30T09:49:00Z"/>
           <w:sz w:val="22"/>
           <w:szCs w:val="22"/>
         </w:rPr>
@@ -17959,17 +17967,7 @@
           <w:sz w:val="22"/>
           <w:szCs w:val="22"/>
         </w:rPr>
-        <w:t>is se</w:t>
-      </w:r>
-      <w:bookmarkStart w:id="208" w:name="_GoBack"/>
-      <w:bookmarkEnd w:id="208"/>
-      <w:r>
-        <w:rPr>
-          <w:rFonts w:eastAsia="Times New Roman"/>
-          <w:sz w:val="22"/>
-          <w:szCs w:val="22"/>
-        </w:rPr>
-        <w:t>en as</w:t>
+        <w:t>is seen as</w:t>
       </w:r>
       <w:proofErr w:type="gramEnd"/>
       <w:r>
@@ -24037,7 +24035,7 @@
         <w:rStyle w:val="PageNumber"/>
         <w:noProof/>
       </w:rPr>
-      <w:t>17</w:t>
+      <w:t>4</w:t>
     </w:r>
     <w:r>
       <w:rPr>
@@ -26609,7 +26607,7 @@
 </file>
 
 <file path=customXml/itemProps1.xml><?xml version="1.0" encoding="utf-8"?>
-<ds:datastoreItem xmlns:ds="http://schemas.openxmlformats.org/officeDocument/2006/customXml" ds:itemID="{E5387F0B-2052-3B48-AA76-0891BDA26CEB}">
+<ds:datastoreItem xmlns:ds="http://schemas.openxmlformats.org/officeDocument/2006/customXml" ds:itemID="{1FDDDF4C-5130-654B-AEDC-B3A3BEF178A8}">
   <ds:schemaRefs>
     <ds:schemaRef ds:uri="http://schemas.openxmlformats.org/officeDocument/2006/bibliography"/>
   </ds:schemaRefs>

</xml_diff>

<commit_message>
Simulations and Report writing
</commit_message>
<xml_diff>
--- a/Dissertation/HCooper_Dissertation_DW.docx
+++ b/Dissertation/HCooper_Dissertation_DW.docx
@@ -7395,7 +7395,6 @@
       <w:pPr>
         <w:pStyle w:val="ListParagraph"/>
         <w:rPr>
-          <w:rFonts w:ascii="Times New Roman" w:hAnsi="Times New Roman" w:cs="Times New Roman"/>
           <w:sz w:val="22"/>
         </w:rPr>
         <w:pPrChange w:id="73" w:author="Harry Cooper" w:date="2017-11-29T15:51:00Z">
@@ -7745,6 +7744,40 @@
         </w:rPr>
         <w:t xml:space="preserve">modelling. </w:t>
       </w:r>
+      <w:r>
+        <w:rPr>
+          <w:rFonts w:ascii="Times New Roman" w:hAnsi="Times New Roman" w:cs="Times New Roman"/>
+          <w:color w:val="FF0000"/>
+          <w:sz w:val="22"/>
+        </w:rPr>
+        <w:t>Which primarily uses differential equations to model the population. These differential equations can be used to show predator and prey relationships such as: where the number of predators directly effects the prey and vice-versa.</w:t>
+      </w:r>
+      <w:r>
+        <w:rPr>
+          <w:rFonts w:ascii="Times New Roman" w:hAnsi="Times New Roman" w:cs="Times New Roman"/>
+          <w:color w:val="FF0000"/>
+          <w:sz w:val="22"/>
+        </w:rPr>
+        <w:t xml:space="preserve"> </w:t>
+      </w:r>
+      <w:proofErr w:type="gramStart"/>
+      <w:r>
+        <w:rPr>
+          <w:rFonts w:ascii="Times New Roman" w:hAnsi="Times New Roman" w:cs="Times New Roman"/>
+          <w:color w:val="FF0000"/>
+          <w:sz w:val="22"/>
+        </w:rPr>
+        <w:t>This equations</w:t>
+      </w:r>
+      <w:proofErr w:type="gramEnd"/>
+      <w:r>
+        <w:rPr>
+          <w:rFonts w:ascii="Times New Roman" w:hAnsi="Times New Roman" w:cs="Times New Roman"/>
+          <w:color w:val="FF0000"/>
+          <w:sz w:val="22"/>
+        </w:rPr>
+        <w:t xml:space="preserve"> do not model each cell and instead would focus on modelling the cell density over time. </w:t>
+      </w:r>
     </w:p>
     <w:p>
       <w:pPr>
@@ -7757,13 +7790,20 @@
           <w:pPr/>
         </w:pPrChange>
       </w:pPr>
+      <w:r>
+        <w:rPr>
+          <w:rFonts w:ascii="Times New Roman" w:hAnsi="Times New Roman" w:cs="Times New Roman"/>
+          <w:sz w:val="22"/>
+        </w:rPr>
+        <w:t>Finally,</w:t>
+      </w:r>
       <w:ins w:id="106" w:author="Harry Cooper" w:date="2017-11-29T15:52:00Z">
         <w:r>
           <w:rPr>
             <w:rFonts w:ascii="Times New Roman" w:hAnsi="Times New Roman" w:cs="Times New Roman"/>
             <w:sz w:val="22"/>
           </w:rPr>
-          <w:t xml:space="preserve">Whereas an Agent Based Model is </w:t>
+          <w:t xml:space="preserve"> an Agent Based Model is </w:t>
         </w:r>
       </w:ins>
       <w:r>
@@ -8360,7 +8400,15 @@
           <w:sz w:val="22"/>
           <w:szCs w:val="22"/>
         </w:rPr>
-        <w:t xml:space="preserve"> Its programs are written in SPARK-PL which is translated into Java source code</w:t>
+        <w:t xml:space="preserve"> Its programs are written in SPARK-PL which is </w:t>
+      </w:r>
+      <w:r>
+        <w:rPr>
+          <w:sz w:val="22"/>
+          <w:szCs w:val="22"/>
+        </w:rPr>
+        <w:lastRenderedPageBreak/>
+        <w:t>translated into Java source code</w:t>
       </w:r>
       <w:r>
         <w:rPr>
@@ -8381,15 +8429,7 @@
           <w:sz w:val="22"/>
           <w:szCs w:val="22"/>
         </w:rPr>
-        <w:t xml:space="preserve">Another downside is that being a CA the ECs are embedded into the endothelial matrix (the layer the cells sit on top) and therefore are unable to move around the </w:t>
-      </w:r>
-      <w:r>
-        <w:rPr>
-          <w:sz w:val="22"/>
-          <w:szCs w:val="22"/>
-        </w:rPr>
-        <w:lastRenderedPageBreak/>
-        <w:t>system</w:t>
+        <w:t>Another downside is that being a CA the ECs are embedded into the endothelial matrix (the layer the cells sit on top) and therefore are unable to move around the system</w:t>
       </w:r>
       <w:r>
         <w:rPr>
@@ -11184,7 +11224,16 @@
           <w:sz w:val="22"/>
           <w:szCs w:val="22"/>
         </w:rPr>
-        <w:t xml:space="preserve"> Once the cells have formed the confluence, the bond to each other and the endothelial surface, preventing further migration. </w:t>
+        <w:t xml:space="preserve"> Once the cells have formed the confluence, the bond to each other and the endothelial </w:t>
+      </w:r>
+      <w:r>
+        <w:rPr>
+          <w:color w:val="ED7D31" w:themeColor="accent2"/>
+          <w:sz w:val="22"/>
+          <w:szCs w:val="22"/>
+        </w:rPr>
+        <w:lastRenderedPageBreak/>
+        <w:t xml:space="preserve">surface, preventing further migration. </w:t>
       </w:r>
       <w:r>
         <w:rPr>
@@ -11359,11 +11408,115 @@
       </w:r>
     </w:p>
     <w:p>
-      <w:r>
+      <w:pPr>
         <w:rPr>
           <w:color w:val="ED7D31" w:themeColor="accent2"/>
         </w:rPr>
+      </w:pPr>
+      <w:r>
+        <w:rPr>
+          <w:color w:val="ED7D31" w:themeColor="accent2"/>
+        </w:rPr>
         <w:t>- More Specific Aims and Objectives</w:t>
+      </w:r>
+    </w:p>
+    <w:p>
+      <w:pPr>
+        <w:rPr>
+          <w:color w:val="ED7D31" w:themeColor="accent2"/>
+        </w:rPr>
+      </w:pPr>
+    </w:p>
+    <w:p>
+      <w:pPr>
+        <w:rPr>
+          <w:color w:val="ED7D31" w:themeColor="accent2"/>
+        </w:rPr>
+      </w:pPr>
+      <w:r>
+        <w:rPr>
+          <w:color w:val="ED7D31" w:themeColor="accent2"/>
+        </w:rPr>
+        <w:t>3.X Methodology</w:t>
+      </w:r>
+    </w:p>
+    <w:p>
+      <w:pPr>
+        <w:rPr>
+          <w:color w:val="ED7D31" w:themeColor="accent2"/>
+        </w:rPr>
+      </w:pPr>
+    </w:p>
+    <w:p>
+      <w:pPr>
+        <w:ind w:left="720"/>
+        <w:rPr>
+          <w:color w:val="ED7D31" w:themeColor="accent2"/>
+          <w:sz w:val="22"/>
+        </w:rPr>
+      </w:pPr>
+      <w:r>
+        <w:rPr>
+          <w:color w:val="ED7D31" w:themeColor="accent2"/>
+          <w:sz w:val="22"/>
+        </w:rPr>
+        <w:t>For the development of my program to discover the affect age has on heart attacks, an Agent Based Model will provide the best results for the user.</w:t>
+      </w:r>
+      <w:r>
+        <w:rPr>
+          <w:color w:val="ED7D31" w:themeColor="accent2"/>
+          <w:sz w:val="22"/>
+        </w:rPr>
+        <w:t xml:space="preserve"> As AMBs </w:t>
+      </w:r>
+      <w:r>
+        <w:rPr>
+          <w:color w:val="ED7D31" w:themeColor="accent2"/>
+          <w:sz w:val="22"/>
+        </w:rPr>
+        <w:t xml:space="preserve">model each cell individually with their own parameters, it allows for a more distributed representation of the cells, as, for example, each cell can vary in radius slightly from each other. An ABM also provides a graphical output of how the cells move, allowing us to better understand what’s happening with the behaviour in a more </w:t>
+      </w:r>
+      <w:r>
+        <w:rPr>
+          <w:color w:val="FF0000"/>
+          <w:sz w:val="22"/>
+        </w:rPr>
+        <w:t xml:space="preserve">granular </w:t>
+      </w:r>
+      <w:r>
+        <w:rPr>
+          <w:color w:val="ED7D31" w:themeColor="accent2"/>
+          <w:sz w:val="22"/>
+        </w:rPr>
+        <w:t>way.</w:t>
+      </w:r>
+    </w:p>
+    <w:p>
+      <w:pPr>
+        <w:ind w:left="720"/>
+        <w:rPr>
+          <w:color w:val="ED7D31" w:themeColor="accent2"/>
+          <w:sz w:val="22"/>
+        </w:rPr>
+      </w:pPr>
+      <w:r>
+        <w:rPr>
+          <w:color w:val="ED7D31" w:themeColor="accent2"/>
+          <w:sz w:val="22"/>
+        </w:rPr>
+        <w:t>This is better than continuum modelling because…</w:t>
+      </w:r>
+    </w:p>
+    <w:p>
+      <w:pPr>
+        <w:ind w:left="720"/>
+      </w:pPr>
+      <w:r>
+        <w:rPr>
+          <w:color w:val="ED7D31" w:themeColor="accent2"/>
+          <w:sz w:val="22"/>
+        </w:rPr>
+        <w:t xml:space="preserve">This is better than cellular automata because… </w:t>
       </w:r>
       <w:r>
         <w:br/>
@@ -11801,6 +11954,7 @@
           <w:sz w:val="22"/>
           <w:szCs w:val="22"/>
         </w:rPr>
+        <w:lastRenderedPageBreak/>
         <w:t>These parameters have e</w:t>
       </w:r>
       <w:r>
@@ -12810,7 +12964,6 @@
           <w:sz w:val="22"/>
           <w:szCs w:val="22"/>
         </w:rPr>
-        <w:lastRenderedPageBreak/>
         <w:tab/>
       </w:r>
       <w:r>
@@ -13880,7 +14033,6 @@
           <w:sz w:val="22"/>
           <w:szCs w:val="22"/>
         </w:rPr>
-        <w:lastRenderedPageBreak/>
         <w:t>I will not be creating a graphical user interface</w:t>
       </w:r>
       <w:ins w:id="195" w:author="Harry Cooper" w:date="2017-11-30T09:12:00Z">
@@ -15352,7 +15504,14 @@
               <w:rPr>
                 <w:sz w:val="22"/>
               </w:rPr>
-              <w:t>Enough time must be given to the development of the software and is something that shouldn’t be rushed. Adjustment to project plan may be required if developer start to lag.</w:t>
+              <w:t xml:space="preserve">Enough time must be given to the development of the software and is something that shouldn’t be rushed. </w:t>
+            </w:r>
+            <w:r>
+              <w:rPr>
+                <w:sz w:val="22"/>
+              </w:rPr>
+              <w:lastRenderedPageBreak/>
+              <w:t>Adjustment to project plan may be required if developer start to lag.</w:t>
             </w:r>
           </w:p>
         </w:tc>
@@ -15377,6 +15536,7 @@
               <w:rPr>
                 <w:sz w:val="22"/>
               </w:rPr>
+              <w:lastRenderedPageBreak/>
               <w:t>Completion of code hinders completion of dissertation</w:t>
             </w:r>
           </w:p>
@@ -15564,15 +15724,7 @@
               <w:rPr>
                 <w:sz w:val="22"/>
               </w:rPr>
-              <w:t>Ensuring there are no compatibility issues and correct design</w:t>
-            </w:r>
-            <w:bookmarkStart w:id="207" w:name="_GoBack"/>
-            <w:bookmarkEnd w:id="207"/>
-            <w:r>
-              <w:rPr>
-                <w:sz w:val="22"/>
-              </w:rPr>
-              <w:t xml:space="preserve"> practices are followed, such as the creation of UML diagrams showing </w:t>
+              <w:t xml:space="preserve">Ensuring there are no compatibility issues and correct design practices are followed, such as the creation of UML diagrams showing </w:t>
             </w:r>
             <w:r>
               <w:rPr>
@@ -15796,14 +15948,7 @@
               <w:rPr>
                 <w:sz w:val="22"/>
               </w:rPr>
-              <w:t xml:space="preserve">Continual reviewing of papers surrounding the topic for any extra hints. </w:t>
-            </w:r>
-            <w:r>
-              <w:rPr>
-                <w:sz w:val="22"/>
-              </w:rPr>
-              <w:lastRenderedPageBreak/>
-              <w:t xml:space="preserve">Otherwise a heuristic approach with several simulations </w:t>
+              <w:t xml:space="preserve">Continual reviewing of papers surrounding the topic for any extra hints. Otherwise a heuristic approach with several simulations </w:t>
             </w:r>
             <w:r>
               <w:rPr>
@@ -15834,7 +15979,6 @@
               <w:rPr>
                 <w:sz w:val="22"/>
               </w:rPr>
-              <w:lastRenderedPageBreak/>
               <w:t>System too slow for use under standard conditions</w:t>
             </w:r>
           </w:p>
@@ -16031,7 +16175,7 @@
     <w:p>
       <w:pPr>
         <w:rPr>
-          <w:ins w:id="208" w:author="Harry Cooper" w:date="2017-11-30T09:49:00Z"/>
+          <w:ins w:id="207" w:author="Harry Cooper" w:date="2017-11-30T09:49:00Z"/>
           <w:sz w:val="22"/>
           <w:szCs w:val="22"/>
         </w:rPr>
@@ -16227,6 +16371,7 @@
     </w:p>
     <w:p>
       <w:pPr>
+        <w:ind w:left="720"/>
         <w:rPr>
           <w:color w:val="ED7D31" w:themeColor="accent2"/>
           <w:sz w:val="22"/>
@@ -16239,65 +16384,179 @@
           <w:sz w:val="22"/>
           <w:szCs w:val="22"/>
         </w:rPr>
-        <w:t>3.5 Functional Requirements</w:t>
-      </w:r>
-    </w:p>
-    <w:p>
-      <w:pPr>
+        <w:t>Tests will mainly focus on what occurs after the wound has been created. For this to occ</w:t>
+      </w:r>
+      <w:r>
         <w:rPr>
           <w:color w:val="ED7D31" w:themeColor="accent2"/>
           <w:sz w:val="22"/>
           <w:szCs w:val="22"/>
         </w:rPr>
-      </w:pPr>
-    </w:p>
-    <w:p>
-      <w:pPr>
+        <w:t>ur, a confluence must be formed. To save time, one simulation can be run at the desired environment size to determine the number of cells the simulation stabilises towards so this can be used as the starting condition of future tests, saving time as confluence formation won’t be simulated.</w:t>
+      </w:r>
+      <w:r>
         <w:rPr>
           <w:color w:val="ED7D31" w:themeColor="accent2"/>
           <w:sz w:val="22"/>
           <w:szCs w:val="22"/>
         </w:rPr>
-      </w:pPr>
+        <w:t xml:space="preserve"> </w:t>
+      </w:r>
       <w:r>
         <w:rPr>
           <w:color w:val="ED7D31" w:themeColor="accent2"/>
           <w:sz w:val="22"/>
           <w:szCs w:val="22"/>
         </w:rPr>
-        <w:t>3.6 Non-Functional Requirements</w:t>
-      </w:r>
-    </w:p>
-    <w:p>
-      <w:pPr>
+        <w:t>Theoretically</w:t>
+      </w:r>
+      <w:r>
         <w:rPr>
           <w:color w:val="ED7D31" w:themeColor="accent2"/>
           <w:sz w:val="22"/>
           <w:szCs w:val="22"/>
         </w:rPr>
-      </w:pPr>
-    </w:p>
-    <w:p>
-      <w:pPr>
+        <w:t>, if the environment is 2500</w:t>
+      </w:r>
+      <w:r>
         <w:rPr>
           <w:color w:val="ED7D31" w:themeColor="accent2"/>
           <w:sz w:val="22"/>
           <w:szCs w:val="22"/>
         </w:rPr>
-      </w:pPr>
+        <w:sym w:font="Symbol" w:char="F06D"/>
+      </w:r>
       <w:r>
         <w:rPr>
           <w:color w:val="ED7D31" w:themeColor="accent2"/>
           <w:sz w:val="22"/>
           <w:szCs w:val="22"/>
         </w:rPr>
-        <w:t>3.7 Justification of ABM Modelling</w:t>
-      </w:r>
-    </w:p>
-    <w:p>
-      <w:pPr>
+        <w:t>m</w:t>
+      </w:r>
+      <w:r>
         <w:rPr>
           <w:color w:val="ED7D31" w:themeColor="accent2"/>
+          <w:sz w:val="22"/>
+          <w:szCs w:val="22"/>
+          <w:vertAlign w:val="superscript"/>
+        </w:rPr>
+        <w:t>2</w:t>
+      </w:r>
+      <w:r>
+        <w:rPr>
+          <w:color w:val="ED7D31" w:themeColor="accent2"/>
+          <w:sz w:val="22"/>
+          <w:szCs w:val="22"/>
+        </w:rPr>
+        <w:t xml:space="preserve"> and each proliferating cell can grow up to 10</w:t>
+      </w:r>
+      <w:r>
+        <w:rPr>
+          <w:color w:val="ED7D31" w:themeColor="accent2"/>
+          <w:sz w:val="22"/>
+          <w:szCs w:val="22"/>
+        </w:rPr>
+        <w:sym w:font="Symbol" w:char="F06D"/>
+      </w:r>
+      <w:r>
+        <w:rPr>
+          <w:color w:val="ED7D31" w:themeColor="accent2"/>
+          <w:sz w:val="22"/>
+          <w:szCs w:val="22"/>
+        </w:rPr>
+        <w:t xml:space="preserve">m in diameter, </w:t>
+      </w:r>
+      <w:r>
+        <w:rPr>
+          <w:color w:val="ED7D31" w:themeColor="accent2"/>
+          <w:sz w:val="22"/>
+          <w:szCs w:val="22"/>
+        </w:rPr>
+        <w:t>2500 cells can fit onto the environment. However</w:t>
+      </w:r>
+      <w:r>
+        <w:rPr>
+          <w:color w:val="ED7D31" w:themeColor="accent2"/>
+          <w:sz w:val="22"/>
+          <w:szCs w:val="22"/>
+        </w:rPr>
+        <w:t>,</w:t>
+      </w:r>
+      <w:r>
+        <w:rPr>
+          <w:color w:val="ED7D31" w:themeColor="accent2"/>
+          <w:sz w:val="22"/>
+          <w:szCs w:val="22"/>
+        </w:rPr>
+        <w:t xml:space="preserve"> this doesn’t factor the size of senescent cells or the fact cells can be of different sizes.</w:t>
+      </w:r>
+    </w:p>
+    <w:p>
+      <w:pPr>
+        <w:ind w:left="720"/>
+        <w:rPr>
+          <w:color w:val="ED7D31" w:themeColor="accent2"/>
+          <w:sz w:val="22"/>
+          <w:szCs w:val="22"/>
+        </w:rPr>
+      </w:pPr>
+      <w:r>
+        <w:rPr>
+          <w:color w:val="ED7D31" w:themeColor="accent2"/>
+          <w:sz w:val="22"/>
+          <w:szCs w:val="22"/>
+        </w:rPr>
+        <w:lastRenderedPageBreak/>
+        <w:t>I will also produce simple test cases on the simulation to show the rule behaviours in a controlled environment where no other rules are acting on the cell. This will show that each rule works on the micro scale and therefore will work when scaled up to macro size.</w:t>
+      </w:r>
+    </w:p>
+    <w:p>
+      <w:pPr>
+        <w:ind w:left="720"/>
+        <w:rPr>
+          <w:color w:val="ED7D31" w:themeColor="accent2"/>
+          <w:sz w:val="22"/>
+          <w:szCs w:val="22"/>
+        </w:rPr>
+      </w:pPr>
+      <w:r>
+        <w:rPr>
+          <w:color w:val="ED7D31" w:themeColor="accent2"/>
+          <w:sz w:val="22"/>
+          <w:szCs w:val="22"/>
+        </w:rPr>
+        <w:t xml:space="preserve">I will also be performing a statistical test on the time taken for the wound to close </w:t>
+      </w:r>
+      <w:r>
+        <w:rPr>
+          <w:color w:val="ED7D31" w:themeColor="accent2"/>
+          <w:sz w:val="22"/>
+          <w:szCs w:val="22"/>
+        </w:rPr>
+        <w:t xml:space="preserve">with a varying number of Senescent Cells </w:t>
+      </w:r>
+      <w:r>
+        <w:rPr>
+          <w:color w:val="ED7D31" w:themeColor="accent2"/>
+          <w:sz w:val="22"/>
+          <w:szCs w:val="22"/>
+        </w:rPr>
+        <w:t xml:space="preserve">between </w:t>
+      </w:r>
+      <w:r>
+        <w:rPr>
+          <w:color w:val="ED7D31" w:themeColor="accent2"/>
+          <w:sz w:val="22"/>
+          <w:szCs w:val="22"/>
+        </w:rPr>
+        <w:t xml:space="preserve">1% and 10%. This will show whether the number of Senescent Cells varies the time taken for the wound to heal. </w:t>
+      </w:r>
+    </w:p>
+    <w:p>
+      <w:pPr>
+        <w:ind w:left="720"/>
+        <w:rPr>
           <w:sz w:val="22"/>
           <w:szCs w:val="22"/>
         </w:rPr>
@@ -16308,23 +16567,377 @@
         <w:pStyle w:val="ListParagraph"/>
         <w:numPr>
           <w:ilvl w:val="0"/>
-          <w:numId w:val="3"/>
+          <w:numId w:val="14"/>
         </w:numPr>
         <w:rPr>
-          <w:rFonts w:eastAsia="Times New Roman"/>
           <w:color w:val="ED7D31" w:themeColor="accent2"/>
-          <w:sz w:val="21"/>
-          <w:szCs w:val="22"/>
-        </w:rPr>
-      </w:pPr>
-      <w:r>
-        <w:rPr>
-          <w:rFonts w:eastAsia="Times New Roman"/>
+          <w:sz w:val="22"/>
+          <w:szCs w:val="22"/>
+        </w:rPr>
+      </w:pPr>
+      <w:r>
+        <w:rPr>
           <w:color w:val="ED7D31" w:themeColor="accent2"/>
-          <w:sz w:val="21"/>
-          <w:szCs w:val="22"/>
-        </w:rPr>
-        <w:t>Move ‘methods of choice’ here?</w:t>
+          <w:sz w:val="22"/>
+          <w:szCs w:val="22"/>
+        </w:rPr>
+        <w:t xml:space="preserve">- </w:t>
+      </w:r>
+      <w:r>
+        <w:rPr>
+          <w:color w:val="ED7D31" w:themeColor="accent2"/>
+          <w:sz w:val="22"/>
+          <w:szCs w:val="22"/>
+        </w:rPr>
+        <w:t xml:space="preserve"> Stress testing</w:t>
+      </w:r>
+    </w:p>
+    <w:p>
+      <w:pPr>
+        <w:pStyle w:val="ListParagraph"/>
+        <w:numPr>
+          <w:ilvl w:val="0"/>
+          <w:numId w:val="14"/>
+        </w:numPr>
+        <w:rPr>
+          <w:color w:val="ED7D31" w:themeColor="accent2"/>
+          <w:sz w:val="22"/>
+          <w:szCs w:val="22"/>
+        </w:rPr>
+      </w:pPr>
+      <w:r>
+        <w:rPr>
+          <w:color w:val="ED7D31" w:themeColor="accent2"/>
+          <w:sz w:val="22"/>
+          <w:szCs w:val="22"/>
+        </w:rPr>
+        <w:t>- Functional testing</w:t>
+      </w:r>
+    </w:p>
+    <w:p>
+      <w:pPr>
+        <w:pStyle w:val="ListParagraph"/>
+        <w:numPr>
+          <w:ilvl w:val="0"/>
+          <w:numId w:val="14"/>
+        </w:numPr>
+        <w:rPr>
+          <w:color w:val="ED7D31" w:themeColor="accent2"/>
+          <w:sz w:val="22"/>
+          <w:szCs w:val="22"/>
+        </w:rPr>
+      </w:pPr>
+      <w:r>
+        <w:rPr>
+          <w:color w:val="ED7D31" w:themeColor="accent2"/>
+          <w:sz w:val="22"/>
+          <w:szCs w:val="22"/>
+        </w:rPr>
+        <w:t>- Unit testing</w:t>
+      </w:r>
+    </w:p>
+    <w:p>
+      <w:pPr>
+        <w:pStyle w:val="ListParagraph"/>
+        <w:numPr>
+          <w:ilvl w:val="0"/>
+          <w:numId w:val="14"/>
+        </w:numPr>
+        <w:rPr>
+          <w:color w:val="ED7D31" w:themeColor="accent2"/>
+          <w:sz w:val="22"/>
+          <w:szCs w:val="22"/>
+        </w:rPr>
+      </w:pPr>
+      <w:r>
+        <w:rPr>
+          <w:color w:val="ED7D31" w:themeColor="accent2"/>
+          <w:sz w:val="22"/>
+          <w:szCs w:val="22"/>
+        </w:rPr>
+        <w:t>- Integration testing&lt;?&gt;</w:t>
+      </w:r>
+    </w:p>
+    <w:p>
+      <w:pPr>
+        <w:ind w:left="720"/>
+        <w:rPr>
+          <w:sz w:val="22"/>
+          <w:szCs w:val="22"/>
+        </w:rPr>
+      </w:pPr>
+    </w:p>
+    <w:p>
+      <w:pPr>
+        <w:rPr>
+          <w:color w:val="ED7D31" w:themeColor="accent2"/>
+          <w:sz w:val="22"/>
+          <w:szCs w:val="22"/>
+        </w:rPr>
+      </w:pPr>
+      <w:r>
+        <w:rPr>
+          <w:color w:val="ED7D31" w:themeColor="accent2"/>
+          <w:sz w:val="22"/>
+          <w:szCs w:val="22"/>
+        </w:rPr>
+        <w:t>3.5 Functional Requirements</w:t>
+      </w:r>
+    </w:p>
+    <w:p>
+      <w:pPr>
+        <w:rPr>
+          <w:color w:val="ED7D31" w:themeColor="accent2"/>
+          <w:sz w:val="22"/>
+          <w:szCs w:val="22"/>
+        </w:rPr>
+      </w:pPr>
+      <w:r>
+        <w:rPr>
+          <w:color w:val="ED7D31" w:themeColor="accent2"/>
+          <w:sz w:val="22"/>
+          <w:szCs w:val="22"/>
+        </w:rPr>
+        <w:tab/>
+        <w:t>- what a system is supposed to accomplish</w:t>
+      </w:r>
+    </w:p>
+    <w:p>
+      <w:pPr>
+        <w:rPr>
+          <w:color w:val="ED7D31" w:themeColor="accent2"/>
+          <w:sz w:val="22"/>
+          <w:szCs w:val="22"/>
+        </w:rPr>
+      </w:pPr>
+      <w:r>
+        <w:rPr>
+          <w:color w:val="ED7D31" w:themeColor="accent2"/>
+          <w:sz w:val="22"/>
+          <w:szCs w:val="22"/>
+        </w:rPr>
+        <w:tab/>
+        <w:t xml:space="preserve">- specific behaviour of </w:t>
+      </w:r>
+      <w:r>
+        <w:rPr>
+          <w:color w:val="ED7D31" w:themeColor="accent2"/>
+          <w:sz w:val="22"/>
+          <w:szCs w:val="22"/>
+        </w:rPr>
+        <w:t>functions</w:t>
+      </w:r>
+    </w:p>
+    <w:p>
+      <w:pPr>
+        <w:rPr>
+          <w:color w:val="ED7D31" w:themeColor="accent2"/>
+          <w:sz w:val="22"/>
+          <w:szCs w:val="22"/>
+        </w:rPr>
+      </w:pPr>
+      <w:r>
+        <w:rPr>
+          <w:color w:val="ED7D31" w:themeColor="accent2"/>
+          <w:sz w:val="22"/>
+          <w:szCs w:val="22"/>
+        </w:rPr>
+        <w:tab/>
+        <w:t>- It is critical that the</w:t>
+      </w:r>
+      <w:r>
+        <w:rPr>
+          <w:color w:val="ED7D31" w:themeColor="accent2"/>
+          <w:sz w:val="22"/>
+          <w:szCs w:val="22"/>
+        </w:rPr>
+        <w:t xml:space="preserve"> system</w:t>
+      </w:r>
+      <w:r>
+        <w:rPr>
+          <w:color w:val="ED7D31" w:themeColor="accent2"/>
+          <w:sz w:val="22"/>
+          <w:szCs w:val="22"/>
+        </w:rPr>
+        <w:t>:</w:t>
+      </w:r>
+    </w:p>
+    <w:p>
+      <w:pPr>
+        <w:rPr>
+          <w:color w:val="ED7D31" w:themeColor="accent2"/>
+          <w:sz w:val="22"/>
+          <w:szCs w:val="22"/>
+        </w:rPr>
+      </w:pPr>
+      <w:r>
+        <w:rPr>
+          <w:color w:val="ED7D31" w:themeColor="accent2"/>
+          <w:sz w:val="22"/>
+          <w:szCs w:val="22"/>
+        </w:rPr>
+        <w:tab/>
+        <w:t xml:space="preserve">- It is </w:t>
+      </w:r>
+      <w:r>
+        <w:rPr>
+          <w:color w:val="ED7D31" w:themeColor="accent2"/>
+          <w:sz w:val="22"/>
+          <w:szCs w:val="22"/>
+        </w:rPr>
+        <w:t>important that the system:</w:t>
+      </w:r>
+    </w:p>
+    <w:p>
+      <w:pPr>
+        <w:rPr>
+          <w:color w:val="ED7D31" w:themeColor="accent2"/>
+          <w:sz w:val="22"/>
+          <w:szCs w:val="22"/>
+        </w:rPr>
+      </w:pPr>
+      <w:r>
+        <w:rPr>
+          <w:color w:val="ED7D31" w:themeColor="accent2"/>
+          <w:sz w:val="22"/>
+          <w:szCs w:val="22"/>
+        </w:rPr>
+        <w:tab/>
+        <w:t>- It is desirable that the system:</w:t>
+      </w:r>
+    </w:p>
+    <w:p>
+      <w:pPr>
+        <w:rPr>
+          <w:color w:val="ED7D31" w:themeColor="accent2"/>
+          <w:sz w:val="22"/>
+          <w:szCs w:val="22"/>
+        </w:rPr>
+      </w:pPr>
+      <w:r>
+        <w:rPr>
+          <w:color w:val="ED7D31" w:themeColor="accent2"/>
+          <w:sz w:val="22"/>
+          <w:szCs w:val="22"/>
+        </w:rPr>
+        <w:tab/>
+        <w:t>- It is optional that the system:</w:t>
+      </w:r>
+    </w:p>
+    <w:p>
+      <w:pPr>
+        <w:rPr>
+          <w:color w:val="ED7D31" w:themeColor="accent2"/>
+          <w:sz w:val="22"/>
+          <w:szCs w:val="22"/>
+        </w:rPr>
+      </w:pPr>
+    </w:p>
+    <w:p>
+      <w:pPr>
+        <w:rPr>
+          <w:color w:val="ED7D31" w:themeColor="accent2"/>
+          <w:sz w:val="22"/>
+          <w:szCs w:val="22"/>
+        </w:rPr>
+      </w:pPr>
+      <w:r>
+        <w:rPr>
+          <w:color w:val="ED7D31" w:themeColor="accent2"/>
+          <w:sz w:val="22"/>
+          <w:szCs w:val="22"/>
+        </w:rPr>
+        <w:t>3.6 Non-Functional Requirements</w:t>
+      </w:r>
+    </w:p>
+    <w:p>
+      <w:pPr>
+        <w:rPr>
+          <w:color w:val="ED7D31" w:themeColor="accent2"/>
+          <w:sz w:val="22"/>
+          <w:szCs w:val="22"/>
+        </w:rPr>
+      </w:pPr>
+      <w:r>
+        <w:rPr>
+          <w:color w:val="ED7D31" w:themeColor="accent2"/>
+          <w:sz w:val="22"/>
+          <w:szCs w:val="22"/>
+        </w:rPr>
+        <w:tab/>
+        <w:t>- criteria that can be used to judge the operation of a system, rather than specific behaviours.</w:t>
+      </w:r>
+    </w:p>
+    <w:p>
+      <w:pPr>
+        <w:rPr>
+          <w:color w:val="ED7D31" w:themeColor="accent2"/>
+          <w:sz w:val="22"/>
+          <w:szCs w:val="22"/>
+        </w:rPr>
+      </w:pPr>
+      <w:r>
+        <w:rPr>
+          <w:color w:val="ED7D31" w:themeColor="accent2"/>
+          <w:sz w:val="22"/>
+          <w:szCs w:val="22"/>
+        </w:rPr>
+        <w:tab/>
+        <w:t>- It is critical that the system:</w:t>
+      </w:r>
+    </w:p>
+    <w:p>
+      <w:pPr>
+        <w:rPr>
+          <w:color w:val="ED7D31" w:themeColor="accent2"/>
+          <w:sz w:val="22"/>
+          <w:szCs w:val="22"/>
+        </w:rPr>
+      </w:pPr>
+      <w:r>
+        <w:rPr>
+          <w:color w:val="ED7D31" w:themeColor="accent2"/>
+          <w:sz w:val="22"/>
+          <w:szCs w:val="22"/>
+        </w:rPr>
+        <w:tab/>
+        <w:t>- It is important that the system:</w:t>
+      </w:r>
+    </w:p>
+    <w:p>
+      <w:pPr>
+        <w:rPr>
+          <w:color w:val="ED7D31" w:themeColor="accent2"/>
+          <w:sz w:val="22"/>
+          <w:szCs w:val="22"/>
+        </w:rPr>
+      </w:pPr>
+      <w:r>
+        <w:rPr>
+          <w:color w:val="ED7D31" w:themeColor="accent2"/>
+          <w:sz w:val="22"/>
+          <w:szCs w:val="22"/>
+        </w:rPr>
+        <w:tab/>
+        <w:t>- It is desirable that the system:</w:t>
+      </w:r>
+    </w:p>
+    <w:p>
+      <w:pPr>
+        <w:rPr>
+          <w:color w:val="ED7D31" w:themeColor="accent2"/>
+          <w:sz w:val="22"/>
+          <w:szCs w:val="22"/>
+        </w:rPr>
+      </w:pPr>
+      <w:r>
+        <w:rPr>
+          <w:color w:val="ED7D31" w:themeColor="accent2"/>
+          <w:sz w:val="22"/>
+          <w:szCs w:val="22"/>
+        </w:rPr>
+        <w:tab/>
+        <w:t>- It is optional that the system:</w:t>
       </w:r>
     </w:p>
     <w:p>
@@ -16546,15 +17159,6 @@
           <w:szCs w:val="22"/>
         </w:rPr>
         <w:br/>
-      </w:r>
-      <w:r>
-        <w:rPr>
-          <w:rFonts w:eastAsia="Times New Roman"/>
-          <w:b/>
-          <w:sz w:val="22"/>
-          <w:szCs w:val="22"/>
-        </w:rPr>
-        <w:lastRenderedPageBreak/>
         <w:t>Method 2: Redesigning CellABM</w:t>
       </w:r>
       <w:r>
@@ -16701,6 +17305,7 @@
           <w:sz w:val="22"/>
           <w:szCs w:val="22"/>
         </w:rPr>
+        <w:lastRenderedPageBreak/>
         <w:t>- After developing smaller prototypes on each of these systems, and through thorough consideration, the clear choice was to develop the project using the existing framework from CellABM</w:t>
       </w:r>
     </w:p>
@@ -16750,6 +17355,7 @@
         <w:rPr>
           <w:rFonts w:eastAsia="Times New Roman"/>
           <w:b/>
+          <w:color w:val="ED7D31" w:themeColor="accent2"/>
           <w:sz w:val="22"/>
           <w:szCs w:val="22"/>
         </w:rPr>
@@ -16759,6 +17365,7 @@
         <w:rPr>
           <w:rFonts w:eastAsia="Times New Roman"/>
           <w:b/>
+          <w:color w:val="ED7D31" w:themeColor="accent2"/>
           <w:sz w:val="22"/>
           <w:szCs w:val="22"/>
         </w:rPr>
@@ -16767,7 +17374,17 @@
       <w:r>
         <w:rPr>
           <w:rFonts w:eastAsia="Times New Roman"/>
-          <w:b/>
+          <w:color w:val="ED7D31" w:themeColor="accent2"/>
+          <w:sz w:val="22"/>
+          <w:szCs w:val="22"/>
+        </w:rPr>
+        <w:t>[https://www.python.org/doc/essays/comparisons/]</w:t>
+      </w:r>
+      <w:r>
+        <w:rPr>
+          <w:rFonts w:eastAsia="Times New Roman"/>
+          <w:b/>
+          <w:color w:val="ED7D31" w:themeColor="accent2"/>
           <w:sz w:val="22"/>
           <w:szCs w:val="22"/>
         </w:rPr>
@@ -16776,6 +17393,7 @@
       <w:r>
         <w:rPr>
           <w:rFonts w:eastAsia="Times New Roman"/>
+          <w:color w:val="ED7D31" w:themeColor="accent2"/>
           <w:sz w:val="22"/>
           <w:szCs w:val="22"/>
         </w:rPr>
@@ -16785,6 +17403,7 @@
       <w:r>
         <w:rPr>
           <w:rFonts w:eastAsia="Times New Roman"/>
+          <w:color w:val="ED7D31" w:themeColor="accent2"/>
           <w:sz w:val="22"/>
           <w:szCs w:val="22"/>
         </w:rPr>
@@ -16794,6 +17413,7 @@
       <w:r>
         <w:rPr>
           <w:rFonts w:eastAsia="Times New Roman"/>
+          <w:color w:val="ED7D31" w:themeColor="accent2"/>
           <w:sz w:val="22"/>
           <w:szCs w:val="22"/>
         </w:rPr>
@@ -16802,10 +17422,65 @@
       <w:r>
         <w:rPr>
           <w:rFonts w:eastAsia="Times New Roman"/>
-          <w:sz w:val="22"/>
-          <w:szCs w:val="22"/>
-        </w:rPr>
-        <w:t xml:space="preserve">&lt;&gt; in that it is an Object Orientated Programming Language (OOP). </w:t>
+          <w:color w:val="ED7D31" w:themeColor="accent2"/>
+          <w:sz w:val="22"/>
+          <w:szCs w:val="22"/>
+        </w:rPr>
+        <w:t>JavaScript</w:t>
+      </w:r>
+      <w:r>
+        <w:rPr>
+          <w:rFonts w:eastAsia="Times New Roman"/>
+          <w:color w:val="ED7D31" w:themeColor="accent2"/>
+          <w:sz w:val="22"/>
+          <w:szCs w:val="22"/>
+        </w:rPr>
+        <w:t xml:space="preserve"> in that it is an </w:t>
+      </w:r>
+      <w:r>
+        <w:rPr>
+          <w:rFonts w:eastAsia="Times New Roman"/>
+          <w:color w:val="ED7D31" w:themeColor="accent2"/>
+          <w:sz w:val="22"/>
+          <w:szCs w:val="22"/>
+        </w:rPr>
+        <w:t xml:space="preserve">interpreted and </w:t>
+      </w:r>
+      <w:r>
+        <w:rPr>
+          <w:rFonts w:eastAsia="Times New Roman"/>
+          <w:color w:val="ED7D31" w:themeColor="accent2"/>
+          <w:sz w:val="22"/>
+          <w:szCs w:val="22"/>
+        </w:rPr>
+        <w:t xml:space="preserve">Object Orientated Programming Language (OOP). </w:t>
+      </w:r>
+      <w:r>
+        <w:rPr>
+          <w:rFonts w:eastAsia="Times New Roman"/>
+          <w:color w:val="ED7D31" w:themeColor="accent2"/>
+          <w:sz w:val="22"/>
+          <w:szCs w:val="22"/>
+        </w:rPr>
+        <w:t xml:space="preserve">However, it has some significant differences that lead it to be </w:t>
+      </w:r>
+      <w:r>
+        <w:rPr>
+          <w:rFonts w:eastAsia="Times New Roman"/>
+          <w:color w:val="ED7D31" w:themeColor="accent2"/>
+          <w:sz w:val="22"/>
+          <w:szCs w:val="22"/>
+        </w:rPr>
+        <w:t xml:space="preserve">syntactically easier to read than Java and </w:t>
+      </w:r>
+      <w:r>
+        <w:rPr>
+          <w:rFonts w:eastAsia="Times New Roman"/>
+          <w:color w:val="ED7D31" w:themeColor="accent2"/>
+          <w:sz w:val="22"/>
+          <w:szCs w:val="22"/>
+        </w:rPr>
+        <w:t xml:space="preserve">better code reuse than JavaScript. A Python program is generally 3-5 times smaller than the same program written in Java, decreasing development time and reducing the chance of bugs. </w:t>
       </w:r>
       <w:r>
         <w:rPr>
@@ -16849,6 +17524,48 @@
         </w:rPr>
         <w:br/>
       </w:r>
+      <w:r>
+        <w:rPr>
+          <w:rFonts w:eastAsia="Times New Roman"/>
+          <w:b/>
+          <w:sz w:val="22"/>
+          <w:szCs w:val="22"/>
+        </w:rPr>
+        <w:br/>
+      </w:r>
+      <w:r>
+        <w:rPr>
+          <w:rFonts w:eastAsia="Times New Roman"/>
+          <w:sz w:val="22"/>
+          <w:szCs w:val="22"/>
+        </w:rPr>
+        <w:t xml:space="preserve">This class diagram is intended to show the information flow throughout the program and how each class </w:t>
+      </w:r>
+      <w:r>
+        <w:rPr>
+          <w:rFonts w:eastAsia="Times New Roman"/>
+          <w:sz w:val="22"/>
+          <w:szCs w:val="22"/>
+        </w:rPr>
+        <w:t>communicates</w:t>
+      </w:r>
+      <w:r>
+        <w:rPr>
+          <w:rFonts w:eastAsia="Times New Roman"/>
+          <w:sz w:val="22"/>
+          <w:szCs w:val="22"/>
+        </w:rPr>
+        <w:t xml:space="preserve"> with each other.</w:t>
+      </w:r>
+      <w:r>
+        <w:rPr>
+          <w:rFonts w:eastAsia="Times New Roman"/>
+          <w:b/>
+          <w:sz w:val="22"/>
+          <w:szCs w:val="22"/>
+        </w:rPr>
+        <w:br/>
+      </w:r>
     </w:p>
     <w:p>
       <w:pPr>
@@ -16982,19 +17699,43 @@
         <w:ind w:left="500"/>
         <w:rPr>
           <w:rFonts w:eastAsia="Times New Roman"/>
-          <w:b/>
-          <w:sz w:val="22"/>
-          <w:szCs w:val="22"/>
-        </w:rPr>
-      </w:pPr>
-      <w:r>
-        <w:rPr>
-          <w:rFonts w:eastAsia="Times New Roman"/>
+          <w:color w:val="FF0000"/>
+          <w:sz w:val="22"/>
+          <w:szCs w:val="22"/>
+        </w:rPr>
+      </w:pPr>
+      <w:r>
+        <w:rPr>
+          <w:rFonts w:eastAsia="Times New Roman"/>
+          <w:color w:val="FF0000"/>
+          <w:sz w:val="22"/>
+          <w:szCs w:val="22"/>
+        </w:rPr>
+        <w:t xml:space="preserve">The environment will be created as an orthogonal 2-D NumPy matrix </w:t>
+      </w:r>
+    </w:p>
+    <w:p>
+      <w:pPr>
+        <w:pStyle w:val="ListParagraph"/>
+        <w:ind w:left="500"/>
+        <w:rPr>
+          <w:rFonts w:eastAsia="Times New Roman"/>
+          <w:b/>
+          <w:sz w:val="22"/>
+          <w:szCs w:val="22"/>
+        </w:rPr>
+      </w:pPr>
+      <w:r>
+        <w:rPr>
+          <w:rFonts w:eastAsia="Times New Roman"/>
+          <w:color w:val="FF0000"/>
           <w:sz w:val="22"/>
           <w:szCs w:val="22"/>
         </w:rPr>
         <w:t xml:space="preserve">The cells will be placed on an orthogonal 2-D NumPy Matrix with x and y co-ordinates representing their relative locations within the simulation. </w:t>
       </w:r>
+      <w:bookmarkStart w:id="208" w:name="_GoBack"/>
+      <w:bookmarkEnd w:id="208"/>
       <w:r>
         <w:rPr>
           <w:rFonts w:eastAsia="Times New Roman"/>
@@ -17835,7 +18576,6 @@
         <w:rPr>
           <w:rFonts w:eastAsia="Times New Roman"/>
           <w:b/>
-          <w:sz w:val="22"/>
           <w:szCs w:val="22"/>
         </w:rPr>
         <w:t>Implementation and Testing</w:t>
@@ -17886,15 +18626,13 @@
         <w:rPr>
           <w:rFonts w:eastAsia="Times New Roman"/>
           <w:b/>
-          <w:sz w:val="22"/>
-          <w:szCs w:val="22"/>
-        </w:rPr>
-      </w:pPr>
-      <w:r>
-        <w:rPr>
-          <w:rFonts w:eastAsia="Times New Roman"/>
-          <w:b/>
-          <w:sz w:val="22"/>
+          <w:szCs w:val="22"/>
+        </w:rPr>
+      </w:pPr>
+      <w:r>
+        <w:rPr>
+          <w:rFonts w:eastAsia="Times New Roman"/>
+          <w:b/>
           <w:szCs w:val="22"/>
         </w:rPr>
         <w:t>Implementation</w:t>
@@ -17903,7 +18641,6 @@
         <w:rPr>
           <w:rFonts w:eastAsia="Times New Roman"/>
           <w:b/>
-          <w:sz w:val="22"/>
           <w:szCs w:val="22"/>
         </w:rPr>
         <w:br/>
@@ -18506,15 +19243,60 @@
       <w:pPr>
         <w:pStyle w:val="ListParagraph"/>
         <w:ind w:left="500"/>
-        <w:rPr>
-          <w:rFonts w:eastAsia="Times New Roman"/>
-          <w:b/>
-          <w:sz w:val="22"/>
-          <w:szCs w:val="22"/>
-        </w:rPr>
       </w:pPr>
       <w:r>
         <w:t>5.1.5 Simulation Termination</w:t>
+      </w:r>
+    </w:p>
+    <w:p>
+      <w:pPr>
+        <w:pStyle w:val="ListParagraph"/>
+        <w:ind w:left="500"/>
+      </w:pPr>
+    </w:p>
+    <w:p>
+      <w:pPr>
+        <w:pStyle w:val="ListParagraph"/>
+        <w:ind w:left="500"/>
+      </w:pPr>
+      <w:r>
+        <w:t>5.1.6 Confluence Detection</w:t>
+      </w:r>
+    </w:p>
+    <w:p>
+      <w:pPr>
+        <w:pStyle w:val="ListParagraph"/>
+        <w:ind w:left="500"/>
+      </w:pPr>
+      <w:r>
+        <w:tab/>
+      </w:r>
+    </w:p>
+    <w:p>
+      <w:pPr>
+        <w:pStyle w:val="ListParagraph"/>
+        <w:ind w:left="500"/>
+        <w:rPr>
+          <w:rFonts w:eastAsia="Times New Roman"/>
+          <w:b/>
+          <w:sz w:val="22"/>
+          <w:szCs w:val="22"/>
+        </w:rPr>
+      </w:pPr>
+      <w:r>
+        <w:tab/>
+        <w:t xml:space="preserve">As my model doesn’t capture the bonding that occurs </w:t>
+      </w:r>
+      <w:r>
+        <w:t xml:space="preserve">between neighbouring cells   and their environment when they come into contact, the </w:t>
+      </w:r>
+      <w:proofErr w:type="spellStart"/>
+      <w:r>
+        <w:t>confluenct</w:t>
+      </w:r>
+      <w:proofErr w:type="spellEnd"/>
+      <w:r>
+        <w:t xml:space="preserve"> detection has been implemented off the basis of number of quiescent cells present in the environment as these cells are only present when cellular differentiation occurs due to inability to proliferate.</w:t>
       </w:r>
     </w:p>
     <w:p>
@@ -19170,6 +19952,7 @@
           <w:sz w:val="22"/>
           <w:szCs w:val="22"/>
         </w:rPr>
+        <w:lastRenderedPageBreak/>
         <w:t xml:space="preserve">https://github.com/HarrisonCooper/dissertation. The documentation on how to run the software can be found in </w:t>
       </w:r>
       <w:r>
@@ -19274,7 +20057,6 @@
           <w:sz w:val="22"/>
           <w:szCs w:val="22"/>
         </w:rPr>
-        <w:lastRenderedPageBreak/>
         <w:t>This survey and analysis started by outlining the biological processes that go on within an EC, allowing us to understand the rules behind the behaviours that cause wound healing to slow down with ag</w:t>
       </w:r>
       <w:r>
@@ -21116,6 +21898,7 @@
             <w:sz w:val="22"/>
             <w:szCs w:val="22"/>
           </w:rPr>
+          <w:lastRenderedPageBreak/>
           <w:t xml:space="preserve">Another downside is that Marzihas code doesn’t implement any cell growth, and each cell is the same diameter as every other cell for the whole simulation. This is a simplification </w:t>
         </w:r>
       </w:ins>
@@ -21202,7 +21985,6 @@
               </w:rPr>
             </w:rPrChange>
           </w:rPr>
-          <w:lastRenderedPageBreak/>
           <w:drawing>
             <wp:inline distT="0" distB="0" distL="0" distR="0" wp14:anchorId="779E48F5" wp14:editId="588FB9A6">
               <wp:extent cx="4641304" cy="3094203"/>
@@ -21856,6 +22638,7 @@
           <w:sz w:val="22"/>
           <w:szCs w:val="22"/>
         </w:rPr>
+        <w:lastRenderedPageBreak/>
         <w:t>I have also been experimenting another software that was mentioned in the literature review, Spark.</w:t>
       </w:r>
       <w:r>
@@ -22016,7 +22799,6 @@
           <w:sz w:val="40"/>
           <w:szCs w:val="36"/>
         </w:rPr>
-        <w:lastRenderedPageBreak/>
         <w:t>References</w:t>
       </w:r>
     </w:p>
@@ -22811,6 +23593,7 @@
         <w:rPr>
           <w:sz w:val="22"/>
         </w:rPr>
+        <w:lastRenderedPageBreak/>
         <w:t xml:space="preserve">[12] Gerrity, R., Richardson, M., </w:t>
       </w:r>
       <w:proofErr w:type="spellStart"/>
@@ -22938,7 +23721,6 @@
         <w:rPr>
           <w:sz w:val="22"/>
         </w:rPr>
-        <w:lastRenderedPageBreak/>
         <w:t xml:space="preserve">[15] </w:t>
       </w:r>
       <w:proofErr w:type="spellStart"/>
@@ -24035,7 +24817,7 @@
         <w:rStyle w:val="PageNumber"/>
         <w:noProof/>
       </w:rPr>
-      <w:t>4</w:t>
+      <w:t>11</w:t>
     </w:r>
     <w:r>
       <w:rPr>
@@ -24964,16 +25746,16 @@
     </w:lvl>
   </w:abstractNum>
   <w:abstractNum w:abstractNumId="8">
-    <w:nsid w:val="5FC26DB9"/>
+    <w:nsid w:val="58185BD7"/>
     <w:multiLevelType w:val="hybridMultilevel"/>
-    <w:tmpl w:val="79DC90B0"/>
-    <w:lvl w:ilvl="0" w:tplc="1D1AE3AA">
-      <w:start w:val="2"/>
+    <w:tmpl w:val="531A975A"/>
+    <w:lvl w:ilvl="0" w:tplc="4DAA07B0">
+      <w:start w:val="3"/>
       <w:numFmt w:val="bullet"/>
-      <w:lvlText w:val="-"/>
+      <w:lvlText w:val=""/>
       <w:lvlJc w:val="left"/>
       <w:pPr>
-        <w:ind w:left="720" w:hanging="360"/>
+        <w:ind w:left="1080" w:hanging="360"/>
       </w:pPr>
       <w:rPr>
         <w:rFonts w:ascii="Times New Roman" w:eastAsiaTheme="minorHAnsi" w:hAnsi="Times New Roman" w:cs="Times New Roman" w:hint="default"/>
@@ -24985,7 +25767,7 @@
       <w:lvlText w:val="o"/>
       <w:lvlJc w:val="left"/>
       <w:pPr>
-        <w:ind w:left="1440" w:hanging="360"/>
+        <w:ind w:left="1800" w:hanging="360"/>
       </w:pPr>
       <w:rPr>
         <w:rFonts w:ascii="Courier New" w:hAnsi="Courier New" w:cs="Courier New" w:hint="default"/>
@@ -24997,7 +25779,7 @@
       <w:lvlText w:val=""/>
       <w:lvlJc w:val="left"/>
       <w:pPr>
-        <w:ind w:left="2160" w:hanging="360"/>
+        <w:ind w:left="2520" w:hanging="360"/>
       </w:pPr>
       <w:rPr>
         <w:rFonts w:ascii="Wingdings" w:hAnsi="Wingdings" w:hint="default"/>
@@ -25009,7 +25791,7 @@
       <w:lvlText w:val=""/>
       <w:lvlJc w:val="left"/>
       <w:pPr>
-        <w:ind w:left="2880" w:hanging="360"/>
+        <w:ind w:left="3240" w:hanging="360"/>
       </w:pPr>
       <w:rPr>
         <w:rFonts w:ascii="Symbol" w:hAnsi="Symbol" w:hint="default"/>
@@ -25021,7 +25803,7 @@
       <w:lvlText w:val="o"/>
       <w:lvlJc w:val="left"/>
       <w:pPr>
-        <w:ind w:left="3600" w:hanging="360"/>
+        <w:ind w:left="3960" w:hanging="360"/>
       </w:pPr>
       <w:rPr>
         <w:rFonts w:ascii="Courier New" w:hAnsi="Courier New" w:cs="Courier New" w:hint="default"/>
@@ -25033,7 +25815,7 @@
       <w:lvlText w:val=""/>
       <w:lvlJc w:val="left"/>
       <w:pPr>
-        <w:ind w:left="4320" w:hanging="360"/>
+        <w:ind w:left="4680" w:hanging="360"/>
       </w:pPr>
       <w:rPr>
         <w:rFonts w:ascii="Wingdings" w:hAnsi="Wingdings" w:hint="default"/>
@@ -25045,7 +25827,7 @@
       <w:lvlText w:val=""/>
       <w:lvlJc w:val="left"/>
       <w:pPr>
-        <w:ind w:left="5040" w:hanging="360"/>
+        <w:ind w:left="5400" w:hanging="360"/>
       </w:pPr>
       <w:rPr>
         <w:rFonts w:ascii="Symbol" w:hAnsi="Symbol" w:hint="default"/>
@@ -25057,7 +25839,7 @@
       <w:lvlText w:val="o"/>
       <w:lvlJc w:val="left"/>
       <w:pPr>
-        <w:ind w:left="5760" w:hanging="360"/>
+        <w:ind w:left="6120" w:hanging="360"/>
       </w:pPr>
       <w:rPr>
         <w:rFonts w:ascii="Courier New" w:hAnsi="Courier New" w:cs="Courier New" w:hint="default"/>
@@ -25069,7 +25851,7 @@
       <w:lvlText w:val=""/>
       <w:lvlJc w:val="left"/>
       <w:pPr>
-        <w:ind w:left="6480" w:hanging="360"/>
+        <w:ind w:left="6840" w:hanging="360"/>
       </w:pPr>
       <w:rPr>
         <w:rFonts w:ascii="Wingdings" w:hAnsi="Wingdings" w:hint="default"/>
@@ -25077,6 +25859,119 @@
     </w:lvl>
   </w:abstractNum>
   <w:abstractNum w:abstractNumId="9">
+    <w:nsid w:val="5FC26DB9"/>
+    <w:multiLevelType w:val="hybridMultilevel"/>
+    <w:tmpl w:val="79DC90B0"/>
+    <w:lvl w:ilvl="0" w:tplc="1D1AE3AA">
+      <w:start w:val="2"/>
+      <w:numFmt w:val="bullet"/>
+      <w:lvlText w:val="-"/>
+      <w:lvlJc w:val="left"/>
+      <w:pPr>
+        <w:ind w:left="720" w:hanging="360"/>
+      </w:pPr>
+      <w:rPr>
+        <w:rFonts w:ascii="Times New Roman" w:eastAsiaTheme="minorHAnsi" w:hAnsi="Times New Roman" w:cs="Times New Roman" w:hint="default"/>
+      </w:rPr>
+    </w:lvl>
+    <w:lvl w:ilvl="1" w:tplc="08090003" w:tentative="1">
+      <w:start w:val="1"/>
+      <w:numFmt w:val="bullet"/>
+      <w:lvlText w:val="o"/>
+      <w:lvlJc w:val="left"/>
+      <w:pPr>
+        <w:ind w:left="1440" w:hanging="360"/>
+      </w:pPr>
+      <w:rPr>
+        <w:rFonts w:ascii="Courier New" w:hAnsi="Courier New" w:cs="Courier New" w:hint="default"/>
+      </w:rPr>
+    </w:lvl>
+    <w:lvl w:ilvl="2" w:tplc="08090005" w:tentative="1">
+      <w:start w:val="1"/>
+      <w:numFmt w:val="bullet"/>
+      <w:lvlText w:val=""/>
+      <w:lvlJc w:val="left"/>
+      <w:pPr>
+        <w:ind w:left="2160" w:hanging="360"/>
+      </w:pPr>
+      <w:rPr>
+        <w:rFonts w:ascii="Wingdings" w:hAnsi="Wingdings" w:hint="default"/>
+      </w:rPr>
+    </w:lvl>
+    <w:lvl w:ilvl="3" w:tplc="08090001" w:tentative="1">
+      <w:start w:val="1"/>
+      <w:numFmt w:val="bullet"/>
+      <w:lvlText w:val=""/>
+      <w:lvlJc w:val="left"/>
+      <w:pPr>
+        <w:ind w:left="2880" w:hanging="360"/>
+      </w:pPr>
+      <w:rPr>
+        <w:rFonts w:ascii="Symbol" w:hAnsi="Symbol" w:hint="default"/>
+      </w:rPr>
+    </w:lvl>
+    <w:lvl w:ilvl="4" w:tplc="08090003" w:tentative="1">
+      <w:start w:val="1"/>
+      <w:numFmt w:val="bullet"/>
+      <w:lvlText w:val="o"/>
+      <w:lvlJc w:val="left"/>
+      <w:pPr>
+        <w:ind w:left="3600" w:hanging="360"/>
+      </w:pPr>
+      <w:rPr>
+        <w:rFonts w:ascii="Courier New" w:hAnsi="Courier New" w:cs="Courier New" w:hint="default"/>
+      </w:rPr>
+    </w:lvl>
+    <w:lvl w:ilvl="5" w:tplc="08090005" w:tentative="1">
+      <w:start w:val="1"/>
+      <w:numFmt w:val="bullet"/>
+      <w:lvlText w:val=""/>
+      <w:lvlJc w:val="left"/>
+      <w:pPr>
+        <w:ind w:left="4320" w:hanging="360"/>
+      </w:pPr>
+      <w:rPr>
+        <w:rFonts w:ascii="Wingdings" w:hAnsi="Wingdings" w:hint="default"/>
+      </w:rPr>
+    </w:lvl>
+    <w:lvl w:ilvl="6" w:tplc="08090001" w:tentative="1">
+      <w:start w:val="1"/>
+      <w:numFmt w:val="bullet"/>
+      <w:lvlText w:val=""/>
+      <w:lvlJc w:val="left"/>
+      <w:pPr>
+        <w:ind w:left="5040" w:hanging="360"/>
+      </w:pPr>
+      <w:rPr>
+        <w:rFonts w:ascii="Symbol" w:hAnsi="Symbol" w:hint="default"/>
+      </w:rPr>
+    </w:lvl>
+    <w:lvl w:ilvl="7" w:tplc="08090003" w:tentative="1">
+      <w:start w:val="1"/>
+      <w:numFmt w:val="bullet"/>
+      <w:lvlText w:val="o"/>
+      <w:lvlJc w:val="left"/>
+      <w:pPr>
+        <w:ind w:left="5760" w:hanging="360"/>
+      </w:pPr>
+      <w:rPr>
+        <w:rFonts w:ascii="Courier New" w:hAnsi="Courier New" w:cs="Courier New" w:hint="default"/>
+      </w:rPr>
+    </w:lvl>
+    <w:lvl w:ilvl="8" w:tplc="08090005" w:tentative="1">
+      <w:start w:val="1"/>
+      <w:numFmt w:val="bullet"/>
+      <w:lvlText w:val=""/>
+      <w:lvlJc w:val="left"/>
+      <w:pPr>
+        <w:ind w:left="6480" w:hanging="360"/>
+      </w:pPr>
+      <w:rPr>
+        <w:rFonts w:ascii="Wingdings" w:hAnsi="Wingdings" w:hint="default"/>
+      </w:rPr>
+    </w:lvl>
+  </w:abstractNum>
+  <w:abstractNum w:abstractNumId="10">
     <w:nsid w:val="69CF68AE"/>
     <w:multiLevelType w:val="multilevel"/>
     <w:tmpl w:val="5AD06860"/>
@@ -25225,7 +26120,7 @@
       </w:rPr>
     </w:lvl>
   </w:abstractNum>
-  <w:abstractNum w:abstractNumId="10">
+  <w:abstractNum w:abstractNumId="11">
     <w:nsid w:val="6C9729C2"/>
     <w:multiLevelType w:val="multilevel"/>
     <w:tmpl w:val="78061B6C"/>
@@ -25338,7 +26233,7 @@
       </w:pPr>
     </w:lvl>
   </w:abstractNum>
-  <w:abstractNum w:abstractNumId="11">
+  <w:abstractNum w:abstractNumId="12">
     <w:nsid w:val="75AB7EA5"/>
     <w:multiLevelType w:val="multilevel"/>
     <w:tmpl w:val="9D5EB668"/>
@@ -25459,7 +26354,7 @@
       </w:rPr>
     </w:lvl>
   </w:abstractNum>
-  <w:abstractNum w:abstractNumId="12">
+  <w:abstractNum w:abstractNumId="13">
     <w:nsid w:val="7D0B5AAF"/>
     <w:multiLevelType w:val="multilevel"/>
     <w:tmpl w:val="3726F41E"/>
@@ -25589,7 +26484,7 @@
     </w:lvl>
   </w:abstractNum>
   <w:num w:numId="1">
-    <w:abstractNumId w:val="9"/>
+    <w:abstractNumId w:val="10"/>
   </w:num>
   <w:num w:numId="2">
     <w:abstractNumId w:val="7"/>
@@ -25601,31 +26496,34 @@
     <w:abstractNumId w:val="3"/>
   </w:num>
   <w:num w:numId="5">
-    <w:abstractNumId w:val="11"/>
+    <w:abstractNumId w:val="12"/>
   </w:num>
   <w:num w:numId="6">
     <w:abstractNumId w:val="4"/>
   </w:num>
   <w:num w:numId="7">
-    <w:abstractNumId w:val="8"/>
+    <w:abstractNumId w:val="9"/>
   </w:num>
   <w:num w:numId="8">
     <w:abstractNumId w:val="6"/>
   </w:num>
   <w:num w:numId="9">
-    <w:abstractNumId w:val="12"/>
+    <w:abstractNumId w:val="13"/>
   </w:num>
   <w:num w:numId="10">
     <w:abstractNumId w:val="5"/>
   </w:num>
   <w:num w:numId="11">
-    <w:abstractNumId w:val="10"/>
+    <w:abstractNumId w:val="11"/>
   </w:num>
   <w:num w:numId="12">
     <w:abstractNumId w:val="1"/>
   </w:num>
   <w:num w:numId="13">
     <w:abstractNumId w:val="0"/>
+  </w:num>
+  <w:num w:numId="14">
+    <w:abstractNumId w:val="8"/>
   </w:num>
 </w:numbering>
 </file>
@@ -26607,7 +27505,7 @@
 </file>
 
 <file path=customXml/itemProps1.xml><?xml version="1.0" encoding="utf-8"?>
-<ds:datastoreItem xmlns:ds="http://schemas.openxmlformats.org/officeDocument/2006/customXml" ds:itemID="{1FDDDF4C-5130-654B-AEDC-B3A3BEF178A8}">
+<ds:datastoreItem xmlns:ds="http://schemas.openxmlformats.org/officeDocument/2006/customXml" ds:itemID="{547E7205-4584-BD43-AC42-3540C99CDE5B}">
   <ds:schemaRefs>
     <ds:schemaRef ds:uri="http://schemas.openxmlformats.org/officeDocument/2006/bibliography"/>
   </ds:schemaRefs>

</xml_diff>

<commit_message>
Fixed bens stupid mistake
</commit_message>
<xml_diff>
--- a/Dissertation/HCooper_Dissertation_DW.docx
+++ b/Dissertation/HCooper_Dissertation_DW.docx
@@ -16760,8 +16760,6 @@
         </w:rPr>
         <w:t>3.5</w:t>
       </w:r>
-      <w:bookmarkStart w:id="203" w:name="_GoBack"/>
-      <w:bookmarkEnd w:id="203"/>
       <w:r>
         <w:rPr>
           <w:szCs w:val="22"/>
@@ -17181,82 +17179,88 @@
           <w:numId w:val="9"/>
         </w:numPr>
         <w:rPr>
+          <w:rFonts w:ascii="Times New Roman" w:eastAsia="Times New Roman" w:hAnsi="Times New Roman" w:cs="Times New Roman"/>
+          <w:b/>
+          <w:sz w:val="22"/>
+          <w:szCs w:val="22"/>
+        </w:rPr>
+      </w:pPr>
+      <w:r>
+        <w:rPr>
+          <w:rFonts w:ascii="Times New Roman" w:eastAsia="Times New Roman" w:hAnsi="Times New Roman" w:cs="Times New Roman"/>
+          <w:b/>
+          <w:szCs w:val="22"/>
+        </w:rPr>
+        <w:t>Design</w:t>
+      </w:r>
+      <w:r>
+        <w:rPr>
+          <w:rFonts w:ascii="Times New Roman" w:eastAsia="Times New Roman" w:hAnsi="Times New Roman" w:cs="Times New Roman"/>
+          <w:b/>
+          <w:sz w:val="22"/>
+          <w:szCs w:val="22"/>
+        </w:rPr>
+        <w:br/>
+      </w:r>
+      <w:r>
+        <w:rPr>
+          <w:rFonts w:ascii="Times New Roman" w:eastAsia="Times New Roman" w:hAnsi="Times New Roman" w:cs="Times New Roman"/>
+          <w:b/>
+          <w:sz w:val="22"/>
+          <w:szCs w:val="22"/>
+        </w:rPr>
+        <w:br/>
+      </w:r>
+      <w:r>
+        <w:rPr>
+          <w:rFonts w:ascii="Times New Roman" w:eastAsia="Times New Roman" w:hAnsi="Times New Roman" w:cs="Times New Roman"/>
+          <w:sz w:val="22"/>
+          <w:szCs w:val="22"/>
+        </w:rPr>
+        <w:t>As seen above, there are several ways of developing an ABM to implement the requirements. In this</w:t>
+      </w:r>
+      <w:r>
+        <w:rPr>
+          <w:rFonts w:ascii="Times New Roman" w:eastAsia="Times New Roman" w:hAnsi="Times New Roman" w:cs="Times New Roman"/>
+          <w:sz w:val="22"/>
+          <w:szCs w:val="22"/>
+        </w:rPr>
+        <w:t xml:space="preserve"> chapter</w:t>
+      </w:r>
+      <w:r>
+        <w:rPr>
+          <w:rFonts w:ascii="Times New Roman" w:eastAsia="Times New Roman" w:hAnsi="Times New Roman" w:cs="Times New Roman"/>
+          <w:sz w:val="22"/>
+          <w:szCs w:val="22"/>
+        </w:rPr>
+        <w:t xml:space="preserve">, </w:t>
+      </w:r>
+      <w:r>
+        <w:rPr>
+          <w:rFonts w:ascii="Times New Roman" w:eastAsia="Times New Roman" w:hAnsi="Times New Roman" w:cs="Times New Roman"/>
+          <w:sz w:val="22"/>
+          <w:szCs w:val="22"/>
+        </w:rPr>
+        <w:t>we will explore the underling language of the program and how it can be used to model an ABM</w:t>
+      </w:r>
+      <w:r>
+        <w:rPr>
+          <w:rFonts w:ascii="Times New Roman" w:eastAsia="Times New Roman" w:hAnsi="Times New Roman" w:cs="Times New Roman"/>
+          <w:sz w:val="22"/>
+          <w:szCs w:val="22"/>
+        </w:rPr>
+        <w:t>, then discuss the class diagram and flow charts of how information will flow through the system, finally discussing what simulations will be best to answer the research question.</w:t>
+      </w:r>
+    </w:p>
+    <w:p>
+      <w:pPr>
+        <w:rPr>
           <w:rFonts w:eastAsia="Times New Roman"/>
           <w:b/>
           <w:sz w:val="22"/>
           <w:szCs w:val="22"/>
         </w:rPr>
       </w:pPr>
-      <w:r>
-        <w:rPr>
-          <w:rFonts w:eastAsia="Times New Roman"/>
-          <w:b/>
-          <w:sz w:val="22"/>
-          <w:szCs w:val="22"/>
-        </w:rPr>
-        <w:t>Design</w:t>
-      </w:r>
-      <w:r>
-        <w:rPr>
-          <w:rFonts w:eastAsia="Times New Roman"/>
-          <w:b/>
-          <w:sz w:val="22"/>
-          <w:szCs w:val="22"/>
-        </w:rPr>
-        <w:br/>
-      </w:r>
-      <w:r>
-        <w:rPr>
-          <w:rFonts w:eastAsia="Times New Roman"/>
-          <w:b/>
-          <w:sz w:val="22"/>
-          <w:szCs w:val="22"/>
-        </w:rPr>
-        <w:br/>
-      </w:r>
-      <w:r>
-        <w:rPr>
-          <w:rFonts w:eastAsia="Times New Roman"/>
-          <w:sz w:val="22"/>
-          <w:szCs w:val="22"/>
-        </w:rPr>
-        <w:t>As seen above, there are several ways of developing an ABM to implement the requirements. In this</w:t>
-      </w:r>
-      <w:r>
-        <w:rPr>
-          <w:rFonts w:eastAsia="Times New Roman"/>
-          <w:sz w:val="22"/>
-          <w:szCs w:val="22"/>
-        </w:rPr>
-        <w:t xml:space="preserve"> chapter</w:t>
-      </w:r>
-      <w:r>
-        <w:rPr>
-          <w:rFonts w:eastAsia="Times New Roman"/>
-          <w:sz w:val="22"/>
-          <w:szCs w:val="22"/>
-        </w:rPr>
-        <w:t>, the various methods will be laid out and evaluated, leading to a final decision.</w:t>
-      </w:r>
-    </w:p>
-    <w:p>
-      <w:pPr>
-        <w:rPr>
-          <w:rFonts w:eastAsia="Times New Roman"/>
-          <w:b/>
-          <w:sz w:val="22"/>
-          <w:szCs w:val="22"/>
-        </w:rPr>
-      </w:pPr>
-      <w:r>
-        <w:rPr>
-          <w:rFonts w:eastAsia="Times New Roman"/>
-          <w:b/>
-          <w:sz w:val="22"/>
-          <w:szCs w:val="22"/>
-        </w:rPr>
-        <w:br/>
-      </w:r>
     </w:p>
     <w:p>
       <w:pPr>
@@ -17266,25 +17270,24 @@
           <w:numId w:val="9"/>
         </w:numPr>
         <w:rPr>
-          <w:rFonts w:eastAsia="Times New Roman"/>
-          <w:b/>
-          <w:sz w:val="22"/>
-          <w:szCs w:val="22"/>
-        </w:rPr>
-      </w:pPr>
-      <w:r>
-        <w:rPr>
-          <w:rFonts w:eastAsia="Times New Roman"/>
+          <w:rFonts w:ascii="Times New Roman" w:eastAsia="Times New Roman" w:hAnsi="Times New Roman" w:cs="Times New Roman"/>
+          <w:b/>
+          <w:sz w:val="22"/>
+          <w:szCs w:val="22"/>
+        </w:rPr>
+      </w:pPr>
+      <w:r>
+        <w:rPr>
+          <w:rFonts w:ascii="Times New Roman" w:eastAsia="Times New Roman" w:hAnsi="Times New Roman" w:cs="Times New Roman"/>
           <w:b/>
           <w:color w:val="ED7D31" w:themeColor="accent2"/>
-          <w:sz w:val="22"/>
           <w:szCs w:val="22"/>
         </w:rPr>
         <w:t>An overview of Python and its Class System</w:t>
       </w:r>
       <w:r>
         <w:rPr>
-          <w:rFonts w:eastAsia="Times New Roman"/>
+          <w:rFonts w:ascii="Times New Roman" w:eastAsia="Times New Roman" w:hAnsi="Times New Roman" w:cs="Times New Roman"/>
           <w:b/>
           <w:color w:val="ED7D31" w:themeColor="accent2"/>
           <w:sz w:val="22"/>
@@ -17294,7 +17297,7 @@
       </w:r>
       <w:r>
         <w:rPr>
-          <w:rFonts w:eastAsia="Times New Roman"/>
+          <w:rFonts w:ascii="Times New Roman" w:eastAsia="Times New Roman" w:hAnsi="Times New Roman" w:cs="Times New Roman"/>
           <w:color w:val="ED7D31" w:themeColor="accent2"/>
           <w:sz w:val="22"/>
           <w:szCs w:val="22"/>
@@ -17303,7 +17306,7 @@
       </w:r>
       <w:r>
         <w:rPr>
-          <w:rFonts w:eastAsia="Times New Roman"/>
+          <w:rFonts w:ascii="Times New Roman" w:eastAsia="Times New Roman" w:hAnsi="Times New Roman" w:cs="Times New Roman"/>
           <w:b/>
           <w:color w:val="ED7D31" w:themeColor="accent2"/>
           <w:sz w:val="22"/>
@@ -17313,7 +17316,7 @@
       </w:r>
       <w:r>
         <w:rPr>
-          <w:rFonts w:eastAsia="Times New Roman"/>
+          <w:rFonts w:ascii="Times New Roman" w:eastAsia="Times New Roman" w:hAnsi="Times New Roman" w:cs="Times New Roman"/>
           <w:color w:val="ED7D31" w:themeColor="accent2"/>
           <w:sz w:val="22"/>
           <w:szCs w:val="22"/>
@@ -17322,7 +17325,7 @@
       </w:r>
       <w:r>
         <w:rPr>
-          <w:rFonts w:eastAsia="Times New Roman"/>
+          <w:rFonts w:ascii="Times New Roman" w:eastAsia="Times New Roman" w:hAnsi="Times New Roman" w:cs="Times New Roman"/>
           <w:color w:val="ED7D31" w:themeColor="accent2"/>
           <w:sz w:val="22"/>
           <w:szCs w:val="22"/>
@@ -17331,7 +17334,7 @@
       </w:r>
       <w:r>
         <w:rPr>
-          <w:rFonts w:eastAsia="Times New Roman"/>
+          <w:rFonts w:ascii="Times New Roman" w:eastAsia="Times New Roman" w:hAnsi="Times New Roman" w:cs="Times New Roman"/>
           <w:color w:val="ED7D31" w:themeColor="accent2"/>
           <w:sz w:val="22"/>
           <w:szCs w:val="22"/>
@@ -17340,7 +17343,7 @@
       </w:r>
       <w:r>
         <w:rPr>
-          <w:rFonts w:eastAsia="Times New Roman"/>
+          <w:rFonts w:ascii="Times New Roman" w:eastAsia="Times New Roman" w:hAnsi="Times New Roman" w:cs="Times New Roman"/>
           <w:color w:val="ED7D31" w:themeColor="accent2"/>
           <w:sz w:val="22"/>
           <w:szCs w:val="22"/>
@@ -17349,7 +17352,7 @@
       </w:r>
       <w:r>
         <w:rPr>
-          <w:rFonts w:eastAsia="Times New Roman"/>
+          <w:rFonts w:ascii="Times New Roman" w:eastAsia="Times New Roman" w:hAnsi="Times New Roman" w:cs="Times New Roman"/>
           <w:color w:val="ED7D31" w:themeColor="accent2"/>
           <w:sz w:val="22"/>
           <w:szCs w:val="22"/>
@@ -17358,7 +17361,7 @@
       </w:r>
       <w:r>
         <w:rPr>
-          <w:rFonts w:eastAsia="Times New Roman"/>
+          <w:rFonts w:ascii="Times New Roman" w:eastAsia="Times New Roman" w:hAnsi="Times New Roman" w:cs="Times New Roman"/>
           <w:color w:val="ED7D31" w:themeColor="accent2"/>
           <w:sz w:val="22"/>
           <w:szCs w:val="22"/>
@@ -17367,7 +17370,7 @@
       </w:r>
       <w:r>
         <w:rPr>
-          <w:rFonts w:eastAsia="Times New Roman"/>
+          <w:rFonts w:ascii="Times New Roman" w:eastAsia="Times New Roman" w:hAnsi="Times New Roman" w:cs="Times New Roman"/>
           <w:color w:val="ED7D31" w:themeColor="accent2"/>
           <w:sz w:val="22"/>
           <w:szCs w:val="22"/>
@@ -17376,7 +17379,7 @@
       </w:r>
       <w:r>
         <w:rPr>
-          <w:rFonts w:eastAsia="Times New Roman"/>
+          <w:rFonts w:ascii="Times New Roman" w:eastAsia="Times New Roman" w:hAnsi="Times New Roman" w:cs="Times New Roman"/>
           <w:color w:val="ED7D31" w:themeColor="accent2"/>
           <w:sz w:val="22"/>
           <w:szCs w:val="22"/>
@@ -17385,7 +17388,7 @@
       </w:r>
       <w:r>
         <w:rPr>
-          <w:rFonts w:eastAsia="Times New Roman"/>
+          <w:rFonts w:ascii="Times New Roman" w:eastAsia="Times New Roman" w:hAnsi="Times New Roman" w:cs="Times New Roman"/>
           <w:color w:val="ED7D31" w:themeColor="accent2"/>
           <w:sz w:val="22"/>
           <w:szCs w:val="22"/>
@@ -17394,13 +17397,23 @@
       </w:r>
       <w:r>
         <w:rPr>
-          <w:rFonts w:eastAsia="Times New Roman"/>
+          <w:rFonts w:ascii="Times New Roman" w:eastAsia="Times New Roman" w:hAnsi="Times New Roman" w:cs="Times New Roman"/>
           <w:color w:val="ED7D31" w:themeColor="accent2"/>
           <w:sz w:val="22"/>
           <w:szCs w:val="22"/>
         </w:rPr>
         <w:br/>
-        <w:t>- In Python, data is encapsulated inside objects. These objects can change their own data or interacting with another object. This method of object can be used to represent the different types of cells required in the program.</w:t>
+        <w:t xml:space="preserve">- In Python, data is encapsulated inside objects. These objects can change their own data or </w:t>
+      </w:r>
+      <w:r>
+        <w:rPr>
+          <w:rFonts w:ascii="Times New Roman" w:eastAsia="Times New Roman" w:hAnsi="Times New Roman" w:cs="Times New Roman"/>
+          <w:color w:val="ED7D31" w:themeColor="accent2"/>
+          <w:sz w:val="22"/>
+          <w:szCs w:val="22"/>
+        </w:rPr>
+        <w:lastRenderedPageBreak/>
+        <w:t>interacting with another object. This method of object can be used to represent the different types of cells required in the program.</w:t>
       </w:r>
     </w:p>
     <w:p>
@@ -17411,25 +17424,24 @@
           <w:numId w:val="3"/>
         </w:numPr>
         <w:rPr>
-          <w:rFonts w:eastAsia="Times New Roman"/>
-          <w:b/>
-          <w:sz w:val="22"/>
-          <w:szCs w:val="22"/>
-        </w:rPr>
-      </w:pPr>
-      <w:r>
-        <w:rPr>
-          <w:rFonts w:eastAsia="Times New Roman"/>
+          <w:rFonts w:ascii="Times New Roman" w:eastAsia="Times New Roman" w:hAnsi="Times New Roman" w:cs="Times New Roman"/>
+          <w:b/>
+          <w:sz w:val="22"/>
+          <w:szCs w:val="22"/>
+        </w:rPr>
+      </w:pPr>
+      <w:r>
+        <w:rPr>
+          <w:rFonts w:ascii="Times New Roman" w:eastAsia="Times New Roman" w:hAnsi="Times New Roman" w:cs="Times New Roman"/>
           <w:color w:val="ED7D31" w:themeColor="accent2"/>
           <w:sz w:val="22"/>
           <w:szCs w:val="22"/>
         </w:rPr>
-        <w:lastRenderedPageBreak/>
         <w:t xml:space="preserve">Python also uses inheritance. This means that instead of writing the same function for several classes, there can be one parent class with the function and other classes can inherited the function from them, reducing repeated code. </w:t>
       </w:r>
       <w:r>
         <w:rPr>
-          <w:rFonts w:eastAsia="Times New Roman"/>
+          <w:rFonts w:ascii="Times New Roman" w:eastAsia="Times New Roman" w:hAnsi="Times New Roman" w:cs="Times New Roman"/>
           <w:color w:val="ED7D31" w:themeColor="accent2"/>
           <w:sz w:val="22"/>
           <w:szCs w:val="22"/>
@@ -17438,7 +17450,7 @@
       </w:r>
       <w:r>
         <w:rPr>
-          <w:rFonts w:eastAsia="Times New Roman"/>
+          <w:rFonts w:ascii="Times New Roman" w:eastAsia="Times New Roman" w:hAnsi="Times New Roman" w:cs="Times New Roman"/>
           <w:color w:val="ED7D31" w:themeColor="accent2"/>
           <w:sz w:val="22"/>
           <w:szCs w:val="22"/>
@@ -17447,7 +17459,7 @@
       </w:r>
       <w:r>
         <w:rPr>
-          <w:rFonts w:eastAsia="Times New Roman"/>
+          <w:rFonts w:ascii="Times New Roman" w:eastAsia="Times New Roman" w:hAnsi="Times New Roman" w:cs="Times New Roman"/>
           <w:color w:val="ED7D31" w:themeColor="accent2"/>
           <w:sz w:val="22"/>
           <w:szCs w:val="22"/>
@@ -17456,7 +17468,7 @@
       </w:r>
       <w:r>
         <w:rPr>
-          <w:rFonts w:eastAsia="Times New Roman"/>
+          <w:rFonts w:ascii="Times New Roman" w:eastAsia="Times New Roman" w:hAnsi="Times New Roman" w:cs="Times New Roman"/>
           <w:color w:val="ED7D31" w:themeColor="accent2"/>
           <w:sz w:val="22"/>
           <w:szCs w:val="22"/>
@@ -17472,24 +17484,23 @@
           <w:numId w:val="9"/>
         </w:numPr>
         <w:rPr>
-          <w:rFonts w:eastAsia="Times New Roman"/>
-          <w:b/>
-          <w:sz w:val="22"/>
-          <w:szCs w:val="22"/>
-        </w:rPr>
-      </w:pPr>
-      <w:r>
-        <w:rPr>
-          <w:rFonts w:eastAsia="Times New Roman"/>
-          <w:b/>
-          <w:sz w:val="22"/>
+          <w:rFonts w:ascii="Times New Roman" w:eastAsia="Times New Roman" w:hAnsi="Times New Roman" w:cs="Times New Roman"/>
+          <w:b/>
+          <w:sz w:val="22"/>
+          <w:szCs w:val="22"/>
+        </w:rPr>
+      </w:pPr>
+      <w:r>
+        <w:rPr>
+          <w:rFonts w:ascii="Times New Roman" w:eastAsia="Times New Roman" w:hAnsi="Times New Roman" w:cs="Times New Roman"/>
+          <w:b/>
           <w:szCs w:val="22"/>
         </w:rPr>
         <w:t>Class Diagrams</w:t>
       </w:r>
       <w:r>
         <w:rPr>
-          <w:rFonts w:eastAsia="Times New Roman"/>
+          <w:rFonts w:ascii="Times New Roman" w:eastAsia="Times New Roman" w:hAnsi="Times New Roman" w:cs="Times New Roman"/>
           <w:b/>
           <w:sz w:val="22"/>
           <w:szCs w:val="22"/>
@@ -17498,7 +17509,7 @@
       </w:r>
       <w:r>
         <w:rPr>
-          <w:rFonts w:eastAsia="Times New Roman"/>
+          <w:rFonts w:ascii="Times New Roman" w:eastAsia="Times New Roman" w:hAnsi="Times New Roman" w:cs="Times New Roman"/>
           <w:b/>
           <w:sz w:val="22"/>
           <w:szCs w:val="22"/>
@@ -17507,23 +17518,55 @@
       </w:r>
       <w:r>
         <w:rPr>
-          <w:rFonts w:eastAsia="Times New Roman"/>
-          <w:sz w:val="22"/>
-          <w:szCs w:val="22"/>
-        </w:rPr>
-        <w:t xml:space="preserve">This class diagram is intended to show the information flow throughout the program and how each class </w:t>
-      </w:r>
-      <w:r>
-        <w:rPr>
-          <w:rFonts w:eastAsia="Times New Roman"/>
-          <w:sz w:val="22"/>
-          <w:szCs w:val="22"/>
-        </w:rPr>
-        <w:t>communicates</w:t>
-      </w:r>
-      <w:r>
-        <w:rPr>
-          <w:rFonts w:eastAsia="Times New Roman"/>
+          <w:rFonts w:ascii="Times New Roman" w:eastAsia="Times New Roman" w:hAnsi="Times New Roman" w:cs="Times New Roman"/>
+          <w:sz w:val="22"/>
+          <w:szCs w:val="22"/>
+        </w:rPr>
+        <w:t xml:space="preserve">This class diagram is intended to show the information flow throughout the program and how </w:t>
+      </w:r>
+      <w:r>
+        <w:rPr>
+          <w:rFonts w:ascii="Times New Roman" w:eastAsia="Times New Roman" w:hAnsi="Times New Roman" w:cs="Times New Roman"/>
+          <w:sz w:val="22"/>
+          <w:szCs w:val="22"/>
+        </w:rPr>
+        <w:t>the</w:t>
+      </w:r>
+      <w:r>
+        <w:rPr>
+          <w:rFonts w:ascii="Times New Roman" w:eastAsia="Times New Roman" w:hAnsi="Times New Roman" w:cs="Times New Roman"/>
+          <w:sz w:val="22"/>
+          <w:szCs w:val="22"/>
+        </w:rPr>
+        <w:t xml:space="preserve"> class</w:t>
+      </w:r>
+      <w:r>
+        <w:rPr>
+          <w:rFonts w:ascii="Times New Roman" w:eastAsia="Times New Roman" w:hAnsi="Times New Roman" w:cs="Times New Roman"/>
+          <w:sz w:val="22"/>
+          <w:szCs w:val="22"/>
+        </w:rPr>
+        <w:t>es</w:t>
+      </w:r>
+      <w:r>
+        <w:rPr>
+          <w:rFonts w:ascii="Times New Roman" w:eastAsia="Times New Roman" w:hAnsi="Times New Roman" w:cs="Times New Roman"/>
+          <w:sz w:val="22"/>
+          <w:szCs w:val="22"/>
+        </w:rPr>
+        <w:t xml:space="preserve"> </w:t>
+      </w:r>
+      <w:r>
+        <w:rPr>
+          <w:rFonts w:ascii="Times New Roman" w:eastAsia="Times New Roman" w:hAnsi="Times New Roman" w:cs="Times New Roman"/>
+          <w:sz w:val="22"/>
+          <w:szCs w:val="22"/>
+        </w:rPr>
+        <w:t>communicate</w:t>
+      </w:r>
+      <w:r>
+        <w:rPr>
+          <w:rFonts w:ascii="Times New Roman" w:eastAsia="Times New Roman" w:hAnsi="Times New Roman" w:cs="Times New Roman"/>
           <w:sz w:val="22"/>
           <w:szCs w:val="22"/>
         </w:rPr>
@@ -17531,7 +17574,7 @@
       </w:r>
       <w:r>
         <w:rPr>
-          <w:rFonts w:eastAsia="Times New Roman"/>
+          <w:rFonts w:ascii="Times New Roman" w:eastAsia="Times New Roman" w:hAnsi="Times New Roman" w:cs="Times New Roman"/>
           <w:b/>
           <w:sz w:val="22"/>
           <w:szCs w:val="22"/>
@@ -17547,24 +17590,23 @@
           <w:numId w:val="9"/>
         </w:numPr>
         <w:rPr>
-          <w:rFonts w:eastAsia="Times New Roman"/>
-          <w:b/>
-          <w:sz w:val="22"/>
-          <w:szCs w:val="22"/>
-        </w:rPr>
-      </w:pPr>
-      <w:r>
-        <w:rPr>
-          <w:rFonts w:eastAsia="Times New Roman"/>
-          <w:b/>
-          <w:sz w:val="22"/>
+          <w:rFonts w:ascii="Times New Roman" w:eastAsia="Times New Roman" w:hAnsi="Times New Roman" w:cs="Times New Roman"/>
+          <w:b/>
+          <w:sz w:val="22"/>
+          <w:szCs w:val="22"/>
+        </w:rPr>
+      </w:pPr>
+      <w:r>
+        <w:rPr>
+          <w:rFonts w:ascii="Times New Roman" w:eastAsia="Times New Roman" w:hAnsi="Times New Roman" w:cs="Times New Roman"/>
+          <w:b/>
           <w:szCs w:val="22"/>
         </w:rPr>
         <w:t>Environment</w:t>
       </w:r>
       <w:r>
         <w:rPr>
-          <w:rFonts w:eastAsia="Times New Roman"/>
+          <w:rFonts w:ascii="Times New Roman" w:eastAsia="Times New Roman" w:hAnsi="Times New Roman" w:cs="Times New Roman"/>
           <w:b/>
           <w:sz w:val="22"/>
           <w:szCs w:val="22"/>
@@ -17573,7 +17615,7 @@
       </w:r>
       <w:r>
         <w:rPr>
-          <w:rFonts w:eastAsia="Times New Roman"/>
+          <w:rFonts w:ascii="Times New Roman" w:eastAsia="Times New Roman" w:hAnsi="Times New Roman" w:cs="Times New Roman"/>
           <w:b/>
           <w:sz w:val="22"/>
           <w:szCs w:val="22"/>
@@ -17582,7 +17624,7 @@
       </w:r>
       <w:r>
         <w:rPr>
-          <w:rFonts w:eastAsia="Times New Roman"/>
+          <w:rFonts w:ascii="Times New Roman" w:eastAsia="Times New Roman" w:hAnsi="Times New Roman" w:cs="Times New Roman"/>
           <w:sz w:val="22"/>
           <w:szCs w:val="22"/>
         </w:rPr>
@@ -17590,7 +17632,7 @@
       </w:r>
       <w:r>
         <w:rPr>
-          <w:rFonts w:eastAsia="Times New Roman"/>
+          <w:rFonts w:ascii="Times New Roman" w:eastAsia="Times New Roman" w:hAnsi="Times New Roman" w:cs="Times New Roman"/>
           <w:sz w:val="22"/>
           <w:szCs w:val="22"/>
         </w:rPr>
@@ -17598,7 +17640,7 @@
       </w:r>
       <w:r>
         <w:rPr>
-          <w:rFonts w:eastAsia="Times New Roman"/>
+          <w:rFonts w:ascii="Times New Roman" w:eastAsia="Times New Roman" w:hAnsi="Times New Roman" w:cs="Times New Roman"/>
           <w:sz w:val="22"/>
           <w:szCs w:val="22"/>
         </w:rPr>
@@ -17606,7 +17648,7 @@
       </w:r>
       <w:r>
         <w:rPr>
-          <w:rFonts w:eastAsia="Times New Roman"/>
+          <w:rFonts w:ascii="Times New Roman" w:eastAsia="Times New Roman" w:hAnsi="Times New Roman" w:cs="Times New Roman"/>
           <w:sz w:val="22"/>
           <w:szCs w:val="22"/>
         </w:rPr>
@@ -17614,7 +17656,7 @@
       </w:r>
       <w:r>
         <w:rPr>
-          <w:rFonts w:eastAsia="Times New Roman"/>
+          <w:rFonts w:ascii="Times New Roman" w:eastAsia="Times New Roman" w:hAnsi="Times New Roman" w:cs="Times New Roman"/>
           <w:sz w:val="22"/>
           <w:szCs w:val="22"/>
         </w:rPr>
@@ -17622,7 +17664,7 @@
       </w:r>
       <w:r>
         <w:rPr>
-          <w:rFonts w:eastAsia="Times New Roman"/>
+          <w:rFonts w:ascii="Times New Roman" w:eastAsia="Times New Roman" w:hAnsi="Times New Roman" w:cs="Times New Roman"/>
           <w:sz w:val="22"/>
           <w:szCs w:val="22"/>
         </w:rPr>
@@ -17630,7 +17672,7 @@
       </w:r>
       <w:r>
         <w:rPr>
-          <w:rFonts w:eastAsia="Times New Roman"/>
+          <w:rFonts w:ascii="Times New Roman" w:eastAsia="Times New Roman" w:hAnsi="Times New Roman" w:cs="Times New Roman"/>
           <w:sz w:val="22"/>
           <w:szCs w:val="22"/>
         </w:rPr>
@@ -17642,15 +17684,15 @@
         <w:pStyle w:val="ListParagraph"/>
         <w:ind w:left="500"/>
         <w:rPr>
-          <w:rFonts w:eastAsia="Times New Roman"/>
-          <w:b/>
-          <w:sz w:val="22"/>
-          <w:szCs w:val="22"/>
-        </w:rPr>
-      </w:pPr>
-      <w:r>
-        <w:rPr>
-          <w:rFonts w:eastAsia="Times New Roman"/>
+          <w:rFonts w:ascii="Times New Roman" w:eastAsia="Times New Roman" w:hAnsi="Times New Roman" w:cs="Times New Roman"/>
+          <w:b/>
+          <w:sz w:val="22"/>
+          <w:szCs w:val="22"/>
+        </w:rPr>
+      </w:pPr>
+      <w:r>
+        <w:rPr>
+          <w:rFonts w:ascii="Times New Roman" w:eastAsia="Times New Roman" w:hAnsi="Times New Roman" w:cs="Times New Roman"/>
           <w:sz w:val="22"/>
           <w:szCs w:val="22"/>
         </w:rPr>
@@ -17658,7 +17700,7 @@
       </w:r>
       <w:r>
         <w:rPr>
-          <w:rFonts w:eastAsia="Times New Roman"/>
+          <w:rFonts w:ascii="Times New Roman" w:eastAsia="Times New Roman" w:hAnsi="Times New Roman" w:cs="Times New Roman"/>
           <w:sz w:val="22"/>
           <w:szCs w:val="22"/>
         </w:rPr>
@@ -17666,7 +17708,7 @@
       </w:r>
       <w:r>
         <w:rPr>
-          <w:rFonts w:eastAsia="Times New Roman"/>
+          <w:rFonts w:ascii="Times New Roman" w:eastAsia="Times New Roman" w:hAnsi="Times New Roman" w:cs="Times New Roman"/>
           <w:sz w:val="22"/>
           <w:szCs w:val="22"/>
         </w:rPr>
@@ -17674,7 +17716,7 @@
       </w:r>
       <w:r>
         <w:rPr>
-          <w:rFonts w:eastAsia="Times New Roman"/>
+          <w:rFonts w:ascii="Times New Roman" w:eastAsia="Times New Roman" w:hAnsi="Times New Roman" w:cs="Times New Roman"/>
           <w:sz w:val="22"/>
           <w:szCs w:val="22"/>
         </w:rPr>
@@ -17682,7 +17724,7 @@
       </w:r>
       <w:r>
         <w:rPr>
-          <w:rFonts w:eastAsia="Times New Roman"/>
+          <w:rFonts w:ascii="Times New Roman" w:eastAsia="Times New Roman" w:hAnsi="Times New Roman" w:cs="Times New Roman"/>
           <w:sz w:val="22"/>
           <w:szCs w:val="22"/>
         </w:rPr>
@@ -17690,7 +17732,7 @@
       </w:r>
       <w:r>
         <w:rPr>
-          <w:rFonts w:eastAsia="Times New Roman"/>
+          <w:rFonts w:ascii="Times New Roman" w:eastAsia="Times New Roman" w:hAnsi="Times New Roman" w:cs="Times New Roman"/>
           <w:sz w:val="22"/>
           <w:szCs w:val="22"/>
         </w:rPr>
@@ -17698,7 +17740,7 @@
       </w:r>
       <w:r>
         <w:rPr>
-          <w:rFonts w:eastAsia="Times New Roman"/>
+          <w:rFonts w:ascii="Times New Roman" w:eastAsia="Times New Roman" w:hAnsi="Times New Roman" w:cs="Times New Roman"/>
           <w:sz w:val="22"/>
           <w:szCs w:val="22"/>
         </w:rPr>
@@ -17710,7 +17752,7 @@
         <w:pStyle w:val="ListParagraph"/>
         <w:ind w:left="500"/>
         <w:rPr>
-          <w:rFonts w:eastAsia="Times New Roman"/>
+          <w:rFonts w:ascii="Times New Roman" w:eastAsia="Times New Roman" w:hAnsi="Times New Roman" w:cs="Times New Roman"/>
           <w:color w:val="FF0000"/>
           <w:sz w:val="22"/>
           <w:szCs w:val="22"/>
@@ -17718,7 +17760,7 @@
       </w:pPr>
       <w:r>
         <w:rPr>
-          <w:rFonts w:eastAsia="Times New Roman"/>
+          <w:rFonts w:ascii="Times New Roman" w:eastAsia="Times New Roman" w:hAnsi="Times New Roman" w:cs="Times New Roman"/>
           <w:sz w:val="22"/>
           <w:szCs w:val="22"/>
         </w:rPr>
@@ -17726,7 +17768,7 @@
       </w:r>
       <w:r>
         <w:rPr>
-          <w:rFonts w:eastAsia="Times New Roman"/>
+          <w:rFonts w:ascii="Times New Roman" w:eastAsia="Times New Roman" w:hAnsi="Times New Roman" w:cs="Times New Roman"/>
           <w:color w:val="FF0000"/>
           <w:sz w:val="22"/>
           <w:szCs w:val="22"/>
@@ -17739,15 +17781,15 @@
         <w:pStyle w:val="ListParagraph"/>
         <w:ind w:left="500"/>
         <w:rPr>
-          <w:rFonts w:eastAsia="Times New Roman"/>
-          <w:b/>
-          <w:sz w:val="22"/>
-          <w:szCs w:val="22"/>
-        </w:rPr>
-      </w:pPr>
-      <w:r>
-        <w:rPr>
-          <w:rFonts w:eastAsia="Times New Roman"/>
+          <w:rFonts w:ascii="Times New Roman" w:eastAsia="Times New Roman" w:hAnsi="Times New Roman" w:cs="Times New Roman"/>
+          <w:b/>
+          <w:sz w:val="22"/>
+          <w:szCs w:val="22"/>
+        </w:rPr>
+      </w:pPr>
+      <w:r>
+        <w:rPr>
+          <w:rFonts w:ascii="Times New Roman" w:eastAsia="Times New Roman" w:hAnsi="Times New Roman" w:cs="Times New Roman"/>
           <w:sz w:val="22"/>
           <w:szCs w:val="22"/>
         </w:rPr>
@@ -17755,8 +17797,7 @@
       </w:r>
       <w:r>
         <w:rPr>
-          <w:rFonts w:eastAsia="Times New Roman"/>
-          <w:b/>
+          <w:rFonts w:ascii="Times New Roman" w:eastAsia="Times New Roman" w:hAnsi="Times New Roman" w:cs="Times New Roman"/>
           <w:sz w:val="22"/>
           <w:szCs w:val="22"/>
         </w:rPr>
@@ -17771,24 +17812,23 @@
           <w:numId w:val="9"/>
         </w:numPr>
         <w:rPr>
-          <w:rFonts w:eastAsia="Times New Roman"/>
-          <w:b/>
-          <w:sz w:val="22"/>
-          <w:szCs w:val="22"/>
-        </w:rPr>
-      </w:pPr>
-      <w:r>
-        <w:rPr>
-          <w:rFonts w:eastAsia="Times New Roman"/>
-          <w:b/>
-          <w:sz w:val="22"/>
-          <w:szCs w:val="22"/>
-        </w:rPr>
-        <w:t>Prototyping</w:t>
-      </w:r>
-      <w:r>
-        <w:rPr>
-          <w:rFonts w:eastAsia="Times New Roman"/>
+          <w:rFonts w:ascii="Times New Roman" w:eastAsia="Times New Roman" w:hAnsi="Times New Roman" w:cs="Times New Roman"/>
+          <w:b/>
+          <w:sz w:val="22"/>
+          <w:szCs w:val="22"/>
+        </w:rPr>
+      </w:pPr>
+      <w:r>
+        <w:rPr>
+          <w:rFonts w:ascii="Times New Roman" w:eastAsia="Times New Roman" w:hAnsi="Times New Roman" w:cs="Times New Roman"/>
+          <w:b/>
+          <w:szCs w:val="22"/>
+        </w:rPr>
+        <w:t>Theorised Program Flow</w:t>
+      </w:r>
+      <w:r>
+        <w:rPr>
+          <w:rFonts w:ascii="Times New Roman" w:eastAsia="Times New Roman" w:hAnsi="Times New Roman" w:cs="Times New Roman"/>
           <w:b/>
           <w:sz w:val="22"/>
           <w:szCs w:val="22"/>
@@ -17797,7 +17837,7 @@
       </w:r>
       <w:r>
         <w:rPr>
-          <w:rFonts w:eastAsia="Times New Roman"/>
+          <w:rFonts w:ascii="Times New Roman" w:eastAsia="Times New Roman" w:hAnsi="Times New Roman" w:cs="Times New Roman"/>
           <w:b/>
           <w:sz w:val="22"/>
           <w:szCs w:val="22"/>
@@ -17806,102 +17846,7 @@
       </w:r>
       <w:r>
         <w:rPr>
-          <w:rFonts w:eastAsia="Times New Roman"/>
-          <w:sz w:val="22"/>
-          <w:szCs w:val="22"/>
-        </w:rPr>
-        <w:t>4.4.1 Spark</w:t>
-      </w:r>
-    </w:p>
-    <w:p>
-      <w:pPr>
-        <w:pStyle w:val="ListParagraph"/>
-        <w:ind w:left="500"/>
-        <w:rPr>
-          <w:rFonts w:eastAsia="Times New Roman"/>
-          <w:sz w:val="22"/>
-          <w:szCs w:val="22"/>
-        </w:rPr>
-      </w:pPr>
-      <w:r>
-        <w:rPr>
-          <w:rFonts w:eastAsia="Times New Roman"/>
-          <w:sz w:val="22"/>
-          <w:szCs w:val="22"/>
-        </w:rPr>
-        <w:t>4.4.2 mason</w:t>
-      </w:r>
-      <w:r>
-        <w:rPr>
-          <w:rFonts w:eastAsia="Times New Roman"/>
-          <w:sz w:val="22"/>
-          <w:szCs w:val="22"/>
-        </w:rPr>
-        <w:br/>
-        <w:t>4.4.3 CellABM</w:t>
-      </w:r>
-      <w:r>
-        <w:rPr>
-          <w:rFonts w:eastAsia="Times New Roman"/>
-          <w:sz w:val="22"/>
-          <w:szCs w:val="22"/>
-        </w:rPr>
-        <w:br/>
-        <w:t>4.4.4 Updated Class Diagram</w:t>
-      </w:r>
-      <w:r>
-        <w:rPr>
-          <w:rFonts w:eastAsia="Times New Roman"/>
-          <w:sz w:val="22"/>
-          <w:szCs w:val="22"/>
-        </w:rPr>
-        <w:br/>
-      </w:r>
-    </w:p>
-    <w:p>
-      <w:pPr>
-        <w:pStyle w:val="ListParagraph"/>
-        <w:numPr>
-          <w:ilvl w:val="1"/>
-          <w:numId w:val="9"/>
-        </w:numPr>
-        <w:rPr>
-          <w:rFonts w:eastAsia="Times New Roman"/>
-          <w:b/>
-          <w:sz w:val="22"/>
-          <w:szCs w:val="22"/>
-        </w:rPr>
-      </w:pPr>
-      <w:r>
-        <w:rPr>
-          <w:rFonts w:eastAsia="Times New Roman"/>
-          <w:b/>
-          <w:sz w:val="22"/>
-          <w:szCs w:val="22"/>
-        </w:rPr>
-        <w:t>Theorised Program Flow</w:t>
-      </w:r>
-      <w:r>
-        <w:rPr>
-          <w:rFonts w:eastAsia="Times New Roman"/>
-          <w:b/>
-          <w:sz w:val="22"/>
-          <w:szCs w:val="22"/>
-        </w:rPr>
-        <w:br/>
-      </w:r>
-      <w:r>
-        <w:rPr>
-          <w:rFonts w:eastAsia="Times New Roman"/>
-          <w:b/>
-          <w:sz w:val="22"/>
-          <w:szCs w:val="22"/>
-        </w:rPr>
-        <w:br/>
-      </w:r>
-      <w:r>
-        <w:rPr>
-          <w:rFonts w:eastAsia="Times New Roman"/>
+          <w:rFonts w:ascii="Times New Roman" w:eastAsia="Times New Roman" w:hAnsi="Times New Roman" w:cs="Times New Roman"/>
           <w:sz w:val="22"/>
           <w:szCs w:val="22"/>
         </w:rPr>
@@ -17909,7 +17854,7 @@
       </w:r>
       <w:r>
         <w:rPr>
-          <w:rFonts w:eastAsia="Times New Roman"/>
+          <w:rFonts w:ascii="Times New Roman" w:eastAsia="Times New Roman" w:hAnsi="Times New Roman" w:cs="Times New Roman"/>
           <w:sz w:val="22"/>
           <w:szCs w:val="22"/>
         </w:rPr>
@@ -17917,7 +17862,7 @@
       </w:r>
       <w:r>
         <w:rPr>
-          <w:rFonts w:eastAsia="Times New Roman"/>
+          <w:rFonts w:ascii="Times New Roman" w:eastAsia="Times New Roman" w:hAnsi="Times New Roman" w:cs="Times New Roman"/>
           <w:sz w:val="22"/>
           <w:szCs w:val="22"/>
         </w:rPr>
@@ -17925,7 +17870,7 @@
       </w:r>
       <w:r>
         <w:rPr>
-          <w:rFonts w:eastAsia="Times New Roman"/>
+          <w:rFonts w:ascii="Times New Roman" w:eastAsia="Times New Roman" w:hAnsi="Times New Roman" w:cs="Times New Roman"/>
           <w:sz w:val="22"/>
           <w:szCs w:val="22"/>
         </w:rPr>
@@ -17933,7 +17878,7 @@
       </w:r>
       <w:r>
         <w:rPr>
-          <w:rFonts w:eastAsia="Times New Roman"/>
+          <w:rFonts w:ascii="Times New Roman" w:eastAsia="Times New Roman" w:hAnsi="Times New Roman" w:cs="Times New Roman"/>
           <w:sz w:val="22"/>
           <w:szCs w:val="22"/>
         </w:rPr>
@@ -17941,7 +17886,7 @@
       </w:r>
       <w:r>
         <w:rPr>
-          <w:rFonts w:eastAsia="Times New Roman"/>
+          <w:rFonts w:ascii="Times New Roman" w:eastAsia="Times New Roman" w:hAnsi="Times New Roman" w:cs="Times New Roman"/>
           <w:sz w:val="22"/>
           <w:szCs w:val="22"/>
         </w:rPr>
@@ -17949,7 +17894,7 @@
       </w:r>
       <w:r>
         <w:rPr>
-          <w:rFonts w:eastAsia="Times New Roman"/>
+          <w:rFonts w:ascii="Times New Roman" w:eastAsia="Times New Roman" w:hAnsi="Times New Roman" w:cs="Times New Roman"/>
           <w:sz w:val="22"/>
           <w:szCs w:val="22"/>
         </w:rPr>
@@ -17957,7 +17902,7 @@
       </w:r>
       <w:r>
         <w:rPr>
-          <w:rFonts w:eastAsia="Times New Roman"/>
+          <w:rFonts w:ascii="Times New Roman" w:eastAsia="Times New Roman" w:hAnsi="Times New Roman" w:cs="Times New Roman"/>
           <w:sz w:val="22"/>
           <w:szCs w:val="22"/>
         </w:rPr>
@@ -17965,7 +17910,7 @@
       </w:r>
       <w:r>
         <w:rPr>
-          <w:rFonts w:eastAsia="Times New Roman"/>
+          <w:rFonts w:ascii="Times New Roman" w:eastAsia="Times New Roman" w:hAnsi="Times New Roman" w:cs="Times New Roman"/>
           <w:sz w:val="22"/>
           <w:szCs w:val="22"/>
         </w:rPr>
@@ -17973,7 +17918,7 @@
       </w:r>
       <w:r>
         <w:rPr>
-          <w:rFonts w:eastAsia="Times New Roman"/>
+          <w:rFonts w:ascii="Times New Roman" w:eastAsia="Times New Roman" w:hAnsi="Times New Roman" w:cs="Times New Roman"/>
           <w:sz w:val="22"/>
           <w:szCs w:val="22"/>
         </w:rPr>
@@ -17981,7 +17926,7 @@
       </w:r>
       <w:r>
         <w:rPr>
-          <w:rFonts w:eastAsia="Times New Roman"/>
+          <w:rFonts w:ascii="Times New Roman" w:eastAsia="Times New Roman" w:hAnsi="Times New Roman" w:cs="Times New Roman"/>
           <w:sz w:val="22"/>
           <w:szCs w:val="22"/>
         </w:rPr>
@@ -17989,7 +17934,7 @@
       </w:r>
       <w:r>
         <w:rPr>
-          <w:rFonts w:eastAsia="Times New Roman"/>
+          <w:rFonts w:ascii="Times New Roman" w:eastAsia="Times New Roman" w:hAnsi="Times New Roman" w:cs="Times New Roman"/>
           <w:sz w:val="22"/>
           <w:szCs w:val="22"/>
         </w:rPr>
@@ -17997,7 +17942,7 @@
       </w:r>
       <w:r>
         <w:rPr>
-          <w:rFonts w:eastAsia="Times New Roman"/>
+          <w:rFonts w:ascii="Times New Roman" w:eastAsia="Times New Roman" w:hAnsi="Times New Roman" w:cs="Times New Roman"/>
           <w:sz w:val="22"/>
           <w:szCs w:val="22"/>
         </w:rPr>
@@ -18005,7 +17950,7 @@
       </w:r>
       <w:r>
         <w:rPr>
-          <w:rFonts w:eastAsia="Times New Roman"/>
+          <w:rFonts w:ascii="Times New Roman" w:eastAsia="Times New Roman" w:hAnsi="Times New Roman" w:cs="Times New Roman"/>
           <w:sz w:val="22"/>
           <w:szCs w:val="22"/>
         </w:rPr>
@@ -18013,7 +17958,7 @@
       </w:r>
       <w:r>
         <w:rPr>
-          <w:rFonts w:eastAsia="Times New Roman"/>
+          <w:rFonts w:ascii="Times New Roman" w:eastAsia="Times New Roman" w:hAnsi="Times New Roman" w:cs="Times New Roman"/>
           <w:sz w:val="22"/>
           <w:szCs w:val="22"/>
         </w:rPr>
@@ -18021,7 +17966,7 @@
       </w:r>
       <w:r>
         <w:rPr>
-          <w:rFonts w:eastAsia="Times New Roman"/>
+          <w:rFonts w:ascii="Times New Roman" w:eastAsia="Times New Roman" w:hAnsi="Times New Roman" w:cs="Times New Roman"/>
           <w:sz w:val="22"/>
           <w:szCs w:val="22"/>
         </w:rPr>
@@ -18029,7 +17974,7 @@
       </w:r>
       <w:r>
         <w:rPr>
-          <w:rFonts w:eastAsia="Times New Roman"/>
+          <w:rFonts w:ascii="Times New Roman" w:eastAsia="Times New Roman" w:hAnsi="Times New Roman" w:cs="Times New Roman"/>
           <w:sz w:val="22"/>
           <w:szCs w:val="22"/>
         </w:rPr>
@@ -18042,15 +17987,15 @@
         <w:ind w:left="500"/>
         <w:jc w:val="center"/>
         <w:rPr>
-          <w:rFonts w:eastAsia="Times New Roman"/>
-          <w:b/>
-          <w:sz w:val="22"/>
-          <w:szCs w:val="22"/>
-        </w:rPr>
-      </w:pPr>
-      <w:r>
-        <w:rPr>
-          <w:rFonts w:eastAsia="Times New Roman"/>
+          <w:rFonts w:ascii="Times New Roman" w:eastAsia="Times New Roman" w:hAnsi="Times New Roman" w:cs="Times New Roman"/>
+          <w:b/>
+          <w:sz w:val="22"/>
+          <w:szCs w:val="22"/>
+        </w:rPr>
+      </w:pPr>
+      <w:r>
+        <w:rPr>
+          <w:rFonts w:ascii="Times New Roman" w:eastAsia="Times New Roman" w:hAnsi="Times New Roman" w:cs="Times New Roman"/>
           <w:b/>
           <w:noProof/>
           <w:sz w:val="22"/>
@@ -18114,14 +18059,14 @@
         <w:ind w:left="500"/>
         <w:jc w:val="center"/>
         <w:rPr>
-          <w:rFonts w:eastAsia="Times New Roman"/>
-          <w:sz w:val="22"/>
-          <w:szCs w:val="22"/>
-        </w:rPr>
-      </w:pPr>
-      <w:r>
-        <w:rPr>
-          <w:rFonts w:eastAsia="Times New Roman"/>
+          <w:rFonts w:ascii="Times New Roman" w:eastAsia="Times New Roman" w:hAnsi="Times New Roman" w:cs="Times New Roman"/>
+          <w:sz w:val="22"/>
+          <w:szCs w:val="22"/>
+        </w:rPr>
+      </w:pPr>
+      <w:r>
+        <w:rPr>
+          <w:rFonts w:ascii="Times New Roman" w:eastAsia="Times New Roman" w:hAnsi="Times New Roman" w:cs="Times New Roman"/>
           <w:sz w:val="22"/>
           <w:szCs w:val="22"/>
         </w:rPr>
@@ -18134,15 +18079,15 @@
         <w:ind w:left="500"/>
         <w:jc w:val="center"/>
         <w:rPr>
-          <w:rFonts w:eastAsia="Times New Roman"/>
-          <w:b/>
-          <w:sz w:val="22"/>
-          <w:szCs w:val="22"/>
-        </w:rPr>
-      </w:pPr>
-      <w:r>
-        <w:rPr>
-          <w:rFonts w:eastAsia="Times New Roman"/>
+          <w:rFonts w:ascii="Times New Roman" w:eastAsia="Times New Roman" w:hAnsi="Times New Roman" w:cs="Times New Roman"/>
+          <w:b/>
+          <w:sz w:val="22"/>
+          <w:szCs w:val="22"/>
+        </w:rPr>
+      </w:pPr>
+      <w:r>
+        <w:rPr>
+          <w:rFonts w:ascii="Times New Roman" w:eastAsia="Times New Roman" w:hAnsi="Times New Roman" w:cs="Times New Roman"/>
           <w:b/>
           <w:sz w:val="22"/>
           <w:szCs w:val="22"/>
@@ -18158,33 +18103,31 @@
           <w:numId w:val="9"/>
         </w:numPr>
         <w:rPr>
-          <w:rFonts w:eastAsia="Times New Roman"/>
-          <w:b/>
-          <w:sz w:val="22"/>
-          <w:szCs w:val="22"/>
-        </w:rPr>
-      </w:pPr>
-      <w:r>
-        <w:rPr>
-          <w:rFonts w:eastAsia="Times New Roman"/>
-          <w:b/>
-          <w:sz w:val="22"/>
+          <w:rFonts w:ascii="Times New Roman" w:eastAsia="Times New Roman" w:hAnsi="Times New Roman" w:cs="Times New Roman"/>
+          <w:b/>
+          <w:sz w:val="22"/>
+          <w:szCs w:val="22"/>
+        </w:rPr>
+      </w:pPr>
+      <w:r>
+        <w:rPr>
+          <w:rFonts w:ascii="Times New Roman" w:eastAsia="Times New Roman" w:hAnsi="Times New Roman" w:cs="Times New Roman"/>
+          <w:b/>
           <w:szCs w:val="22"/>
         </w:rPr>
         <w:t>Cell</w:t>
       </w:r>
       <w:r>
         <w:rPr>
-          <w:rFonts w:eastAsia="Times New Roman"/>
-          <w:b/>
-          <w:sz w:val="22"/>
+          <w:rFonts w:ascii="Times New Roman" w:eastAsia="Times New Roman" w:hAnsi="Times New Roman" w:cs="Times New Roman"/>
+          <w:b/>
           <w:szCs w:val="22"/>
         </w:rPr>
         <w:t>ABM</w:t>
       </w:r>
       <w:r>
         <w:rPr>
-          <w:rFonts w:eastAsia="Times New Roman"/>
+          <w:rFonts w:ascii="Times New Roman" w:eastAsia="Times New Roman" w:hAnsi="Times New Roman" w:cs="Times New Roman"/>
           <w:b/>
           <w:sz w:val="22"/>
           <w:szCs w:val="22"/>
@@ -18193,7 +18136,7 @@
       </w:r>
       <w:r>
         <w:rPr>
-          <w:rFonts w:eastAsia="Times New Roman"/>
+          <w:rFonts w:ascii="Times New Roman" w:eastAsia="Times New Roman" w:hAnsi="Times New Roman" w:cs="Times New Roman"/>
           <w:b/>
           <w:sz w:val="22"/>
           <w:szCs w:val="22"/>
@@ -18202,32 +18145,62 @@
       </w:r>
       <w:r>
         <w:rPr>
-          <w:rFonts w:eastAsia="Times New Roman"/>
-          <w:sz w:val="22"/>
-          <w:szCs w:val="22"/>
-        </w:rPr>
-        <w:t xml:space="preserve">This flow chart shows how the overall program will run, generally solving the agents, correcting their overlap, and plotting a 2-D graph of agent locations. Finishing when the </w:t>
-      </w:r>
-      <w:r>
-        <w:rPr>
-          <w:rFonts w:eastAsia="Times New Roman"/>
+          <w:rFonts w:ascii="Times New Roman" w:eastAsia="Times New Roman" w:hAnsi="Times New Roman" w:cs="Times New Roman"/>
+          <w:sz w:val="22"/>
+          <w:szCs w:val="22"/>
+        </w:rPr>
+        <w:t xml:space="preserve">This flow chart shows how the overall </w:t>
+      </w:r>
+      <w:r>
+        <w:rPr>
+          <w:rFonts w:ascii="Times New Roman" w:eastAsia="Times New Roman" w:hAnsi="Times New Roman" w:cs="Times New Roman"/>
+          <w:sz w:val="22"/>
+          <w:szCs w:val="22"/>
+        </w:rPr>
+        <w:t>main class will run. It starts off by taking the parameters from the user, initialising the environment with these parameters and ensuring the initial agents aren’t overlapping. When this is set up, it moves into an iterative process of solving the agents (allowing to perform their programmed behaviour), ensuring they aren’t overlapping and then checking the number of quiescent cells in the environment. If the number of quiescent cells is larger than the threshold, the environment simulates the wound and the loop continues. At the end of each iteration, a graph is plotted showing the location of each agent on the environment.</w:t>
+      </w:r>
+    </w:p>
+    <w:p>
+      <w:pPr>
+        <w:pStyle w:val="ListParagraph"/>
+        <w:rPr>
+          <w:rFonts w:ascii="Times New Roman" w:eastAsia="Times New Roman" w:hAnsi="Times New Roman" w:cs="Times New Roman"/>
+          <w:sz w:val="22"/>
+          <w:szCs w:val="22"/>
+        </w:rPr>
+      </w:pPr>
+      <w:r>
+        <w:rPr>
+          <w:rFonts w:ascii="Times New Roman" w:eastAsia="Times New Roman" w:hAnsi="Times New Roman" w:cs="Times New Roman"/>
+          <w:sz w:val="22"/>
+          <w:szCs w:val="22"/>
+        </w:rPr>
+        <w:t>When the number of quiescent cells passes the threshold for a second time, the simulation is stopped as a confluence has re-formed, this also produces a growth curve of the agents over the iterations.</w:t>
+      </w:r>
+    </w:p>
+    <w:p>
+      <w:pPr>
+        <w:pStyle w:val="ListParagraph"/>
+        <w:rPr>
+          <w:rFonts w:ascii="Times New Roman" w:eastAsia="Times New Roman" w:hAnsi="Times New Roman" w:cs="Times New Roman"/>
+          <w:b/>
+          <w:sz w:val="22"/>
+          <w:szCs w:val="22"/>
+        </w:rPr>
+      </w:pPr>
+      <w:r>
+        <w:rPr>
+          <w:rFonts w:ascii="Times New Roman" w:eastAsia="Times New Roman" w:hAnsi="Times New Roman" w:cs="Times New Roman"/>
+          <w:b/>
           <w:sz w:val="22"/>
           <w:szCs w:val="22"/>
         </w:rPr>
         <w:lastRenderedPageBreak/>
-        <w:t>maximum number of iterations declared by the user has been reached.</w:t>
-      </w:r>
-      <w:r>
-        <w:rPr>
-          <w:rFonts w:eastAsia="Times New Roman"/>
-          <w:b/>
-          <w:sz w:val="22"/>
-          <w:szCs w:val="22"/>
-        </w:rPr>
         <w:br/>
       </w:r>
       <w:r>
         <w:rPr>
+          <w:rFonts w:ascii="Times New Roman" w:hAnsi="Times New Roman" w:cs="Times New Roman"/>
           <w:noProof/>
           <w:lang w:eastAsia="en-GB"/>
         </w:rPr>
@@ -18286,7 +18259,7 @@
       <w:pPr>
         <w:pStyle w:val="ListParagraph"/>
         <w:rPr>
-          <w:rFonts w:eastAsia="Times New Roman"/>
+          <w:rFonts w:ascii="Times New Roman" w:eastAsia="Times New Roman" w:hAnsi="Times New Roman" w:cs="Times New Roman"/>
           <w:b/>
           <w:sz w:val="22"/>
           <w:szCs w:val="22"/>
@@ -18297,7 +18270,7 @@
       <w:pPr>
         <w:pStyle w:val="ListParagraph"/>
         <w:rPr>
-          <w:rFonts w:eastAsia="Times New Roman"/>
+          <w:rFonts w:ascii="Times New Roman" w:eastAsia="Times New Roman" w:hAnsi="Times New Roman" w:cs="Times New Roman"/>
           <w:b/>
           <w:sz w:val="22"/>
           <w:szCs w:val="22"/>
@@ -18308,7 +18281,7 @@
       <w:pPr>
         <w:pStyle w:val="ListParagraph"/>
         <w:rPr>
-          <w:rFonts w:eastAsia="Times New Roman"/>
+          <w:rFonts w:ascii="Times New Roman" w:eastAsia="Times New Roman" w:hAnsi="Times New Roman" w:cs="Times New Roman"/>
           <w:b/>
           <w:sz w:val="22"/>
           <w:szCs w:val="22"/>
@@ -18323,27 +18296,33 @@
           <w:numId w:val="9"/>
         </w:numPr>
         <w:rPr>
-          <w:rFonts w:eastAsia="Times New Roman"/>
-          <w:b/>
-          <w:sz w:val="22"/>
-          <w:szCs w:val="22"/>
-        </w:rPr>
-      </w:pPr>
-      <w:r>
-        <w:rPr>
-          <w:rFonts w:eastAsia="Times New Roman"/>
-          <w:b/>
-          <w:sz w:val="22"/>
-          <w:szCs w:val="22"/>
-        </w:rPr>
-        <w:t>Cell Stages</w:t>
+          <w:rFonts w:ascii="Times New Roman" w:eastAsia="Times New Roman" w:hAnsi="Times New Roman" w:cs="Times New Roman"/>
+          <w:b/>
+          <w:szCs w:val="22"/>
+        </w:rPr>
+      </w:pPr>
+      <w:r>
+        <w:rPr>
+          <w:rFonts w:ascii="Times New Roman" w:eastAsia="Times New Roman" w:hAnsi="Times New Roman" w:cs="Times New Roman"/>
+          <w:b/>
+          <w:szCs w:val="22"/>
+        </w:rPr>
+        <w:t xml:space="preserve">Cell </w:t>
+      </w:r>
+      <w:r>
+        <w:rPr>
+          <w:rFonts w:ascii="Times New Roman" w:eastAsia="Times New Roman" w:hAnsi="Times New Roman" w:cs="Times New Roman"/>
+          <w:b/>
+          <w:szCs w:val="22"/>
+        </w:rPr>
+        <w:t>Differentiation</w:t>
       </w:r>
     </w:p>
     <w:p>
       <w:pPr>
         <w:pStyle w:val="ListParagraph"/>
         <w:rPr>
-          <w:rFonts w:eastAsia="Times New Roman"/>
+          <w:rFonts w:ascii="Times New Roman" w:eastAsia="Times New Roman" w:hAnsi="Times New Roman" w:cs="Times New Roman"/>
           <w:b/>
           <w:sz w:val="22"/>
           <w:szCs w:val="22"/>
@@ -18354,26 +18333,86 @@
       <w:pPr>
         <w:pStyle w:val="ListParagraph"/>
         <w:rPr>
-          <w:rFonts w:eastAsia="Times New Roman"/>
-          <w:sz w:val="22"/>
-          <w:szCs w:val="22"/>
-        </w:rPr>
-      </w:pPr>
-      <w:r>
-        <w:rPr>
-          <w:rFonts w:eastAsia="Times New Roman"/>
-          <w:sz w:val="22"/>
-          <w:szCs w:val="22"/>
-        </w:rPr>
-        <w:t>A more thorough plan of cell evolution is given below in figure 4.6.2.1. This shows the logic behind each of the cell stages, and how the cells progress with the simulation</w:t>
-      </w:r>
-      <w:r>
-        <w:rPr>
-          <w:rFonts w:eastAsia="Times New Roman"/>
-          <w:sz w:val="22"/>
-          <w:szCs w:val="22"/>
-        </w:rPr>
-        <w:t>.</w:t>
+          <w:rFonts w:ascii="Times New Roman" w:eastAsia="Times New Roman" w:hAnsi="Times New Roman" w:cs="Times New Roman"/>
+          <w:sz w:val="22"/>
+          <w:szCs w:val="22"/>
+        </w:rPr>
+      </w:pPr>
+      <w:r>
+        <w:rPr>
+          <w:rFonts w:ascii="Times New Roman" w:eastAsia="Times New Roman" w:hAnsi="Times New Roman" w:cs="Times New Roman"/>
+          <w:sz w:val="22"/>
+          <w:szCs w:val="22"/>
+        </w:rPr>
+        <w:t xml:space="preserve">A more thorough plan of cell evolution is given below in figure 4.6.2.1. This shows the logic behind each of the cell stages, and how the cells </w:t>
+      </w:r>
+      <w:r>
+        <w:rPr>
+          <w:rFonts w:ascii="Times New Roman" w:eastAsia="Times New Roman" w:hAnsi="Times New Roman" w:cs="Times New Roman"/>
+          <w:sz w:val="22"/>
+          <w:szCs w:val="22"/>
+        </w:rPr>
+        <w:t>differentiate</w:t>
+      </w:r>
+      <w:r>
+        <w:rPr>
+          <w:rFonts w:ascii="Times New Roman" w:eastAsia="Times New Roman" w:hAnsi="Times New Roman" w:cs="Times New Roman"/>
+          <w:sz w:val="22"/>
+          <w:szCs w:val="22"/>
+        </w:rPr>
+        <w:t xml:space="preserve"> with the simulation</w:t>
+      </w:r>
+      <w:r>
+        <w:rPr>
+          <w:rFonts w:ascii="Times New Roman" w:eastAsia="Times New Roman" w:hAnsi="Times New Roman" w:cs="Times New Roman"/>
+          <w:sz w:val="22"/>
+          <w:szCs w:val="22"/>
+        </w:rPr>
+        <w:t xml:space="preserve">. </w:t>
+      </w:r>
+    </w:p>
+    <w:p>
+      <w:pPr>
+        <w:pStyle w:val="ListParagraph"/>
+        <w:rPr>
+          <w:rFonts w:ascii="Times New Roman" w:eastAsia="Times New Roman" w:hAnsi="Times New Roman" w:cs="Times New Roman"/>
+          <w:sz w:val="22"/>
+          <w:szCs w:val="22"/>
+        </w:rPr>
+      </w:pPr>
+      <w:r>
+        <w:rPr>
+          <w:rFonts w:ascii="Times New Roman" w:eastAsia="Times New Roman" w:hAnsi="Times New Roman" w:cs="Times New Roman"/>
+          <w:sz w:val="22"/>
+          <w:szCs w:val="22"/>
+        </w:rPr>
+        <w:t>The Proliferative cells have both a turnover value and stage value (not shown here). The turnover is the Hayflick Limit mentioned in the Literature review, and once reached, the proliferative cell differentiates to a senescent cell. Cell stage however, is an integer between 1 and 4 and is used to track what stage in the cell cycle the cell is at, and to decide whether the proliferative cell should undergo mitosis that iteration.</w:t>
+      </w:r>
+    </w:p>
+    <w:p>
+      <w:pPr>
+        <w:pStyle w:val="ListParagraph"/>
+        <w:rPr>
+          <w:rFonts w:ascii="Times New Roman" w:eastAsia="Times New Roman" w:hAnsi="Times New Roman" w:cs="Times New Roman"/>
+          <w:sz w:val="22"/>
+          <w:szCs w:val="22"/>
+        </w:rPr>
+      </w:pPr>
+      <w:r>
+        <w:rPr>
+          <w:rFonts w:ascii="Times New Roman" w:eastAsia="Times New Roman" w:hAnsi="Times New Roman" w:cs="Times New Roman"/>
+          <w:sz w:val="22"/>
+          <w:szCs w:val="22"/>
+        </w:rPr>
+        <w:t>T</w:t>
+      </w:r>
+      <w:r>
+        <w:rPr>
+          <w:rFonts w:ascii="Times New Roman" w:eastAsia="Times New Roman" w:hAnsi="Times New Roman" w:cs="Times New Roman"/>
+          <w:sz w:val="22"/>
+          <w:szCs w:val="22"/>
+        </w:rPr>
+        <w:t>he quiescent and senescent cells only have a stage value associated with them. As these cells do not undergo mitosis, there is no need to track what stage of the cell cycle these cells are in and is therefore used as the Hayflick representation.</w:t>
       </w:r>
     </w:p>
     <w:p>
@@ -18381,35 +18420,21 @@
         <w:pStyle w:val="ListParagraph"/>
         <w:jc w:val="center"/>
         <w:rPr>
-          <w:rFonts w:eastAsia="Times New Roman"/>
-          <w:b/>
-          <w:sz w:val="22"/>
-          <w:szCs w:val="22"/>
-        </w:rPr>
-      </w:pPr>
-      <w:r>
-        <w:rPr>
-          <w:rFonts w:eastAsia="Times New Roman"/>
-          <w:b/>
-          <w:sz w:val="22"/>
-          <w:szCs w:val="22"/>
+          <w:rFonts w:ascii="Times New Roman" w:eastAsia="Times New Roman" w:hAnsi="Times New Roman" w:cs="Times New Roman"/>
+          <w:sz w:val="22"/>
+          <w:szCs w:val="22"/>
+        </w:rPr>
+      </w:pPr>
+      <w:r>
+        <w:rPr>
+          <w:noProof/>
+          <w:lang w:eastAsia="en-GB"/>
         </w:rPr>
         <w:lastRenderedPageBreak/>
-        <w:br/>
-      </w:r>
-      <w:r>
-        <w:rPr>
-          <w:rFonts w:eastAsia="Times New Roman"/>
-          <w:b/>
-          <w:noProof/>
-          <w:sz w:val="22"/>
-          <w:szCs w:val="22"/>
-          <w:lang w:eastAsia="en-GB"/>
-        </w:rPr>
         <w:drawing>
-          <wp:inline distT="0" distB="0" distL="0" distR="0" wp14:anchorId="3C437067" wp14:editId="46034385">
-            <wp:extent cx="2972190" cy="8628380"/>
-            <wp:effectExtent l="0" t="0" r="0" b="7620"/>
+          <wp:inline distT="0" distB="0" distL="0" distR="0" wp14:anchorId="3C437067" wp14:editId="5F09288B">
+            <wp:extent cx="2559939" cy="7431601"/>
+            <wp:effectExtent l="0" t="0" r="5715" b="10795"/>
             <wp:docPr id="9" name="Picture 9" descr="Cell_Stages_Flow_Chart.png"/>
             <wp:cNvGraphicFramePr>
               <a:graphicFrameLocks xmlns:a="http://schemas.openxmlformats.org/drawingml/2006/main" noChangeAspect="1"/>
@@ -18439,7 +18464,7 @@
                   <pic:spPr bwMode="auto">
                     <a:xfrm>
                       <a:off x="0" y="0"/>
-                      <a:ext cx="2978620" cy="8647046"/>
+                      <a:ext cx="2562162" cy="7438055"/>
                     </a:xfrm>
                     <a:prstGeom prst="rect">
                       <a:avLst/>
@@ -18457,7 +18482,7 @@
       </w:r>
       <w:r>
         <w:rPr>
-          <w:rFonts w:eastAsia="Times New Roman"/>
+          <w:rFonts w:ascii="Times New Roman" w:eastAsia="Times New Roman" w:hAnsi="Times New Roman" w:cs="Times New Roman"/>
           <w:b/>
           <w:sz w:val="22"/>
           <w:szCs w:val="22"/>
@@ -18466,12 +18491,11 @@
       </w:r>
       <w:r>
         <w:rPr>
-          <w:rFonts w:eastAsia="Times New Roman"/>
-          <w:b/>
-          <w:sz w:val="22"/>
-          <w:szCs w:val="22"/>
-        </w:rPr>
-        <w:lastRenderedPageBreak/>
+          <w:rFonts w:ascii="Times New Roman" w:eastAsia="Times New Roman" w:hAnsi="Times New Roman" w:cs="Times New Roman"/>
+          <w:b/>
+          <w:sz w:val="22"/>
+          <w:szCs w:val="22"/>
+        </w:rPr>
         <w:br/>
       </w:r>
     </w:p>
@@ -18489,10 +18513,19 @@
         <w:rPr>
           <w:rFonts w:eastAsia="Times New Roman"/>
           <w:b/>
-          <w:sz w:val="22"/>
-          <w:szCs w:val="22"/>
-        </w:rPr>
-        <w:t>4.5.3 Agent_Solve</w:t>
+          <w:szCs w:val="22"/>
+        </w:rPr>
+        <w:t>4.4</w:t>
+      </w:r>
+      <w:bookmarkStart w:id="203" w:name="_GoBack"/>
+      <w:bookmarkEnd w:id="203"/>
+      <w:r>
+        <w:rPr>
+          <w:rFonts w:eastAsia="Times New Roman"/>
+          <w:b/>
+          <w:szCs w:val="22"/>
+        </w:rPr>
+        <w:t>.3 Agent_Solve</w:t>
       </w:r>
       <w:r>
         <w:rPr>
@@ -18631,17 +18664,15 @@
           <w:numId w:val="9"/>
         </w:numPr>
         <w:rPr>
-          <w:rFonts w:eastAsia="Times New Roman"/>
-          <w:b/>
-          <w:sz w:val="22"/>
-          <w:szCs w:val="22"/>
-        </w:rPr>
-      </w:pPr>
-      <w:r>
-        <w:rPr>
-          <w:rFonts w:eastAsia="Times New Roman"/>
-          <w:b/>
-          <w:sz w:val="22"/>
+          <w:rFonts w:ascii="Times New Roman" w:eastAsia="Times New Roman" w:hAnsi="Times New Roman" w:cs="Times New Roman"/>
+          <w:b/>
+          <w:szCs w:val="22"/>
+        </w:rPr>
+      </w:pPr>
+      <w:r>
+        <w:rPr>
+          <w:rFonts w:ascii="Times New Roman" w:eastAsia="Times New Roman" w:hAnsi="Times New Roman" w:cs="Times New Roman"/>
+          <w:b/>
           <w:szCs w:val="22"/>
         </w:rPr>
         <w:lastRenderedPageBreak/>
@@ -18653,7 +18684,7 @@
         <w:pStyle w:val="ListParagraph"/>
         <w:ind w:left="500"/>
         <w:rPr>
-          <w:rFonts w:eastAsia="Times New Roman"/>
+          <w:rFonts w:ascii="Times New Roman" w:eastAsia="Times New Roman" w:hAnsi="Times New Roman" w:cs="Times New Roman"/>
           <w:b/>
           <w:sz w:val="22"/>
           <w:szCs w:val="22"/>
@@ -18665,14 +18696,14 @@
         <w:pStyle w:val="ListParagraph"/>
         <w:ind w:left="500"/>
         <w:rPr>
-          <w:rFonts w:eastAsia="Times New Roman"/>
-          <w:sz w:val="22"/>
-          <w:szCs w:val="22"/>
-        </w:rPr>
-      </w:pPr>
-      <w:r>
-        <w:rPr>
-          <w:rFonts w:eastAsia="Times New Roman"/>
+          <w:rFonts w:ascii="Times New Roman" w:eastAsia="Times New Roman" w:hAnsi="Times New Roman" w:cs="Times New Roman"/>
+          <w:sz w:val="22"/>
+          <w:szCs w:val="22"/>
+        </w:rPr>
+      </w:pPr>
+      <w:r>
+        <w:rPr>
+          <w:rFonts w:ascii="Times New Roman" w:eastAsia="Times New Roman" w:hAnsi="Times New Roman" w:cs="Times New Roman"/>
           <w:sz w:val="22"/>
           <w:szCs w:val="22"/>
         </w:rPr>
@@ -18680,7 +18711,7 @@
       </w:r>
       <w:r>
         <w:rPr>
-          <w:rFonts w:eastAsia="Times New Roman"/>
+          <w:rFonts w:ascii="Times New Roman" w:eastAsia="Times New Roman" w:hAnsi="Times New Roman" w:cs="Times New Roman"/>
           <w:sz w:val="22"/>
           <w:szCs w:val="22"/>
         </w:rPr>
@@ -18688,7 +18719,7 @@
       </w:r>
       <w:r>
         <w:rPr>
-          <w:rFonts w:eastAsia="Times New Roman"/>
+          <w:rFonts w:ascii="Times New Roman" w:eastAsia="Times New Roman" w:hAnsi="Times New Roman" w:cs="Times New Roman"/>
           <w:sz w:val="22"/>
           <w:szCs w:val="22"/>
         </w:rPr>
@@ -18696,7 +18727,7 @@
       </w:r>
       <w:r>
         <w:rPr>
-          <w:rFonts w:eastAsia="Times New Roman"/>
+          <w:rFonts w:ascii="Times New Roman" w:eastAsia="Times New Roman" w:hAnsi="Times New Roman" w:cs="Times New Roman"/>
           <w:sz w:val="22"/>
           <w:szCs w:val="22"/>
         </w:rPr>
@@ -18704,7 +18735,7 @@
       </w:r>
       <w:r>
         <w:rPr>
-          <w:rFonts w:eastAsia="Times New Roman"/>
+          <w:rFonts w:ascii="Times New Roman" w:eastAsia="Times New Roman" w:hAnsi="Times New Roman" w:cs="Times New Roman"/>
           <w:sz w:val="22"/>
           <w:szCs w:val="22"/>
         </w:rPr>
@@ -18712,7 +18743,7 @@
       </w:r>
       <w:r>
         <w:rPr>
-          <w:rFonts w:eastAsia="Times New Roman"/>
+          <w:rFonts w:ascii="Times New Roman" w:eastAsia="Times New Roman" w:hAnsi="Times New Roman" w:cs="Times New Roman"/>
           <w:sz w:val="22"/>
           <w:szCs w:val="22"/>
         </w:rPr>
@@ -18720,7 +18751,7 @@
       </w:r>
       <w:r>
         <w:rPr>
-          <w:rFonts w:eastAsia="Times New Roman"/>
+          <w:rFonts w:ascii="Times New Roman" w:eastAsia="Times New Roman" w:hAnsi="Times New Roman" w:cs="Times New Roman"/>
           <w:sz w:val="22"/>
           <w:szCs w:val="22"/>
         </w:rPr>
@@ -18732,18 +18763,42 @@
         <w:pStyle w:val="ListParagraph"/>
         <w:ind w:left="500"/>
         <w:rPr>
-          <w:rFonts w:eastAsia="Times New Roman"/>
-          <w:sz w:val="22"/>
-          <w:szCs w:val="22"/>
-        </w:rPr>
-      </w:pPr>
-      <w:r>
-        <w:rPr>
-          <w:rFonts w:eastAsia="Times New Roman"/>
-          <w:sz w:val="22"/>
-          <w:szCs w:val="22"/>
-        </w:rPr>
-        <w:t>ABMs are generally stochastic, and CellABM is no different. The initial placement of cells onto the environment is random, so too is their starting size, etc… Due to these random variables, several simulations with the same starting parameters must be run to achieve adequate analysis of the model.</w:t>
+          <w:rFonts w:ascii="Times New Roman" w:eastAsia="Times New Roman" w:hAnsi="Times New Roman" w:cs="Times New Roman"/>
+          <w:sz w:val="22"/>
+          <w:szCs w:val="22"/>
+        </w:rPr>
+      </w:pPr>
+      <w:r>
+        <w:rPr>
+          <w:rFonts w:ascii="Times New Roman" w:eastAsia="Times New Roman" w:hAnsi="Times New Roman" w:cs="Times New Roman"/>
+          <w:sz w:val="22"/>
+          <w:szCs w:val="22"/>
+        </w:rPr>
+        <w:t xml:space="preserve">ABMs are generally stochastic, and CellABM is no different. The initial placement of cells onto the environment is random, so too is their starting size, </w:t>
+      </w:r>
+      <w:r>
+        <w:rPr>
+          <w:rFonts w:ascii="Times New Roman" w:eastAsia="Times New Roman" w:hAnsi="Times New Roman" w:cs="Times New Roman"/>
+          <w:sz w:val="22"/>
+          <w:szCs w:val="22"/>
+        </w:rPr>
+        <w:t>etc</w:t>
+      </w:r>
+      <w:r>
+        <w:rPr>
+          <w:rFonts w:ascii="Times New Roman" w:eastAsia="Times New Roman" w:hAnsi="Times New Roman" w:cs="Times New Roman"/>
+          <w:sz w:val="22"/>
+          <w:szCs w:val="22"/>
+        </w:rPr>
+        <w:t>.</w:t>
+      </w:r>
+      <w:r>
+        <w:rPr>
+          <w:rFonts w:ascii="Times New Roman" w:eastAsia="Times New Roman" w:hAnsi="Times New Roman" w:cs="Times New Roman"/>
+          <w:sz w:val="22"/>
+          <w:szCs w:val="22"/>
+        </w:rPr>
+        <w:t xml:space="preserve"> Due to these random variables, several simulations with the same starting parameters must be run to achieve adequate analysis of the model.</w:t>
       </w:r>
     </w:p>
     <w:p>
@@ -19416,7 +19471,6 @@
           <w:szCs w:val="18"/>
           <w:bdr w:val="none" w:sz="0" w:space="0" w:color="auto" w:frame="1"/>
         </w:rPr>
-        <w:lastRenderedPageBreak/>
         <w:t xml:space="preserve">  </w:t>
       </w:r>
       <w:r>
@@ -19471,6 +19525,7 @@
           <w:szCs w:val="18"/>
           <w:bdr w:val="none" w:sz="0" w:space="0" w:color="auto" w:frame="1"/>
         </w:rPr>
+        <w:lastRenderedPageBreak/>
         <w:t xml:space="preserve">    self.area = self.area * (1.5)  </w:t>
       </w:r>
     </w:p>
@@ -24836,7 +24891,7 @@
         <w:rStyle w:val="PageNumber"/>
         <w:noProof/>
       </w:rPr>
-      <w:t>9</w:t>
+      <w:t>16</w:t>
     </w:r>
     <w:r>
       <w:rPr>
@@ -27559,7 +27614,7 @@
 </file>
 
 <file path=customXml/itemProps1.xml><?xml version="1.0" encoding="utf-8"?>
-<ds:datastoreItem xmlns:ds="http://schemas.openxmlformats.org/officeDocument/2006/customXml" ds:itemID="{25BD3B10-05B4-314B-8BB0-7D22FF5876C3}">
+<ds:datastoreItem xmlns:ds="http://schemas.openxmlformats.org/officeDocument/2006/customXml" ds:itemID="{447F5D73-D928-6E49-825E-B4C89D7A7ADE}">
   <ds:schemaRefs>
     <ds:schemaRef ds:uri="http://schemas.openxmlformats.org/officeDocument/2006/bibliography"/>
   </ds:schemaRefs>

</xml_diff>

<commit_message>
Write up and simulations
</commit_message>
<xml_diff>
--- a/Dissertation/HCooper_Dissertation_DW.docx
+++ b/Dissertation/HCooper_Dissertation_DW.docx
@@ -1894,8 +1894,12 @@
       </w:r>
       <w:r>
         <w:tab/>
+      </w:r>
+      <w:proofErr w:type="spellStart"/>
+      <w:r>
         <w:t>i</w:t>
       </w:r>
+      <w:proofErr w:type="spellEnd"/>
     </w:p>
     <w:p/>
     <w:p>
@@ -3434,7 +3438,15 @@
         <w:ind w:left="720" w:firstLine="720"/>
       </w:pPr>
       <w:r>
-        <w:t>… Each type of starting cell has a random xyz in range ij …</w:t>
+        <w:t xml:space="preserve">… Each type of starting cell has a random xyz in range </w:t>
+      </w:r>
+      <w:proofErr w:type="spellStart"/>
+      <w:r>
+        <w:t>ij</w:t>
+      </w:r>
+      <w:proofErr w:type="spellEnd"/>
+      <w:r>
+        <w:t xml:space="preserve"> …</w:t>
       </w:r>
       <w:r>
         <w:tab/>
@@ -6161,6 +6173,7 @@
       <w:pPr>
         <w:ind w:left="720"/>
         <w:rPr>
+          <w:color w:val="FF0000"/>
           <w:sz w:val="22"/>
           <w:szCs w:val="22"/>
         </w:rPr>
@@ -6256,6 +6269,176 @@
         </w:rPr>
         <w:t>.</w:t>
       </w:r>
+      <w:r>
+        <w:rPr>
+          <w:sz w:val="22"/>
+          <w:szCs w:val="22"/>
+        </w:rPr>
+        <w:t xml:space="preserve"> </w:t>
+      </w:r>
+    </w:p>
+    <w:p>
+      <w:pPr>
+        <w:ind w:left="720"/>
+        <w:rPr>
+          <w:sz w:val="22"/>
+          <w:szCs w:val="22"/>
+        </w:rPr>
+      </w:pPr>
+      <w:r>
+        <w:rPr>
+          <w:sz w:val="22"/>
+          <w:szCs w:val="22"/>
+        </w:rPr>
+        <w:t xml:space="preserve">Studies have shown that senescent cells </w:t>
+      </w:r>
+      <w:r>
+        <w:rPr>
+          <w:sz w:val="22"/>
+          <w:szCs w:val="22"/>
+        </w:rPr>
+        <w:t xml:space="preserve">accumulate in tissues with age </w:t>
+      </w:r>
+      <w:r>
+        <w:rPr>
+          <w:sz w:val="22"/>
+          <w:szCs w:val="22"/>
+        </w:rPr>
+        <w:t>[</w:t>
+      </w:r>
+      <w:r>
+        <w:rPr>
+          <w:sz w:val="22"/>
+          <w:szCs w:val="22"/>
+        </w:rPr>
+        <w:t>http://www.pnas.org/content/pnas/92/20/9363.full.pdf, https://onlinelibrary.wiley.com/doi/10.1111/j.1474-9726.2009.00481.x</w:t>
+      </w:r>
+      <w:r>
+        <w:rPr>
+          <w:sz w:val="22"/>
+          <w:szCs w:val="22"/>
+        </w:rPr>
+        <w:t>]</w:t>
+      </w:r>
+      <w:r>
+        <w:rPr>
+          <w:sz w:val="22"/>
+          <w:szCs w:val="22"/>
+        </w:rPr>
+        <w:t xml:space="preserve">, </w:t>
+      </w:r>
+      <w:r>
+        <w:rPr>
+          <w:sz w:val="22"/>
+          <w:szCs w:val="22"/>
+        </w:rPr>
+        <w:t xml:space="preserve">and </w:t>
+      </w:r>
+      <w:r>
+        <w:rPr>
+          <w:sz w:val="22"/>
+          <w:szCs w:val="22"/>
+        </w:rPr>
+        <w:t xml:space="preserve">Cellular Senescence in Aging Primates </w:t>
+      </w:r>
+      <w:r>
+        <w:rPr>
+          <w:sz w:val="22"/>
+          <w:szCs w:val="22"/>
+        </w:rPr>
+        <w:t>[http://science.sciencemag.org.sheffield.idm.oclc.org/content/311/5765/1257.full] has shown that the number of senescent cells increases exponentially with age</w:t>
+      </w:r>
+      <w:r>
+        <w:rPr>
+          <w:sz w:val="22"/>
+          <w:szCs w:val="22"/>
+        </w:rPr>
+        <w:t>, with total cell count reaching &gt;15% senescent</w:t>
+      </w:r>
+      <w:r>
+        <w:rPr>
+          <w:sz w:val="22"/>
+          <w:szCs w:val="22"/>
+        </w:rPr>
+        <w:t xml:space="preserve"> in elderly cases</w:t>
+      </w:r>
+      <w:r>
+        <w:rPr>
+          <w:sz w:val="22"/>
+          <w:szCs w:val="22"/>
+        </w:rPr>
+        <w:t>.</w:t>
+      </w:r>
+      <w:r>
+        <w:rPr>
+          <w:sz w:val="22"/>
+          <w:szCs w:val="22"/>
+        </w:rPr>
+        <w:t xml:space="preserve"> The </w:t>
+      </w:r>
+      <w:r>
+        <w:rPr>
+          <w:sz w:val="22"/>
+          <w:szCs w:val="22"/>
+        </w:rPr>
+        <w:t>limitations</w:t>
+      </w:r>
+      <w:r>
+        <w:rPr>
+          <w:sz w:val="22"/>
+          <w:szCs w:val="22"/>
+        </w:rPr>
+        <w:t xml:space="preserve"> of this paper </w:t>
+      </w:r>
+      <w:r>
+        <w:rPr>
+          <w:sz w:val="22"/>
+          <w:szCs w:val="22"/>
+        </w:rPr>
+        <w:t>include:</w:t>
+      </w:r>
+      <w:r>
+        <w:rPr>
+          <w:sz w:val="22"/>
+          <w:szCs w:val="22"/>
+        </w:rPr>
+        <w:t xml:space="preserve"> that the resul</w:t>
+      </w:r>
+      <w:r>
+        <w:rPr>
+          <w:sz w:val="22"/>
+          <w:szCs w:val="22"/>
+        </w:rPr>
+        <w:t>ts are from baboons, not humans and so the lifespan is only from 5-30, and</w:t>
+      </w:r>
+      <w:r>
+        <w:rPr>
+          <w:sz w:val="22"/>
+          <w:szCs w:val="22"/>
+        </w:rPr>
+        <w:t xml:space="preserve"> the cells were taken from the </w:t>
+      </w:r>
+      <w:r>
+        <w:rPr>
+          <w:sz w:val="22"/>
+          <w:szCs w:val="22"/>
+        </w:rPr>
+        <w:t xml:space="preserve">medial aspect of the arm rather than the endothelium layer. However, this paper is useful in the fact that baboon’s telomeres, like humans shorten with proliferation, and the </w:t>
+      </w:r>
+      <w:r>
+        <w:rPr>
+          <w:sz w:val="22"/>
+          <w:szCs w:val="22"/>
+        </w:rPr>
+        <w:t>baboon’s</w:t>
+      </w:r>
+      <w:r>
+        <w:rPr>
+          <w:sz w:val="22"/>
+          <w:szCs w:val="22"/>
+        </w:rPr>
+        <w:t xml:space="preserve"> cells also undergo senescence. </w:t>
+      </w:r>
     </w:p>
     <w:p>
       <w:pPr>
@@ -6296,13 +6479,22 @@
         </w:rPr>
         <w:t xml:space="preserve">the senescent ECs have several characteristics which differ them from normal ECs. </w:t>
       </w:r>
+      <w:proofErr w:type="gramStart"/>
       <w:ins w:id="38" w:author="Harry Cooper" w:date="2017-11-29T15:32:00Z">
         <w:r>
           <w:rPr>
             <w:sz w:val="22"/>
             <w:szCs w:val="22"/>
           </w:rPr>
-          <w:t xml:space="preserve">First of all, they are unable to undergo mitosis </w:t>
+          <w:t>First of all</w:t>
+        </w:r>
+        <w:proofErr w:type="gramEnd"/>
+        <w:r>
+          <w:rPr>
+            <w:sz w:val="22"/>
+            <w:szCs w:val="22"/>
+          </w:rPr>
+          <w:t xml:space="preserve">, they are unable to undergo mitosis </w:t>
         </w:r>
       </w:ins>
       <w:r>
@@ -6856,6 +7048,7 @@
           <w:sz w:val="22"/>
           <w:szCs w:val="22"/>
         </w:rPr>
+        <w:lastRenderedPageBreak/>
         <w:t>Not all ECs within our blood vessel have</w:t>
       </w:r>
       <w:r>
@@ -7285,7 +7478,6 @@
           <w:sz w:val="22"/>
           <w:szCs w:val="22"/>
         </w:rPr>
-        <w:lastRenderedPageBreak/>
         <w:t>I will therefore be looking at branches and bends within my model as they are the areas where there is the highest level of turbulence</w:t>
       </w:r>
       <w:r>
@@ -7737,7 +7929,25 @@
           <w:color w:val="FF0000"/>
           <w:sz w:val="22"/>
         </w:rPr>
-        <w:t xml:space="preserve"> This equations do not model each cell and instead would focus on modelling the cell density over time. </w:t>
+        <w:t xml:space="preserve"> </w:t>
+      </w:r>
+      <w:proofErr w:type="gramStart"/>
+      <w:r>
+        <w:rPr>
+          <w:rFonts w:ascii="Times New Roman" w:hAnsi="Times New Roman" w:cs="Times New Roman"/>
+          <w:color w:val="FF0000"/>
+          <w:sz w:val="22"/>
+        </w:rPr>
+        <w:t>This equations</w:t>
+      </w:r>
+      <w:proofErr w:type="gramEnd"/>
+      <w:r>
+        <w:rPr>
+          <w:rFonts w:ascii="Times New Roman" w:hAnsi="Times New Roman" w:cs="Times New Roman"/>
+          <w:color w:val="FF0000"/>
+          <w:sz w:val="22"/>
+        </w:rPr>
+        <w:t xml:space="preserve"> do not model each cell and instead would focus on modelling the cell density over time. </w:t>
       </w:r>
     </w:p>
     <w:p>
@@ -8116,7 +8326,24 @@
           <w:sz w:val="22"/>
           <w:szCs w:val="22"/>
         </w:rPr>
-        <w:t xml:space="preserve">The implementation of the cell cycle is similar to </w:t>
+        <w:lastRenderedPageBreak/>
+        <w:t xml:space="preserve">The implementation of the cell cycle is </w:t>
+      </w:r>
+      <w:proofErr w:type="gramStart"/>
+      <w:r>
+        <w:rPr>
+          <w:sz w:val="22"/>
+          <w:szCs w:val="22"/>
+        </w:rPr>
+        <w:t>similar to</w:t>
+      </w:r>
+      <w:proofErr w:type="gramEnd"/>
+      <w:r>
+        <w:rPr>
+          <w:sz w:val="22"/>
+          <w:szCs w:val="22"/>
+        </w:rPr>
+        <w:t xml:space="preserve"> </w:t>
       </w:r>
       <w:r>
         <w:rPr>
@@ -8345,15 +8572,7 @@
           <w:sz w:val="22"/>
           <w:szCs w:val="22"/>
         </w:rPr>
-        <w:t xml:space="preserve"> Its programs are written in SPARK-PL which is </w:t>
-      </w:r>
-      <w:r>
-        <w:rPr>
-          <w:sz w:val="22"/>
-          <w:szCs w:val="22"/>
-        </w:rPr>
-        <w:lastRenderedPageBreak/>
-        <w:t>translated into Java source code</w:t>
+        <w:t xml:space="preserve"> Its programs are written in SPARK-PL which is translated into Java source code</w:t>
       </w:r>
       <w:r>
         <w:rPr>
@@ -8553,7 +8772,23 @@
           <w:sz w:val="22"/>
           <w:szCs w:val="22"/>
         </w:rPr>
-        <w:t xml:space="preserve"> However at large cell numbers is rather slow and has no capabilities of interacting with the agents during the simulation.</w:t>
+        <w:t xml:space="preserve"> However at large cell numbers </w:t>
+      </w:r>
+      <w:proofErr w:type="gramStart"/>
+      <w:r>
+        <w:rPr>
+          <w:sz w:val="22"/>
+          <w:szCs w:val="22"/>
+        </w:rPr>
+        <w:t>is</w:t>
+      </w:r>
+      <w:proofErr w:type="gramEnd"/>
+      <w:r>
+        <w:rPr>
+          <w:sz w:val="22"/>
+          <w:szCs w:val="22"/>
+        </w:rPr>
+        <w:t xml:space="preserve"> rather slow and has no capabilities of interacting with the agents during the simulation.</w:t>
       </w:r>
     </w:p>
     <w:p>
@@ -10472,6 +10707,7 @@
           <w:rPr>
             <w:szCs w:val="22"/>
           </w:rPr>
+          <w:lastRenderedPageBreak/>
           <w:delText xml:space="preserve">This program is useful as it automatically outputs a graph showing the growth of each cell type over time, shown below. This can be used in my application to determine the rate of time required for the wound to heal with different starting parameters.  </w:delText>
         </w:r>
         <w:commentRangeEnd w:id="148"/>
@@ -11163,16 +11399,7 @@
           <w:sz w:val="22"/>
           <w:szCs w:val="22"/>
         </w:rPr>
-        <w:t xml:space="preserve"> Once the cells have formed the confluence, the bond to each other and the endothelial </w:t>
-      </w:r>
-      <w:r>
-        <w:rPr>
-          <w:color w:val="ED7D31" w:themeColor="accent2"/>
-          <w:sz w:val="22"/>
-          <w:szCs w:val="22"/>
-        </w:rPr>
-        <w:lastRenderedPageBreak/>
-        <w:t xml:space="preserve">surface, preventing further migration. </w:t>
+        <w:t xml:space="preserve"> Once the cells have formed the confluence, the bond to each other and the endothelial surface, preventing further migration. </w:t>
       </w:r>
       <w:r>
         <w:rPr>
@@ -11452,7 +11679,21 @@
         <w:rPr>
           <w:sz w:val="22"/>
         </w:rPr>
-        <w:t>representation and so approximations may be too significant to produce reliable results. Cellular automata wasn’t chosen as it would incorrectly model the endothelial cells on the environment, not allowing them to migrate into the wound and therefore not answering the research question.</w:t>
+        <w:t xml:space="preserve">representation and so approximations may be too significant to produce reliable results. Cellular automata </w:t>
+      </w:r>
+      <w:proofErr w:type="gramStart"/>
+      <w:r>
+        <w:rPr>
+          <w:sz w:val="22"/>
+        </w:rPr>
+        <w:t>wasn’t</w:t>
+      </w:r>
+      <w:proofErr w:type="gramEnd"/>
+      <w:r>
+        <w:rPr>
+          <w:sz w:val="22"/>
+        </w:rPr>
+        <w:t xml:space="preserve"> chosen as it would incorrectly model the endothelial cells on the environment, not allowing them to migrate into the wound and therefore not answering the research question.</w:t>
       </w:r>
     </w:p>
     <w:p/>
@@ -11635,6 +11876,7 @@
         <w:rPr>
           <w:szCs w:val="22"/>
         </w:rPr>
+        <w:lastRenderedPageBreak/>
         <w:t>3.2.1</w:t>
       </w:r>
       <w:r>
@@ -11914,7 +12156,6 @@
                 <w:sz w:val="22"/>
                 <w:szCs w:val="22"/>
               </w:rPr>
-              <w:lastRenderedPageBreak/>
               <w:t>Tells the user how long it took for wound healing to occur</w:t>
             </w:r>
           </w:p>
@@ -13368,6 +13609,7 @@
                 <w:szCs w:val="22"/>
               </w:rPr>
             </w:pPr>
+            <w:proofErr w:type="gramStart"/>
             <w:r>
               <w:rPr>
                 <w:rFonts w:ascii="Times New Roman" w:hAnsi="Times New Roman" w:cs="Times New Roman"/>
@@ -13376,6 +13618,7 @@
               </w:rPr>
               <w:t>Time period</w:t>
             </w:r>
+            <w:proofErr w:type="gramEnd"/>
           </w:p>
         </w:tc>
         <w:tc>
@@ -14001,7 +14244,6 @@
                 <w:sz w:val="22"/>
                 <w:szCs w:val="22"/>
               </w:rPr>
-              <w:lastRenderedPageBreak/>
               <w:t>No mitosis</w:t>
             </w:r>
           </w:p>
@@ -14052,7 +14294,6 @@
                 <w:sz w:val="22"/>
                 <w:szCs w:val="22"/>
               </w:rPr>
-              <w:lastRenderedPageBreak/>
               <w:t>Collision Correction</w:t>
             </w:r>
           </w:p>
@@ -15008,7 +15249,6 @@
                 <w:b/>
                 <w:sz w:val="28"/>
               </w:rPr>
-              <w:lastRenderedPageBreak/>
               <w:t>Impact</w:t>
             </w:r>
           </w:p>
@@ -16525,6 +16765,7 @@
               <w:rPr>
                 <w:sz w:val="22"/>
               </w:rPr>
+              <w:lastRenderedPageBreak/>
               <w:t>System too slow for use under standard conditions</w:t>
             </w:r>
           </w:p>
@@ -16800,7 +17041,6 @@
           <w:sz w:val="22"/>
           <w:szCs w:val="22"/>
         </w:rPr>
-        <w:lastRenderedPageBreak/>
         <w:t>Tests will mainly focus on what occurs after the wound has been created. For this to occ</w:t>
       </w:r>
       <w:r>
@@ -17249,7 +17489,23 @@
           <w:sz w:val="22"/>
           <w:szCs w:val="22"/>
         </w:rPr>
-        <w:t>, then discuss the class diagram and flow charts of how information will flow through the system, finally discussing what simulations will be best to answer the research question.</w:t>
+        <w:t xml:space="preserve">, then discuss the class diagram and flow charts of how information will flow through the system, finally discussing what simulations will be </w:t>
+      </w:r>
+      <w:r>
+        <w:rPr>
+          <w:rFonts w:ascii="Times New Roman" w:eastAsia="Times New Roman" w:hAnsi="Times New Roman" w:cs="Times New Roman"/>
+          <w:sz w:val="22"/>
+          <w:szCs w:val="22"/>
+        </w:rPr>
+        <w:t>run</w:t>
+      </w:r>
+      <w:r>
+        <w:rPr>
+          <w:rFonts w:ascii="Times New Roman" w:eastAsia="Times New Roman" w:hAnsi="Times New Roman" w:cs="Times New Roman"/>
+          <w:sz w:val="22"/>
+          <w:szCs w:val="22"/>
+        </w:rPr>
+        <w:t xml:space="preserve"> to answer the research question.</w:t>
       </w:r>
     </w:p>
     <w:p>
@@ -17280,7 +17536,6 @@
         <w:rPr>
           <w:rFonts w:ascii="Times New Roman" w:eastAsia="Times New Roman" w:hAnsi="Times New Roman" w:cs="Times New Roman"/>
           <w:b/>
-          <w:color w:val="ED7D31" w:themeColor="accent2"/>
           <w:szCs w:val="22"/>
         </w:rPr>
         <w:t>An overview of Python and its Class System</w:t>
@@ -17289,7 +17544,6 @@
         <w:rPr>
           <w:rFonts w:ascii="Times New Roman" w:eastAsia="Times New Roman" w:hAnsi="Times New Roman" w:cs="Times New Roman"/>
           <w:b/>
-          <w:color w:val="ED7D31" w:themeColor="accent2"/>
           <w:sz w:val="22"/>
           <w:szCs w:val="22"/>
         </w:rPr>
@@ -17298,7 +17552,73 @@
       <w:r>
         <w:rPr>
           <w:rFonts w:ascii="Times New Roman" w:eastAsia="Times New Roman" w:hAnsi="Times New Roman" w:cs="Times New Roman"/>
-          <w:color w:val="ED7D31" w:themeColor="accent2"/>
+          <w:b/>
+          <w:sz w:val="22"/>
+          <w:szCs w:val="22"/>
+        </w:rPr>
+        <w:br/>
+      </w:r>
+      <w:r>
+        <w:rPr>
+          <w:rFonts w:ascii="Times New Roman" w:eastAsia="Times New Roman" w:hAnsi="Times New Roman" w:cs="Times New Roman"/>
+          <w:sz w:val="22"/>
+          <w:szCs w:val="22"/>
+        </w:rPr>
+        <w:t>Since the implement</w:t>
+      </w:r>
+      <w:r>
+        <w:rPr>
+          <w:rFonts w:ascii="Times New Roman" w:eastAsia="Times New Roman" w:hAnsi="Times New Roman" w:cs="Times New Roman"/>
+          <w:sz w:val="22"/>
+          <w:szCs w:val="22"/>
+        </w:rPr>
+        <w:t>ation will be driven using Cell</w:t>
+      </w:r>
+      <w:r>
+        <w:rPr>
+          <w:rFonts w:ascii="Times New Roman" w:eastAsia="Times New Roman" w:hAnsi="Times New Roman" w:cs="Times New Roman"/>
+          <w:sz w:val="22"/>
+          <w:szCs w:val="22"/>
+        </w:rPr>
+        <w:t xml:space="preserve">ABM, Python is the language of choice for this project. Python is </w:t>
+      </w:r>
+      <w:proofErr w:type="gramStart"/>
+      <w:r>
+        <w:rPr>
+          <w:rFonts w:ascii="Times New Roman" w:eastAsia="Times New Roman" w:hAnsi="Times New Roman" w:cs="Times New Roman"/>
+          <w:sz w:val="22"/>
+          <w:szCs w:val="22"/>
+        </w:rPr>
+        <w:t>similar to</w:t>
+      </w:r>
+      <w:proofErr w:type="gramEnd"/>
+      <w:r>
+        <w:rPr>
+          <w:rFonts w:ascii="Times New Roman" w:eastAsia="Times New Roman" w:hAnsi="Times New Roman" w:cs="Times New Roman"/>
+          <w:sz w:val="22"/>
+          <w:szCs w:val="22"/>
+        </w:rPr>
+        <w:t xml:space="preserve"> other widely used languages such as Java and </w:t>
+      </w:r>
+      <w:r>
+        <w:rPr>
+          <w:rFonts w:ascii="Times New Roman" w:eastAsia="Times New Roman" w:hAnsi="Times New Roman" w:cs="Times New Roman"/>
+          <w:sz w:val="22"/>
+          <w:szCs w:val="22"/>
+        </w:rPr>
+        <w:t>JavaScript</w:t>
+      </w:r>
+      <w:r>
+        <w:rPr>
+          <w:rFonts w:ascii="Times New Roman" w:eastAsia="Times New Roman" w:hAnsi="Times New Roman" w:cs="Times New Roman"/>
+          <w:sz w:val="22"/>
+          <w:szCs w:val="22"/>
+        </w:rPr>
+        <w:t xml:space="preserve"> </w:t>
+      </w:r>
+      <w:r>
+        <w:rPr>
+          <w:rFonts w:ascii="Times New Roman" w:eastAsia="Times New Roman" w:hAnsi="Times New Roman" w:cs="Times New Roman"/>
           <w:sz w:val="22"/>
           <w:szCs w:val="22"/>
         </w:rPr>
@@ -17307,142 +17627,258 @@
       <w:r>
         <w:rPr>
           <w:rFonts w:ascii="Times New Roman" w:eastAsia="Times New Roman" w:hAnsi="Times New Roman" w:cs="Times New Roman"/>
-          <w:b/>
-          <w:color w:val="ED7D31" w:themeColor="accent2"/>
+          <w:sz w:val="22"/>
+          <w:szCs w:val="22"/>
+        </w:rPr>
+        <w:t xml:space="preserve"> in that it is an </w:t>
+      </w:r>
+      <w:r>
+        <w:rPr>
+          <w:rFonts w:ascii="Times New Roman" w:eastAsia="Times New Roman" w:hAnsi="Times New Roman" w:cs="Times New Roman"/>
+          <w:sz w:val="22"/>
+          <w:szCs w:val="22"/>
+        </w:rPr>
+        <w:t xml:space="preserve">interpreted and </w:t>
+      </w:r>
+      <w:r>
+        <w:rPr>
+          <w:rFonts w:ascii="Times New Roman" w:eastAsia="Times New Roman" w:hAnsi="Times New Roman" w:cs="Times New Roman"/>
+          <w:sz w:val="22"/>
+          <w:szCs w:val="22"/>
+        </w:rPr>
+        <w:t xml:space="preserve">an </w:t>
+      </w:r>
+      <w:r>
+        <w:rPr>
+          <w:rFonts w:ascii="Times New Roman" w:eastAsia="Times New Roman" w:hAnsi="Times New Roman" w:cs="Times New Roman"/>
+          <w:sz w:val="22"/>
+          <w:szCs w:val="22"/>
+        </w:rPr>
+        <w:t>Object Orienta</w:t>
+      </w:r>
+      <w:r>
+        <w:rPr>
+          <w:rFonts w:ascii="Times New Roman" w:eastAsia="Times New Roman" w:hAnsi="Times New Roman" w:cs="Times New Roman"/>
+          <w:sz w:val="22"/>
+          <w:szCs w:val="22"/>
+        </w:rPr>
+        <w:t xml:space="preserve">ted Programming </w:t>
+      </w:r>
+      <w:r>
+        <w:rPr>
+          <w:rFonts w:ascii="Times New Roman" w:eastAsia="Times New Roman" w:hAnsi="Times New Roman" w:cs="Times New Roman"/>
+          <w:sz w:val="22"/>
+          <w:szCs w:val="22"/>
+        </w:rPr>
+        <w:t>(OOP)</w:t>
+      </w:r>
+      <w:r>
+        <w:rPr>
+          <w:rFonts w:ascii="Times New Roman" w:eastAsia="Times New Roman" w:hAnsi="Times New Roman" w:cs="Times New Roman"/>
+          <w:sz w:val="22"/>
+          <w:szCs w:val="22"/>
+        </w:rPr>
+        <w:t xml:space="preserve"> </w:t>
+      </w:r>
+      <w:r>
+        <w:rPr>
+          <w:rFonts w:ascii="Times New Roman" w:eastAsia="Times New Roman" w:hAnsi="Times New Roman" w:cs="Times New Roman"/>
+          <w:sz w:val="22"/>
+          <w:szCs w:val="22"/>
+        </w:rPr>
+        <w:t>l</w:t>
+      </w:r>
+      <w:r>
+        <w:rPr>
+          <w:rFonts w:ascii="Times New Roman" w:eastAsia="Times New Roman" w:hAnsi="Times New Roman" w:cs="Times New Roman"/>
+          <w:sz w:val="22"/>
+          <w:szCs w:val="22"/>
+        </w:rPr>
+        <w:t xml:space="preserve">anguage. </w:t>
+      </w:r>
+      <w:r>
+        <w:rPr>
+          <w:rFonts w:ascii="Times New Roman" w:eastAsia="Times New Roman" w:hAnsi="Times New Roman" w:cs="Times New Roman"/>
+          <w:sz w:val="22"/>
+          <w:szCs w:val="22"/>
+        </w:rPr>
+        <w:t>However, Python</w:t>
+      </w:r>
+      <w:r>
+        <w:rPr>
+          <w:rFonts w:ascii="Times New Roman" w:eastAsia="Times New Roman" w:hAnsi="Times New Roman" w:cs="Times New Roman"/>
+          <w:sz w:val="22"/>
+          <w:szCs w:val="22"/>
+        </w:rPr>
+        <w:t xml:space="preserve"> has some significant differences that lead it to be </w:t>
+      </w:r>
+      <w:r>
+        <w:rPr>
+          <w:rFonts w:ascii="Times New Roman" w:eastAsia="Times New Roman" w:hAnsi="Times New Roman" w:cs="Times New Roman"/>
+          <w:sz w:val="22"/>
+          <w:szCs w:val="22"/>
+        </w:rPr>
+        <w:t>syntactically easier to read than Java and</w:t>
+      </w:r>
+      <w:r>
+        <w:rPr>
+          <w:rFonts w:ascii="Times New Roman" w:eastAsia="Times New Roman" w:hAnsi="Times New Roman" w:cs="Times New Roman"/>
+          <w:sz w:val="22"/>
+          <w:szCs w:val="22"/>
+        </w:rPr>
+        <w:t xml:space="preserve"> it</w:t>
+      </w:r>
+      <w:r>
+        <w:rPr>
+          <w:rFonts w:ascii="Times New Roman" w:eastAsia="Times New Roman" w:hAnsi="Times New Roman" w:cs="Times New Roman"/>
+          <w:sz w:val="22"/>
+          <w:szCs w:val="22"/>
+        </w:rPr>
+        <w:t xml:space="preserve"> </w:t>
+      </w:r>
+      <w:r>
+        <w:rPr>
+          <w:rFonts w:ascii="Times New Roman" w:eastAsia="Times New Roman" w:hAnsi="Times New Roman" w:cs="Times New Roman"/>
+          <w:sz w:val="22"/>
+          <w:szCs w:val="22"/>
+        </w:rPr>
+        <w:t xml:space="preserve">has </w:t>
+      </w:r>
+      <w:r>
+        <w:rPr>
+          <w:rFonts w:ascii="Times New Roman" w:eastAsia="Times New Roman" w:hAnsi="Times New Roman" w:cs="Times New Roman"/>
+          <w:sz w:val="22"/>
+          <w:szCs w:val="22"/>
+        </w:rPr>
+        <w:t xml:space="preserve">better code reuse than JavaScript. A Python program is generally 3-5 times smaller than the same program written in Java, </w:t>
+      </w:r>
+      <w:r>
+        <w:rPr>
+          <w:rFonts w:ascii="Times New Roman" w:eastAsia="Times New Roman" w:hAnsi="Times New Roman" w:cs="Times New Roman"/>
+          <w:sz w:val="22"/>
+          <w:szCs w:val="22"/>
+        </w:rPr>
+        <w:t xml:space="preserve">thus </w:t>
+      </w:r>
+      <w:r>
+        <w:rPr>
+          <w:rFonts w:ascii="Times New Roman" w:eastAsia="Times New Roman" w:hAnsi="Times New Roman" w:cs="Times New Roman"/>
+          <w:sz w:val="22"/>
+          <w:szCs w:val="22"/>
+        </w:rPr>
+        <w:t xml:space="preserve">decreasing development time and reducing the chance of bugs. </w:t>
+      </w:r>
+      <w:r>
+        <w:rPr>
+          <w:rFonts w:ascii="Times New Roman" w:eastAsia="Times New Roman" w:hAnsi="Times New Roman" w:cs="Times New Roman"/>
           <w:sz w:val="22"/>
           <w:szCs w:val="22"/>
         </w:rPr>
         <w:br/>
+        <w:t xml:space="preserve">In Python, data is encapsulated inside objects. These objects can change their own data or </w:t>
       </w:r>
       <w:r>
         <w:rPr>
           <w:rFonts w:ascii="Times New Roman" w:eastAsia="Times New Roman" w:hAnsi="Times New Roman" w:cs="Times New Roman"/>
-          <w:color w:val="ED7D31" w:themeColor="accent2"/>
-          <w:sz w:val="22"/>
-          <w:szCs w:val="22"/>
-        </w:rPr>
-        <w:t xml:space="preserve">Since the implementation will be driven using Cell_ABM, Python is the language of choice for this project. Python is very similar to other widely used languages such as Java and </w:t>
+          <w:sz w:val="22"/>
+          <w:szCs w:val="22"/>
+        </w:rPr>
+        <w:t>interact</w:t>
       </w:r>
       <w:r>
         <w:rPr>
           <w:rFonts w:ascii="Times New Roman" w:eastAsia="Times New Roman" w:hAnsi="Times New Roman" w:cs="Times New Roman"/>
-          <w:color w:val="ED7D31" w:themeColor="accent2"/>
-          <w:sz w:val="22"/>
-          <w:szCs w:val="22"/>
-        </w:rPr>
-        <w:t>JavaScript</w:t>
+          <w:sz w:val="22"/>
+          <w:szCs w:val="22"/>
+        </w:rPr>
+        <w:t xml:space="preserve"> with </w:t>
       </w:r>
       <w:r>
         <w:rPr>
           <w:rFonts w:ascii="Times New Roman" w:eastAsia="Times New Roman" w:hAnsi="Times New Roman" w:cs="Times New Roman"/>
-          <w:color w:val="ED7D31" w:themeColor="accent2"/>
-          <w:sz w:val="22"/>
-          <w:szCs w:val="22"/>
-        </w:rPr>
-        <w:t xml:space="preserve"> in that it is an </w:t>
+          <w:sz w:val="22"/>
+          <w:szCs w:val="22"/>
+        </w:rPr>
+        <w:t>other</w:t>
       </w:r>
       <w:r>
         <w:rPr>
           <w:rFonts w:ascii="Times New Roman" w:eastAsia="Times New Roman" w:hAnsi="Times New Roman" w:cs="Times New Roman"/>
-          <w:color w:val="ED7D31" w:themeColor="accent2"/>
-          <w:sz w:val="22"/>
-          <w:szCs w:val="22"/>
-        </w:rPr>
-        <w:t xml:space="preserve">interpreted and </w:t>
+          <w:sz w:val="22"/>
+          <w:szCs w:val="22"/>
+        </w:rPr>
+        <w:t xml:space="preserve"> object</w:t>
       </w:r>
       <w:r>
         <w:rPr>
           <w:rFonts w:ascii="Times New Roman" w:eastAsia="Times New Roman" w:hAnsi="Times New Roman" w:cs="Times New Roman"/>
-          <w:color w:val="ED7D31" w:themeColor="accent2"/>
-          <w:sz w:val="22"/>
-          <w:szCs w:val="22"/>
-        </w:rPr>
-        <w:t xml:space="preserve">Object Orientated Programming Language (OOP). </w:t>
+          <w:sz w:val="22"/>
+          <w:szCs w:val="22"/>
+        </w:rPr>
+        <w:t>s</w:t>
       </w:r>
       <w:r>
         <w:rPr>
           <w:rFonts w:ascii="Times New Roman" w:eastAsia="Times New Roman" w:hAnsi="Times New Roman" w:cs="Times New Roman"/>
-          <w:color w:val="ED7D31" w:themeColor="accent2"/>
-          <w:sz w:val="22"/>
-          <w:szCs w:val="22"/>
-        </w:rPr>
-        <w:t xml:space="preserve">However, it has some significant differences that lead it to be </w:t>
+          <w:sz w:val="22"/>
+          <w:szCs w:val="22"/>
+        </w:rPr>
+        <w:t>. This method of object</w:t>
       </w:r>
       <w:r>
         <w:rPr>
           <w:rFonts w:ascii="Times New Roman" w:eastAsia="Times New Roman" w:hAnsi="Times New Roman" w:cs="Times New Roman"/>
-          <w:color w:val="ED7D31" w:themeColor="accent2"/>
-          <w:sz w:val="22"/>
-          <w:szCs w:val="22"/>
-        </w:rPr>
-        <w:t xml:space="preserve">syntactically easier to read than Java and </w:t>
+          <w:sz w:val="22"/>
+          <w:szCs w:val="22"/>
+        </w:rPr>
+        <w:t xml:space="preserve"> orientation</w:t>
       </w:r>
       <w:r>
         <w:rPr>
           <w:rFonts w:ascii="Times New Roman" w:eastAsia="Times New Roman" w:hAnsi="Times New Roman" w:cs="Times New Roman"/>
-          <w:color w:val="ED7D31" w:themeColor="accent2"/>
-          <w:sz w:val="22"/>
-          <w:szCs w:val="22"/>
-        </w:rPr>
-        <w:t xml:space="preserve">better code reuse than JavaScript. A Python program is generally 3-5 times smaller than the same program written in Java, decreasing development time and reducing the chance of bugs. </w:t>
-      </w:r>
-      <w:r>
-        <w:rPr>
-          <w:rFonts w:ascii="Times New Roman" w:eastAsia="Times New Roman" w:hAnsi="Times New Roman" w:cs="Times New Roman"/>
-          <w:color w:val="ED7D31" w:themeColor="accent2"/>
-          <w:sz w:val="22"/>
-          <w:szCs w:val="22"/>
-        </w:rPr>
-        <w:br/>
-      </w:r>
-      <w:r>
-        <w:rPr>
-          <w:rFonts w:ascii="Times New Roman" w:eastAsia="Times New Roman" w:hAnsi="Times New Roman" w:cs="Times New Roman"/>
-          <w:color w:val="ED7D31" w:themeColor="accent2"/>
-          <w:sz w:val="22"/>
-          <w:szCs w:val="22"/>
-        </w:rPr>
-        <w:br/>
-        <w:t xml:space="preserve">- In Python, data is encapsulated inside objects. These objects can change their own data or </w:t>
-      </w:r>
-      <w:r>
-        <w:rPr>
-          <w:rFonts w:ascii="Times New Roman" w:eastAsia="Times New Roman" w:hAnsi="Times New Roman" w:cs="Times New Roman"/>
-          <w:color w:val="ED7D31" w:themeColor="accent2"/>
-          <w:sz w:val="22"/>
-          <w:szCs w:val="22"/>
-        </w:rPr>
-        <w:lastRenderedPageBreak/>
-        <w:t>interacting with another object. This method of object can be used to represent the different types of cells required in the program.</w:t>
-      </w:r>
-    </w:p>
-    <w:p>
-      <w:pPr>
-        <w:pStyle w:val="ListParagraph"/>
-        <w:numPr>
-          <w:ilvl w:val="0"/>
-          <w:numId w:val="3"/>
-        </w:numPr>
-        <w:rPr>
-          <w:rFonts w:ascii="Times New Roman" w:eastAsia="Times New Roman" w:hAnsi="Times New Roman" w:cs="Times New Roman"/>
-          <w:b/>
-          <w:sz w:val="22"/>
-          <w:szCs w:val="22"/>
-        </w:rPr>
-      </w:pPr>
-      <w:r>
-        <w:rPr>
-          <w:rFonts w:ascii="Times New Roman" w:eastAsia="Times New Roman" w:hAnsi="Times New Roman" w:cs="Times New Roman"/>
-          <w:color w:val="ED7D31" w:themeColor="accent2"/>
-          <w:sz w:val="22"/>
-          <w:szCs w:val="22"/>
-        </w:rPr>
-        <w:t xml:space="preserve">Python also uses inheritance. This means that instead of writing the same function for several classes, there can be one parent class with the function and other classes can inherited the function from them, reducing repeated code. </w:t>
-      </w:r>
-      <w:r>
-        <w:rPr>
-          <w:rFonts w:ascii="Times New Roman" w:eastAsia="Times New Roman" w:hAnsi="Times New Roman" w:cs="Times New Roman"/>
-          <w:color w:val="ED7D31" w:themeColor="accent2"/>
+          <w:sz w:val="22"/>
+          <w:szCs w:val="22"/>
+        </w:rPr>
+        <w:t xml:space="preserve"> can be used to represent the different types of cells required in the program.</w:t>
+      </w:r>
+    </w:p>
+    <w:p>
+      <w:pPr>
+        <w:ind w:left="500"/>
+        <w:rPr>
+          <w:rFonts w:eastAsia="Times New Roman"/>
+          <w:b/>
+          <w:sz w:val="22"/>
+          <w:szCs w:val="22"/>
+        </w:rPr>
+      </w:pPr>
+      <w:r>
+        <w:rPr>
+          <w:rFonts w:eastAsia="Times New Roman"/>
+          <w:sz w:val="22"/>
+          <w:szCs w:val="22"/>
+        </w:rPr>
+        <w:t>Python also uses inheritance. This means that instead of writing the same function for several classes, there can be one parent class with the function and other classes can inherited</w:t>
+      </w:r>
+      <w:r>
+        <w:rPr>
+          <w:rFonts w:eastAsia="Times New Roman"/>
+          <w:sz w:val="22"/>
+          <w:szCs w:val="22"/>
+        </w:rPr>
+        <w:t xml:space="preserve"> that</w:t>
+      </w:r>
+      <w:r>
+        <w:rPr>
+          <w:rFonts w:eastAsia="Times New Roman"/>
+          <w:sz w:val="22"/>
+          <w:szCs w:val="22"/>
+        </w:rPr>
+        <w:t xml:space="preserve"> function from them, reducing repeated code. </w:t>
+      </w:r>
+      <w:r>
+        <w:rPr>
+          <w:rFonts w:eastAsia="Times New Roman"/>
           <w:sz w:val="22"/>
           <w:szCs w:val="22"/>
         </w:rPr>
@@ -17450,8 +17886,7 @@
       </w:r>
       <w:r>
         <w:rPr>
-          <w:rFonts w:ascii="Times New Roman" w:eastAsia="Times New Roman" w:hAnsi="Times New Roman" w:cs="Times New Roman"/>
-          <w:color w:val="ED7D31" w:themeColor="accent2"/>
+          <w:rFonts w:eastAsia="Times New Roman"/>
           <w:sz w:val="22"/>
           <w:szCs w:val="22"/>
         </w:rPr>
@@ -17459,8 +17894,7 @@
       </w:r>
       <w:r>
         <w:rPr>
-          <w:rFonts w:ascii="Times New Roman" w:eastAsia="Times New Roman" w:hAnsi="Times New Roman" w:cs="Times New Roman"/>
-          <w:color w:val="ED7D31" w:themeColor="accent2"/>
+          <w:rFonts w:eastAsia="Times New Roman"/>
           <w:sz w:val="22"/>
           <w:szCs w:val="22"/>
         </w:rPr>
@@ -17468,7 +17902,7 @@
       </w:r>
       <w:r>
         <w:rPr>
-          <w:rFonts w:ascii="Times New Roman" w:eastAsia="Times New Roman" w:hAnsi="Times New Roman" w:cs="Times New Roman"/>
+          <w:rFonts w:eastAsia="Times New Roman"/>
           <w:color w:val="ED7D31" w:themeColor="accent2"/>
           <w:sz w:val="22"/>
           <w:szCs w:val="22"/>
@@ -17575,6 +18009,118 @@
       <w:r>
         <w:rPr>
           <w:rFonts w:ascii="Times New Roman" w:eastAsia="Times New Roman" w:hAnsi="Times New Roman" w:cs="Times New Roman"/>
+          <w:sz w:val="22"/>
+          <w:szCs w:val="22"/>
+        </w:rPr>
+        <w:t xml:space="preserve"> An important feature to note is the general_cell class acting as a parent class for the three cell types. </w:t>
+      </w:r>
+    </w:p>
+    <w:p>
+      <w:pPr>
+        <w:rPr>
+          <w:rFonts w:eastAsia="Times New Roman"/>
+          <w:b/>
+          <w:sz w:val="22"/>
+          <w:szCs w:val="22"/>
+        </w:rPr>
+      </w:pPr>
+    </w:p>
+    <w:p>
+      <w:pPr>
+        <w:rPr>
+          <w:rFonts w:eastAsia="Times New Roman"/>
+          <w:b/>
+          <w:sz w:val="22"/>
+          <w:szCs w:val="22"/>
+        </w:rPr>
+      </w:pPr>
+    </w:p>
+    <w:p>
+      <w:pPr>
+        <w:ind w:left="500"/>
+        <w:jc w:val="center"/>
+        <w:rPr>
+          <w:rFonts w:eastAsia="Times New Roman"/>
+          <w:b/>
+          <w:sz w:val="22"/>
+          <w:szCs w:val="22"/>
+        </w:rPr>
+      </w:pPr>
+      <w:r>
+        <w:rPr>
+          <w:rFonts w:eastAsia="Times New Roman"/>
+          <w:noProof/>
+          <w:sz w:val="22"/>
+          <w:szCs w:val="22"/>
+        </w:rPr>
+        <w:drawing>
+          <wp:inline distT="0" distB="0" distL="0" distR="0" wp14:anchorId="76C58DB0" wp14:editId="7392B439">
+            <wp:extent cx="5718175" cy="2816225"/>
+            <wp:effectExtent l="0" t="0" r="0" b="3175"/>
+            <wp:docPr id="15" name="Picture 15" descr="classDiagram3.png"/>
+            <wp:cNvGraphicFramePr>
+              <a:graphicFrameLocks xmlns:a="http://schemas.openxmlformats.org/drawingml/2006/main" noChangeAspect="1"/>
+            </wp:cNvGraphicFramePr>
+            <a:graphic xmlns:a="http://schemas.openxmlformats.org/drawingml/2006/main">
+              <a:graphicData uri="http://schemas.openxmlformats.org/drawingml/2006/picture">
+                <pic:pic xmlns:pic="http://schemas.openxmlformats.org/drawingml/2006/picture">
+                  <pic:nvPicPr>
+                    <pic:cNvPr id="0" name="Picture 4" descr="classDiagram3.png"/>
+                    <pic:cNvPicPr>
+                      <a:picLocks noChangeAspect="1" noChangeArrowheads="1"/>
+                    </pic:cNvPicPr>
+                  </pic:nvPicPr>
+                  <pic:blipFill>
+                    <a:blip r:embed="rId16">
+                      <a:extLst>
+                        <a:ext uri="{28A0092B-C50C-407E-A947-70E740481C1C}">
+                          <a14:useLocalDpi xmlns:a14="http://schemas.microsoft.com/office/drawing/2010/main" val="0"/>
+                        </a:ext>
+                      </a:extLst>
+                    </a:blip>
+                    <a:srcRect/>
+                    <a:stretch>
+                      <a:fillRect/>
+                    </a:stretch>
+                  </pic:blipFill>
+                  <pic:spPr bwMode="auto">
+                    <a:xfrm>
+                      <a:off x="0" y="0"/>
+                      <a:ext cx="5718175" cy="2816225"/>
+                    </a:xfrm>
+                    <a:prstGeom prst="rect">
+                      <a:avLst/>
+                    </a:prstGeom>
+                    <a:noFill/>
+                    <a:ln>
+                      <a:noFill/>
+                    </a:ln>
+                  </pic:spPr>
+                </pic:pic>
+              </a:graphicData>
+            </a:graphic>
+          </wp:inline>
+        </w:drawing>
+      </w:r>
+      <w:r>
+        <w:rPr>
+          <w:rFonts w:eastAsia="Times New Roman"/>
+          <w:sz w:val="22"/>
+          <w:szCs w:val="22"/>
+        </w:rPr>
+        <w:t>Figure 4.1</w:t>
+      </w:r>
+      <w:r>
+        <w:rPr>
+          <w:rFonts w:eastAsia="Times New Roman"/>
+          <w:sz w:val="22"/>
+          <w:szCs w:val="22"/>
+        </w:rPr>
+        <w:t>: Class diagram of CellABM</w:t>
+      </w:r>
+      <w:r>
+        <w:rPr>
+          <w:rFonts w:eastAsia="Times New Roman"/>
           <w:b/>
           <w:sz w:val="22"/>
           <w:szCs w:val="22"/>
@@ -17764,7 +18310,24 @@
           <w:sz w:val="22"/>
           <w:szCs w:val="22"/>
         </w:rPr>
-        <w:t xml:space="preserve">The environment will be modelled as a discrete space where agents cannot leave, to preserve computational runtime, and will provide the space for the agents to interact with each other. Cell positions can be mapped into this 2D space using a 2D array of equal size to the user’s definition and giving each cell an [x,y] coordinate. </w:t>
+        <w:lastRenderedPageBreak/>
+        <w:t>The environment will be modelled as a discrete space where agents cannot leave, to preserve computational runtime, and will provide the space for the agents to interact with each other. Cell positions can be mapped into this 2D space using a 2D array of equal size to the user’s definition and giving each cell an [</w:t>
+      </w:r>
+      <w:r>
+        <w:rPr>
+          <w:rFonts w:ascii="Times New Roman" w:eastAsia="Times New Roman" w:hAnsi="Times New Roman" w:cs="Times New Roman"/>
+          <w:sz w:val="22"/>
+          <w:szCs w:val="22"/>
+        </w:rPr>
+        <w:t>x, y</w:t>
+      </w:r>
+      <w:r>
+        <w:rPr>
+          <w:rFonts w:ascii="Times New Roman" w:eastAsia="Times New Roman" w:hAnsi="Times New Roman" w:cs="Times New Roman"/>
+          <w:sz w:val="22"/>
+          <w:szCs w:val="22"/>
+        </w:rPr>
+        <w:t xml:space="preserve">] coordinate. </w:t>
       </w:r>
       <w:r>
         <w:rPr>
@@ -17793,7 +18356,39 @@
           <w:sz w:val="22"/>
           <w:szCs w:val="22"/>
         </w:rPr>
-        <w:t>Although in reality endothelial cells live in a 3D space, they tend not to over-lap one another, thus creating a 2D plane. For this reason it is believed that little information is lost by modelling in 2D.</w:t>
+        <w:t xml:space="preserve">Although in </w:t>
+      </w:r>
+      <w:r>
+        <w:rPr>
+          <w:rFonts w:ascii="Times New Roman" w:eastAsia="Times New Roman" w:hAnsi="Times New Roman" w:cs="Times New Roman"/>
+          <w:sz w:val="22"/>
+          <w:szCs w:val="22"/>
+        </w:rPr>
+        <w:t>biology</w:t>
+      </w:r>
+      <w:r>
+        <w:rPr>
+          <w:rFonts w:ascii="Times New Roman" w:eastAsia="Times New Roman" w:hAnsi="Times New Roman" w:cs="Times New Roman"/>
+          <w:sz w:val="22"/>
+          <w:szCs w:val="22"/>
+        </w:rPr>
+        <w:t xml:space="preserve"> endothelial cells live in a 3D space, they tend not to over-lap one another, thus creating a 2D plane. For this </w:t>
+      </w:r>
+      <w:r>
+        <w:rPr>
+          <w:rFonts w:ascii="Times New Roman" w:eastAsia="Times New Roman" w:hAnsi="Times New Roman" w:cs="Times New Roman"/>
+          <w:sz w:val="22"/>
+          <w:szCs w:val="22"/>
+        </w:rPr>
+        <w:t>reason,</w:t>
+      </w:r>
+      <w:r>
+        <w:rPr>
+          <w:rFonts w:ascii="Times New Roman" w:eastAsia="Times New Roman" w:hAnsi="Times New Roman" w:cs="Times New Roman"/>
+          <w:sz w:val="22"/>
+          <w:szCs w:val="22"/>
+        </w:rPr>
+        <w:t xml:space="preserve"> it is believed that little information is lost by modelling in 2D.</w:t>
       </w:r>
       <w:r>
         <w:rPr>
@@ -18002,7 +18597,6 @@
           <w:szCs w:val="22"/>
           <w:lang w:eastAsia="en-GB"/>
         </w:rPr>
-        <w:lastRenderedPageBreak/>
         <w:drawing>
           <wp:inline distT="0" distB="0" distL="0" distR="0" wp14:anchorId="47E939AB" wp14:editId="6DA47054">
             <wp:extent cx="1910207" cy="3799214"/>
@@ -18021,7 +18615,7 @@
                     </pic:cNvPicPr>
                   </pic:nvPicPr>
                   <pic:blipFill>
-                    <a:blip r:embed="rId16">
+                    <a:blip r:embed="rId17">
                       <a:extLst>
                         <a:ext uri="{28A0092B-C50C-407E-A947-70E740481C1C}">
                           <a14:useLocalDpi xmlns:a14="http://schemas.microsoft.com/office/drawing/2010/main" val="0"/>
@@ -18070,7 +18664,15 @@
           <w:sz w:val="22"/>
           <w:szCs w:val="22"/>
         </w:rPr>
-        <w:t>Figure 4.5.1: Cellular differentiation</w:t>
+        <w:t>Figure 4.2</w:t>
+      </w:r>
+      <w:r>
+        <w:rPr>
+          <w:rFonts w:ascii="Times New Roman" w:eastAsia="Times New Roman" w:hAnsi="Times New Roman" w:cs="Times New Roman"/>
+          <w:sz w:val="22"/>
+          <w:szCs w:val="22"/>
+        </w:rPr>
+        <w:t>: Cellular differentiation</w:t>
       </w:r>
     </w:p>
     <w:p>
@@ -18157,7 +18759,71 @@
           <w:sz w:val="22"/>
           <w:szCs w:val="22"/>
         </w:rPr>
-        <w:t>main class will run. It starts off by taking the parameters from the user, initialising the environment with these parameters and ensuring the initial agents aren’t overlapping. When this is set up, it moves into an iterative process of solving the agents (allowing to perform their programmed behaviour), ensuring they aren’t overlapping and then checking the number of quiescent cells in the environment. If the number of quiescent cells is larger than the threshold, the environment simulates the wound and the loop continues. At the end of each iteration, a graph is plotted showing the location of each agent on the environment.</w:t>
+        <w:t xml:space="preserve">main class will run. It </w:t>
+      </w:r>
+      <w:r>
+        <w:rPr>
+          <w:rFonts w:ascii="Times New Roman" w:eastAsia="Times New Roman" w:hAnsi="Times New Roman" w:cs="Times New Roman"/>
+          <w:sz w:val="22"/>
+          <w:szCs w:val="22"/>
+        </w:rPr>
+        <w:t>will start</w:t>
+      </w:r>
+      <w:r>
+        <w:rPr>
+          <w:rFonts w:ascii="Times New Roman" w:eastAsia="Times New Roman" w:hAnsi="Times New Roman" w:cs="Times New Roman"/>
+          <w:sz w:val="22"/>
+          <w:szCs w:val="22"/>
+        </w:rPr>
+        <w:t xml:space="preserve"> by taking the parameters from the user, initialising the environment with these parameters and ensuring the initial agents aren’t overl</w:t>
+      </w:r>
+      <w:r>
+        <w:rPr>
+          <w:rFonts w:ascii="Times New Roman" w:eastAsia="Times New Roman" w:hAnsi="Times New Roman" w:cs="Times New Roman"/>
+          <w:sz w:val="22"/>
+          <w:szCs w:val="22"/>
+        </w:rPr>
+        <w:t>apping. When this is set up, the program will move</w:t>
+      </w:r>
+      <w:r>
+        <w:rPr>
+          <w:rFonts w:ascii="Times New Roman" w:eastAsia="Times New Roman" w:hAnsi="Times New Roman" w:cs="Times New Roman"/>
+          <w:sz w:val="22"/>
+          <w:szCs w:val="22"/>
+        </w:rPr>
+        <w:t xml:space="preserve"> into an iterative process of solving the agents (allowing to perform their programmed </w:t>
+      </w:r>
+      <w:r>
+        <w:rPr>
+          <w:rFonts w:ascii="Times New Roman" w:eastAsia="Times New Roman" w:hAnsi="Times New Roman" w:cs="Times New Roman"/>
+          <w:sz w:val="22"/>
+          <w:szCs w:val="22"/>
+        </w:rPr>
+        <w:t>rules</w:t>
+      </w:r>
+      <w:r>
+        <w:rPr>
+          <w:rFonts w:ascii="Times New Roman" w:eastAsia="Times New Roman" w:hAnsi="Times New Roman" w:cs="Times New Roman"/>
+          <w:sz w:val="22"/>
+          <w:szCs w:val="22"/>
+        </w:rPr>
+        <w:t>), ensuring they aren’t overlapping and then checking the number of quiescent cells in the environment. If the number of quiescent cells is larger than the threshold, the environment simulates the wound and the loop continues. At the e</w:t>
+      </w:r>
+      <w:r>
+        <w:rPr>
+          <w:rFonts w:ascii="Times New Roman" w:eastAsia="Times New Roman" w:hAnsi="Times New Roman" w:cs="Times New Roman"/>
+          <w:sz w:val="22"/>
+          <w:szCs w:val="22"/>
+        </w:rPr>
+        <w:t>nd of each iteration, a graph will be</w:t>
+      </w:r>
+      <w:r>
+        <w:rPr>
+          <w:rFonts w:ascii="Times New Roman" w:eastAsia="Times New Roman" w:hAnsi="Times New Roman" w:cs="Times New Roman"/>
+          <w:sz w:val="22"/>
+          <w:szCs w:val="22"/>
+        </w:rPr>
+        <w:t xml:space="preserve"> plotted showing the location of each agent on the environment.</w:t>
       </w:r>
     </w:p>
     <w:p>
@@ -18175,12 +18841,54 @@
           <w:sz w:val="22"/>
           <w:szCs w:val="22"/>
         </w:rPr>
-        <w:t>When the number of quiescent cells passes the threshold for a second time, the simulation is stopped as a confluence has re-formed, this also produces a growth curve of the agents over the iterations.</w:t>
+        <w:lastRenderedPageBreak/>
+        <w:t xml:space="preserve">When the number of quiescent cells passes the threshold for a second time, the simulation is stopped as a confluence </w:t>
+      </w:r>
+      <w:r>
+        <w:rPr>
+          <w:rFonts w:ascii="Times New Roman" w:eastAsia="Times New Roman" w:hAnsi="Times New Roman" w:cs="Times New Roman"/>
+          <w:sz w:val="22"/>
+          <w:szCs w:val="22"/>
+        </w:rPr>
+        <w:t>will have</w:t>
+      </w:r>
+      <w:r>
+        <w:rPr>
+          <w:rFonts w:ascii="Times New Roman" w:eastAsia="Times New Roman" w:hAnsi="Times New Roman" w:cs="Times New Roman"/>
+          <w:sz w:val="22"/>
+          <w:szCs w:val="22"/>
+        </w:rPr>
+        <w:t xml:space="preserve"> re-formed, this</w:t>
+      </w:r>
+      <w:r>
+        <w:rPr>
+          <w:rFonts w:ascii="Times New Roman" w:eastAsia="Times New Roman" w:hAnsi="Times New Roman" w:cs="Times New Roman"/>
+          <w:sz w:val="22"/>
+          <w:szCs w:val="22"/>
+        </w:rPr>
+        <w:t xml:space="preserve"> will</w:t>
+      </w:r>
+      <w:r>
+        <w:rPr>
+          <w:rFonts w:ascii="Times New Roman" w:eastAsia="Times New Roman" w:hAnsi="Times New Roman" w:cs="Times New Roman"/>
+          <w:sz w:val="22"/>
+          <w:szCs w:val="22"/>
+        </w:rPr>
+        <w:t xml:space="preserve"> also produce</w:t>
+      </w:r>
+      <w:r>
+        <w:rPr>
+          <w:rFonts w:ascii="Times New Roman" w:eastAsia="Times New Roman" w:hAnsi="Times New Roman" w:cs="Times New Roman"/>
+          <w:sz w:val="22"/>
+          <w:szCs w:val="22"/>
+        </w:rPr>
+        <w:t xml:space="preserve"> a growth curve of the agents over the iterations.</w:t>
       </w:r>
     </w:p>
     <w:p>
       <w:pPr>
         <w:pStyle w:val="ListParagraph"/>
+        <w:jc w:val="right"/>
         <w:rPr>
           <w:rFonts w:ascii="Times New Roman" w:eastAsia="Times New Roman" w:hAnsi="Times New Roman" w:cs="Times New Roman"/>
           <w:b/>
@@ -18188,16 +18896,6 @@
           <w:szCs w:val="22"/>
         </w:rPr>
       </w:pPr>
-      <w:r>
-        <w:rPr>
-          <w:rFonts w:ascii="Times New Roman" w:eastAsia="Times New Roman" w:hAnsi="Times New Roman" w:cs="Times New Roman"/>
-          <w:b/>
-          <w:sz w:val="22"/>
-          <w:szCs w:val="22"/>
-        </w:rPr>
-        <w:lastRenderedPageBreak/>
-        <w:br/>
-      </w:r>
       <w:r>
         <w:rPr>
           <w:rFonts w:ascii="Times New Roman" w:hAnsi="Times New Roman" w:cs="Times New Roman"/>
@@ -18206,9 +18904,9 @@
         </w:rPr>
         <w:lastRenderedPageBreak/>
         <w:drawing>
-          <wp:inline distT="0" distB="0" distL="0" distR="0" wp14:anchorId="37FFAFBD" wp14:editId="73C312D2">
-            <wp:extent cx="3584575" cy="8851265"/>
-            <wp:effectExtent l="0" t="0" r="0" b="0"/>
+          <wp:inline distT="0" distB="0" distL="0" distR="0" wp14:anchorId="28DCDF0F" wp14:editId="62D6F9D7">
+            <wp:extent cx="3584575" cy="8575040"/>
+            <wp:effectExtent l="0" t="0" r="0" b="10160"/>
             <wp:docPr id="12" name="Picture 12" descr="Cell_ABM_Flow_Chart.png"/>
             <wp:cNvGraphicFramePr>
               <a:graphicFrameLocks xmlns:a="http://schemas.openxmlformats.org/drawingml/2006/main" noChangeAspect="1"/>
@@ -18218,232 +18916,6 @@
                 <pic:pic xmlns:pic="http://schemas.openxmlformats.org/drawingml/2006/picture">
                   <pic:nvPicPr>
                     <pic:cNvPr id="0" name="Picture 1" descr="Cell_ABM_Flow_Chart.png"/>
-                    <pic:cNvPicPr>
-                      <a:picLocks noChangeAspect="1" noChangeArrowheads="1"/>
-                    </pic:cNvPicPr>
-                  </pic:nvPicPr>
-                  <pic:blipFill>
-                    <a:blip r:embed="rId17">
-                      <a:extLst>
-                        <a:ext uri="{28A0092B-C50C-407E-A947-70E740481C1C}">
-                          <a14:useLocalDpi xmlns:a14="http://schemas.microsoft.com/office/drawing/2010/main" val="0"/>
-                        </a:ext>
-                      </a:extLst>
-                    </a:blip>
-                    <a:srcRect/>
-                    <a:stretch>
-                      <a:fillRect/>
-                    </a:stretch>
-                  </pic:blipFill>
-                  <pic:spPr bwMode="auto">
-                    <a:xfrm>
-                      <a:off x="0" y="0"/>
-                      <a:ext cx="3584575" cy="8851265"/>
-                    </a:xfrm>
-                    <a:prstGeom prst="rect">
-                      <a:avLst/>
-                    </a:prstGeom>
-                    <a:noFill/>
-                    <a:ln>
-                      <a:noFill/>
-                    </a:ln>
-                  </pic:spPr>
-                </pic:pic>
-              </a:graphicData>
-            </a:graphic>
-          </wp:inline>
-        </w:drawing>
-      </w:r>
-    </w:p>
-    <w:p>
-      <w:pPr>
-        <w:pStyle w:val="ListParagraph"/>
-        <w:rPr>
-          <w:rFonts w:ascii="Times New Roman" w:eastAsia="Times New Roman" w:hAnsi="Times New Roman" w:cs="Times New Roman"/>
-          <w:b/>
-          <w:sz w:val="22"/>
-          <w:szCs w:val="22"/>
-        </w:rPr>
-      </w:pPr>
-    </w:p>
-    <w:p>
-      <w:pPr>
-        <w:pStyle w:val="ListParagraph"/>
-        <w:rPr>
-          <w:rFonts w:ascii="Times New Roman" w:eastAsia="Times New Roman" w:hAnsi="Times New Roman" w:cs="Times New Roman"/>
-          <w:b/>
-          <w:sz w:val="22"/>
-          <w:szCs w:val="22"/>
-        </w:rPr>
-      </w:pPr>
-    </w:p>
-    <w:p>
-      <w:pPr>
-        <w:pStyle w:val="ListParagraph"/>
-        <w:rPr>
-          <w:rFonts w:ascii="Times New Roman" w:eastAsia="Times New Roman" w:hAnsi="Times New Roman" w:cs="Times New Roman"/>
-          <w:b/>
-          <w:sz w:val="22"/>
-          <w:szCs w:val="22"/>
-        </w:rPr>
-      </w:pPr>
-    </w:p>
-    <w:p>
-      <w:pPr>
-        <w:pStyle w:val="ListParagraph"/>
-        <w:numPr>
-          <w:ilvl w:val="2"/>
-          <w:numId w:val="9"/>
-        </w:numPr>
-        <w:rPr>
-          <w:rFonts w:ascii="Times New Roman" w:eastAsia="Times New Roman" w:hAnsi="Times New Roman" w:cs="Times New Roman"/>
-          <w:b/>
-          <w:szCs w:val="22"/>
-        </w:rPr>
-      </w:pPr>
-      <w:r>
-        <w:rPr>
-          <w:rFonts w:ascii="Times New Roman" w:eastAsia="Times New Roman" w:hAnsi="Times New Roman" w:cs="Times New Roman"/>
-          <w:b/>
-          <w:szCs w:val="22"/>
-        </w:rPr>
-        <w:t xml:space="preserve">Cell </w:t>
-      </w:r>
-      <w:r>
-        <w:rPr>
-          <w:rFonts w:ascii="Times New Roman" w:eastAsia="Times New Roman" w:hAnsi="Times New Roman" w:cs="Times New Roman"/>
-          <w:b/>
-          <w:szCs w:val="22"/>
-        </w:rPr>
-        <w:t>Differentiation</w:t>
-      </w:r>
-    </w:p>
-    <w:p>
-      <w:pPr>
-        <w:pStyle w:val="ListParagraph"/>
-        <w:rPr>
-          <w:rFonts w:ascii="Times New Roman" w:eastAsia="Times New Roman" w:hAnsi="Times New Roman" w:cs="Times New Roman"/>
-          <w:b/>
-          <w:sz w:val="22"/>
-          <w:szCs w:val="22"/>
-        </w:rPr>
-      </w:pPr>
-    </w:p>
-    <w:p>
-      <w:pPr>
-        <w:pStyle w:val="ListParagraph"/>
-        <w:rPr>
-          <w:rFonts w:ascii="Times New Roman" w:eastAsia="Times New Roman" w:hAnsi="Times New Roman" w:cs="Times New Roman"/>
-          <w:sz w:val="22"/>
-          <w:szCs w:val="22"/>
-        </w:rPr>
-      </w:pPr>
-      <w:r>
-        <w:rPr>
-          <w:rFonts w:ascii="Times New Roman" w:eastAsia="Times New Roman" w:hAnsi="Times New Roman" w:cs="Times New Roman"/>
-          <w:sz w:val="22"/>
-          <w:szCs w:val="22"/>
-        </w:rPr>
-        <w:t xml:space="preserve">A more thorough plan of cell evolution is given below in figure 4.6.2.1. This shows the logic behind each of the cell stages, and how the cells </w:t>
-      </w:r>
-      <w:r>
-        <w:rPr>
-          <w:rFonts w:ascii="Times New Roman" w:eastAsia="Times New Roman" w:hAnsi="Times New Roman" w:cs="Times New Roman"/>
-          <w:sz w:val="22"/>
-          <w:szCs w:val="22"/>
-        </w:rPr>
-        <w:t>differentiate</w:t>
-      </w:r>
-      <w:r>
-        <w:rPr>
-          <w:rFonts w:ascii="Times New Roman" w:eastAsia="Times New Roman" w:hAnsi="Times New Roman" w:cs="Times New Roman"/>
-          <w:sz w:val="22"/>
-          <w:szCs w:val="22"/>
-        </w:rPr>
-        <w:t xml:space="preserve"> with the simulation</w:t>
-      </w:r>
-      <w:r>
-        <w:rPr>
-          <w:rFonts w:ascii="Times New Roman" w:eastAsia="Times New Roman" w:hAnsi="Times New Roman" w:cs="Times New Roman"/>
-          <w:sz w:val="22"/>
-          <w:szCs w:val="22"/>
-        </w:rPr>
-        <w:t xml:space="preserve">. </w:t>
-      </w:r>
-    </w:p>
-    <w:p>
-      <w:pPr>
-        <w:pStyle w:val="ListParagraph"/>
-        <w:rPr>
-          <w:rFonts w:ascii="Times New Roman" w:eastAsia="Times New Roman" w:hAnsi="Times New Roman" w:cs="Times New Roman"/>
-          <w:sz w:val="22"/>
-          <w:szCs w:val="22"/>
-        </w:rPr>
-      </w:pPr>
-      <w:r>
-        <w:rPr>
-          <w:rFonts w:ascii="Times New Roman" w:eastAsia="Times New Roman" w:hAnsi="Times New Roman" w:cs="Times New Roman"/>
-          <w:sz w:val="22"/>
-          <w:szCs w:val="22"/>
-        </w:rPr>
-        <w:t>The Proliferative cells have both a turnover value and stage value (not shown here). The turnover is the Hayflick Limit mentioned in the Literature review, and once reached, the proliferative cell differentiates to a senescent cell. Cell stage however, is an integer between 1 and 4 and is used to track what stage in the cell cycle the cell is at, and to decide whether the proliferative cell should undergo mitosis that iteration.</w:t>
-      </w:r>
-    </w:p>
-    <w:p>
-      <w:pPr>
-        <w:pStyle w:val="ListParagraph"/>
-        <w:rPr>
-          <w:rFonts w:ascii="Times New Roman" w:eastAsia="Times New Roman" w:hAnsi="Times New Roman" w:cs="Times New Roman"/>
-          <w:sz w:val="22"/>
-          <w:szCs w:val="22"/>
-        </w:rPr>
-      </w:pPr>
-      <w:r>
-        <w:rPr>
-          <w:rFonts w:ascii="Times New Roman" w:eastAsia="Times New Roman" w:hAnsi="Times New Roman" w:cs="Times New Roman"/>
-          <w:sz w:val="22"/>
-          <w:szCs w:val="22"/>
-        </w:rPr>
-        <w:t>T</w:t>
-      </w:r>
-      <w:r>
-        <w:rPr>
-          <w:rFonts w:ascii="Times New Roman" w:eastAsia="Times New Roman" w:hAnsi="Times New Roman" w:cs="Times New Roman"/>
-          <w:sz w:val="22"/>
-          <w:szCs w:val="22"/>
-        </w:rPr>
-        <w:t>he quiescent and senescent cells only have a stage value associated with them. As these cells do not undergo mitosis, there is no need to track what stage of the cell cycle these cells are in and is therefore used as the Hayflick representation.</w:t>
-      </w:r>
-    </w:p>
-    <w:p>
-      <w:pPr>
-        <w:pStyle w:val="ListParagraph"/>
-        <w:jc w:val="center"/>
-        <w:rPr>
-          <w:rFonts w:ascii="Times New Roman" w:eastAsia="Times New Roman" w:hAnsi="Times New Roman" w:cs="Times New Roman"/>
-          <w:sz w:val="22"/>
-          <w:szCs w:val="22"/>
-        </w:rPr>
-      </w:pPr>
-      <w:r>
-        <w:rPr>
-          <w:noProof/>
-          <w:lang w:eastAsia="en-GB"/>
-        </w:rPr>
-        <w:lastRenderedPageBreak/>
-        <w:drawing>
-          <wp:inline distT="0" distB="0" distL="0" distR="0" wp14:anchorId="3C437067" wp14:editId="5F09288B">
-            <wp:extent cx="2559939" cy="7431601"/>
-            <wp:effectExtent l="0" t="0" r="5715" b="10795"/>
-            <wp:docPr id="9" name="Picture 9" descr="Cell_Stages_Flow_Chart.png"/>
-            <wp:cNvGraphicFramePr>
-              <a:graphicFrameLocks xmlns:a="http://schemas.openxmlformats.org/drawingml/2006/main" noChangeAspect="1"/>
-            </wp:cNvGraphicFramePr>
-            <a:graphic xmlns:a="http://schemas.openxmlformats.org/drawingml/2006/main">
-              <a:graphicData uri="http://schemas.openxmlformats.org/drawingml/2006/picture">
-                <pic:pic xmlns:pic="http://schemas.openxmlformats.org/drawingml/2006/picture">
-                  <pic:nvPicPr>
-                    <pic:cNvPr id="0" name="Picture 2" descr="Cell_Stages_Flow_Chart.png"/>
                     <pic:cNvPicPr>
                       <a:picLocks noChangeAspect="1" noChangeArrowheads="1"/>
                     </pic:cNvPicPr>
@@ -18464,7 +18936,7 @@
                   <pic:spPr bwMode="auto">
                     <a:xfrm>
                       <a:off x="0" y="0"/>
-                      <a:ext cx="2562162" cy="7438055"/>
+                      <a:ext cx="3584575" cy="8575040"/>
                     </a:xfrm>
                     <a:prstGeom prst="rect">
                       <a:avLst/>
@@ -18480,90 +18952,231 @@
           </wp:inline>
         </w:drawing>
       </w:r>
-      <w:r>
+    </w:p>
+    <w:p>
+      <w:pPr>
+        <w:pStyle w:val="ListParagraph"/>
+        <w:jc w:val="center"/>
         <w:rPr>
           <w:rFonts w:ascii="Times New Roman" w:eastAsia="Times New Roman" w:hAnsi="Times New Roman" w:cs="Times New Roman"/>
-          <w:b/>
-          <w:sz w:val="22"/>
-          <w:szCs w:val="22"/>
-        </w:rPr>
+          <w:sz w:val="22"/>
+          <w:szCs w:val="22"/>
+        </w:rPr>
+      </w:pPr>
+      <w:r>
+        <w:rPr>
+          <w:rFonts w:ascii="Times New Roman" w:eastAsia="Times New Roman" w:hAnsi="Times New Roman" w:cs="Times New Roman"/>
+          <w:sz w:val="22"/>
+          <w:szCs w:val="22"/>
+        </w:rPr>
+        <w:t>Figure 4.3: CellABM class overview</w:t>
+      </w:r>
+    </w:p>
+    <w:p>
+      <w:pPr>
+        <w:pStyle w:val="ListParagraph"/>
+        <w:rPr>
+          <w:rFonts w:ascii="Times New Roman" w:eastAsia="Times New Roman" w:hAnsi="Times New Roman" w:cs="Times New Roman"/>
+          <w:b/>
+          <w:sz w:val="22"/>
+          <w:szCs w:val="22"/>
+        </w:rPr>
+      </w:pPr>
+      <w:r>
+        <w:rPr>
+          <w:rFonts w:ascii="Times New Roman" w:eastAsia="Times New Roman" w:hAnsi="Times New Roman" w:cs="Times New Roman"/>
+          <w:b/>
+          <w:sz w:val="22"/>
+          <w:szCs w:val="22"/>
+        </w:rPr>
+        <w:lastRenderedPageBreak/>
         <w:br/>
       </w:r>
-      <w:r>
+    </w:p>
+    <w:p>
+      <w:pPr>
+        <w:pStyle w:val="ListParagraph"/>
         <w:rPr>
           <w:rFonts w:ascii="Times New Roman" w:eastAsia="Times New Roman" w:hAnsi="Times New Roman" w:cs="Times New Roman"/>
           <w:b/>
           <w:sz w:val="22"/>
           <w:szCs w:val="22"/>
         </w:rPr>
-        <w:br/>
-      </w:r>
-    </w:p>
-    <w:p>
-      <w:pPr>
-        <w:ind w:left="500"/>
-        <w:rPr>
-          <w:rFonts w:eastAsia="Times New Roman"/>
-          <w:color w:val="FF0000"/>
-          <w:sz w:val="22"/>
-          <w:szCs w:val="22"/>
-        </w:rPr>
-      </w:pPr>
-      <w:r>
-        <w:rPr>
-          <w:rFonts w:eastAsia="Times New Roman"/>
-          <w:b/>
-          <w:szCs w:val="22"/>
-        </w:rPr>
-        <w:t>4.4</w:t>
-      </w:r>
-      <w:bookmarkStart w:id="203" w:name="_GoBack"/>
-      <w:bookmarkEnd w:id="203"/>
-      <w:r>
-        <w:rPr>
-          <w:rFonts w:eastAsia="Times New Roman"/>
-          <w:b/>
-          <w:szCs w:val="22"/>
-        </w:rPr>
-        <w:t>.3 Agent_Solve</w:t>
-      </w:r>
-      <w:r>
-        <w:rPr>
-          <w:rFonts w:eastAsia="Times New Roman"/>
-          <w:b/>
-          <w:sz w:val="22"/>
-          <w:szCs w:val="22"/>
-        </w:rPr>
-        <w:br/>
-      </w:r>
-      <w:r>
-        <w:rPr>
-          <w:rFonts w:eastAsia="Times New Roman"/>
-          <w:b/>
-          <w:sz w:val="22"/>
-          <w:szCs w:val="22"/>
-        </w:rPr>
-        <w:br/>
-      </w:r>
-      <w:r>
-        <w:rPr>
-          <w:rFonts w:eastAsia="Times New Roman"/>
-          <w:sz w:val="22"/>
-          <w:szCs w:val="22"/>
-        </w:rPr>
-        <w:t>This flow chart is missing logic about contact inhibition and confluence detection. This will be implemented in the final program flow chart.</w:t>
-      </w:r>
-      <w:r>
-        <w:rPr>
-          <w:rFonts w:eastAsia="Times New Roman"/>
-          <w:sz w:val="22"/>
-          <w:szCs w:val="22"/>
-        </w:rPr>
-        <w:t xml:space="preserve"> This flow chart is very similar to how Marziha left Agent_Solve. </w:t>
-      </w:r>
-      <w:r>
-        <w:rPr>
-          <w:rFonts w:eastAsia="Times New Roman"/>
+      </w:pPr>
+    </w:p>
+    <w:p>
+      <w:pPr>
+        <w:pStyle w:val="ListParagraph"/>
+        <w:rPr>
+          <w:rFonts w:ascii="Times New Roman" w:eastAsia="Times New Roman" w:hAnsi="Times New Roman" w:cs="Times New Roman"/>
+          <w:b/>
+          <w:sz w:val="22"/>
+          <w:szCs w:val="22"/>
+        </w:rPr>
+      </w:pPr>
+    </w:p>
+    <w:p>
+      <w:pPr>
+        <w:pStyle w:val="ListParagraph"/>
+        <w:rPr>
+          <w:rFonts w:ascii="Times New Roman" w:eastAsia="Times New Roman" w:hAnsi="Times New Roman" w:cs="Times New Roman"/>
+          <w:b/>
+          <w:sz w:val="22"/>
+          <w:szCs w:val="22"/>
+        </w:rPr>
+      </w:pPr>
+    </w:p>
+    <w:p>
+      <w:pPr>
+        <w:pStyle w:val="ListParagraph"/>
+        <w:numPr>
+          <w:ilvl w:val="2"/>
+          <w:numId w:val="9"/>
+        </w:numPr>
+        <w:rPr>
+          <w:rFonts w:ascii="Times New Roman" w:eastAsia="Times New Roman" w:hAnsi="Times New Roman" w:cs="Times New Roman"/>
+          <w:b/>
+          <w:szCs w:val="22"/>
+        </w:rPr>
+      </w:pPr>
+      <w:r>
+        <w:rPr>
+          <w:rFonts w:ascii="Times New Roman" w:eastAsia="Times New Roman" w:hAnsi="Times New Roman" w:cs="Times New Roman"/>
+          <w:b/>
+          <w:szCs w:val="22"/>
+        </w:rPr>
+        <w:t xml:space="preserve">Cell </w:t>
+      </w:r>
+      <w:r>
+        <w:rPr>
+          <w:rFonts w:ascii="Times New Roman" w:eastAsia="Times New Roman" w:hAnsi="Times New Roman" w:cs="Times New Roman"/>
+          <w:b/>
+          <w:szCs w:val="22"/>
+        </w:rPr>
+        <w:t>Differentiation</w:t>
+      </w:r>
+    </w:p>
+    <w:p>
+      <w:pPr>
+        <w:pStyle w:val="ListParagraph"/>
+        <w:rPr>
+          <w:rFonts w:ascii="Times New Roman" w:eastAsia="Times New Roman" w:hAnsi="Times New Roman" w:cs="Times New Roman"/>
+          <w:b/>
+          <w:sz w:val="22"/>
+          <w:szCs w:val="22"/>
+        </w:rPr>
+      </w:pPr>
+    </w:p>
+    <w:p>
+      <w:pPr>
+        <w:pStyle w:val="ListParagraph"/>
+        <w:rPr>
+          <w:rFonts w:ascii="Times New Roman" w:eastAsia="Times New Roman" w:hAnsi="Times New Roman" w:cs="Times New Roman"/>
+          <w:sz w:val="22"/>
+          <w:szCs w:val="22"/>
+        </w:rPr>
+      </w:pPr>
+      <w:r>
+        <w:rPr>
+          <w:rFonts w:ascii="Times New Roman" w:eastAsia="Times New Roman" w:hAnsi="Times New Roman" w:cs="Times New Roman"/>
+          <w:sz w:val="22"/>
+          <w:szCs w:val="22"/>
+        </w:rPr>
+        <w:t xml:space="preserve">A more thorough plan of cell evolution is given below in figure 4.6.2.1. This shows the </w:t>
+      </w:r>
+      <w:r>
+        <w:rPr>
+          <w:rFonts w:ascii="Times New Roman" w:eastAsia="Times New Roman" w:hAnsi="Times New Roman" w:cs="Times New Roman"/>
+          <w:sz w:val="22"/>
+          <w:szCs w:val="22"/>
+        </w:rPr>
+        <w:t xml:space="preserve">intended </w:t>
+      </w:r>
+      <w:r>
+        <w:rPr>
+          <w:rFonts w:ascii="Times New Roman" w:eastAsia="Times New Roman" w:hAnsi="Times New Roman" w:cs="Times New Roman"/>
+          <w:sz w:val="22"/>
+          <w:szCs w:val="22"/>
+        </w:rPr>
+        <w:t xml:space="preserve">logic behind each of the cell stages, and how the cells </w:t>
+      </w:r>
+      <w:r>
+        <w:rPr>
+          <w:rFonts w:ascii="Times New Roman" w:eastAsia="Times New Roman" w:hAnsi="Times New Roman" w:cs="Times New Roman"/>
+          <w:sz w:val="22"/>
+          <w:szCs w:val="22"/>
+        </w:rPr>
+        <w:t xml:space="preserve">will </w:t>
+      </w:r>
+      <w:r>
+        <w:rPr>
+          <w:rFonts w:ascii="Times New Roman" w:eastAsia="Times New Roman" w:hAnsi="Times New Roman" w:cs="Times New Roman"/>
+          <w:sz w:val="22"/>
+          <w:szCs w:val="22"/>
+        </w:rPr>
+        <w:t>differentiate</w:t>
+      </w:r>
+      <w:r>
+        <w:rPr>
+          <w:rFonts w:ascii="Times New Roman" w:eastAsia="Times New Roman" w:hAnsi="Times New Roman" w:cs="Times New Roman"/>
+          <w:sz w:val="22"/>
+          <w:szCs w:val="22"/>
+        </w:rPr>
+        <w:t xml:space="preserve"> with the simulation</w:t>
+      </w:r>
+      <w:r>
+        <w:rPr>
+          <w:rFonts w:ascii="Times New Roman" w:eastAsia="Times New Roman" w:hAnsi="Times New Roman" w:cs="Times New Roman"/>
+          <w:sz w:val="22"/>
+          <w:szCs w:val="22"/>
+        </w:rPr>
+        <w:t xml:space="preserve">. </w:t>
+      </w:r>
+    </w:p>
+    <w:p>
+      <w:pPr>
+        <w:pStyle w:val="ListParagraph"/>
+        <w:rPr>
+          <w:rFonts w:ascii="Times New Roman" w:eastAsia="Times New Roman" w:hAnsi="Times New Roman" w:cs="Times New Roman"/>
+          <w:sz w:val="22"/>
+          <w:szCs w:val="22"/>
+        </w:rPr>
+      </w:pPr>
+      <w:r>
+        <w:rPr>
+          <w:rFonts w:ascii="Times New Roman" w:eastAsia="Times New Roman" w:hAnsi="Times New Roman" w:cs="Times New Roman"/>
+          <w:sz w:val="22"/>
+          <w:szCs w:val="22"/>
+        </w:rPr>
+        <w:t xml:space="preserve">The Proliferative cells have both a turnover value and stage value (not shown here). The turnover is the Hayflick Limit mentioned in the Literature review, and once reached, the proliferative cell </w:t>
+      </w:r>
+      <w:r>
+        <w:rPr>
+          <w:rFonts w:ascii="Times New Roman" w:eastAsia="Times New Roman" w:hAnsi="Times New Roman" w:cs="Times New Roman"/>
+          <w:sz w:val="22"/>
+          <w:szCs w:val="22"/>
+        </w:rPr>
+        <w:t xml:space="preserve">will </w:t>
+      </w:r>
+      <w:r>
+        <w:rPr>
+          <w:rFonts w:ascii="Times New Roman" w:eastAsia="Times New Roman" w:hAnsi="Times New Roman" w:cs="Times New Roman"/>
+          <w:sz w:val="22"/>
+          <w:szCs w:val="22"/>
+        </w:rPr>
+        <w:t>diff</w:t>
+      </w:r>
+      <w:r>
+        <w:rPr>
+          <w:rFonts w:ascii="Times New Roman" w:eastAsia="Times New Roman" w:hAnsi="Times New Roman" w:cs="Times New Roman"/>
+          <w:sz w:val="22"/>
+          <w:szCs w:val="22"/>
+        </w:rPr>
+        <w:t>erentiate</w:t>
+      </w:r>
+      <w:r>
+        <w:rPr>
+          <w:rFonts w:ascii="Times New Roman" w:eastAsia="Times New Roman" w:hAnsi="Times New Roman" w:cs="Times New Roman"/>
           <w:sz w:val="22"/>
           <w:szCs w:val="22"/>
         </w:rPr>
@@ -18571,46 +19184,101 @@
       </w:r>
       <w:r>
         <w:rPr>
-          <w:rFonts w:eastAsia="Times New Roman"/>
-          <w:color w:val="FF0000"/>
-          <w:sz w:val="22"/>
-          <w:szCs w:val="22"/>
-        </w:rPr>
-        <w:t>A Decision doesn’t have a No terminal</w:t>
-      </w:r>
-      <w:r>
-        <w:rPr>
-          <w:rFonts w:eastAsia="Times New Roman"/>
-          <w:color w:val="FF0000"/>
-          <w:sz w:val="22"/>
-          <w:szCs w:val="22"/>
-        </w:rPr>
-        <w:t xml:space="preserve"> (Stage = Max_Stage?)</w:t>
-      </w:r>
-    </w:p>
-    <w:p>
-      <w:pPr>
-        <w:rPr>
-          <w:rFonts w:eastAsia="Times New Roman"/>
-          <w:b/>
-          <w:sz w:val="22"/>
-          <w:szCs w:val="22"/>
-        </w:rPr>
-      </w:pPr>
-      <w:r>
-        <w:rPr>
-          <w:rFonts w:eastAsia="Times New Roman"/>
+          <w:rFonts w:ascii="Times New Roman" w:eastAsia="Times New Roman" w:hAnsi="Times New Roman" w:cs="Times New Roman"/>
+          <w:sz w:val="22"/>
+          <w:szCs w:val="22"/>
+        </w:rPr>
+        <w:t>in</w:t>
+      </w:r>
+      <w:r>
+        <w:rPr>
+          <w:rFonts w:ascii="Times New Roman" w:eastAsia="Times New Roman" w:hAnsi="Times New Roman" w:cs="Times New Roman"/>
+          <w:sz w:val="22"/>
+          <w:szCs w:val="22"/>
+        </w:rPr>
+        <w:t xml:space="preserve">to a senescent cell. Cell stage however, </w:t>
+      </w:r>
+      <w:r>
+        <w:rPr>
+          <w:rFonts w:ascii="Times New Roman" w:eastAsia="Times New Roman" w:hAnsi="Times New Roman" w:cs="Times New Roman"/>
+          <w:sz w:val="22"/>
+          <w:szCs w:val="22"/>
+        </w:rPr>
+        <w:t>will be</w:t>
+      </w:r>
+      <w:r>
+        <w:rPr>
+          <w:rFonts w:ascii="Times New Roman" w:eastAsia="Times New Roman" w:hAnsi="Times New Roman" w:cs="Times New Roman"/>
+          <w:sz w:val="22"/>
+          <w:szCs w:val="22"/>
+        </w:rPr>
+        <w:t xml:space="preserve"> used to track what stage in the cell cycle the cell is at and to decide whether the proliferative cell should undergo mitosis that iteration.</w:t>
+      </w:r>
+    </w:p>
+    <w:p>
+      <w:pPr>
+        <w:pStyle w:val="ListParagraph"/>
+        <w:rPr>
+          <w:rFonts w:ascii="Times New Roman" w:eastAsia="Times New Roman" w:hAnsi="Times New Roman" w:cs="Times New Roman"/>
+          <w:sz w:val="22"/>
+          <w:szCs w:val="22"/>
+        </w:rPr>
+      </w:pPr>
+      <w:r>
+        <w:rPr>
+          <w:rFonts w:ascii="Times New Roman" w:eastAsia="Times New Roman" w:hAnsi="Times New Roman" w:cs="Times New Roman"/>
+          <w:sz w:val="22"/>
+          <w:szCs w:val="22"/>
+        </w:rPr>
+        <w:t>T</w:t>
+      </w:r>
+      <w:r>
+        <w:rPr>
+          <w:rFonts w:ascii="Times New Roman" w:eastAsia="Times New Roman" w:hAnsi="Times New Roman" w:cs="Times New Roman"/>
+          <w:sz w:val="22"/>
+          <w:szCs w:val="22"/>
+        </w:rPr>
+        <w:t>he quiescent and senescent cells only have a stage value associated with them. As these cells do not undergo mitosis, there is no need to track what stage of the cell cycle these cells are in and is therefore used as the Hayflick representation.</w:t>
+      </w:r>
+    </w:p>
+    <w:p>
+      <w:pPr>
+        <w:pStyle w:val="ListParagraph"/>
+        <w:jc w:val="center"/>
+        <w:rPr>
+          <w:rFonts w:ascii="Times New Roman" w:eastAsia="Times New Roman" w:hAnsi="Times New Roman" w:cs="Times New Roman"/>
+          <w:b/>
+          <w:sz w:val="22"/>
+          <w:szCs w:val="22"/>
+        </w:rPr>
+      </w:pPr>
+    </w:p>
+    <w:p>
+      <w:pPr>
+        <w:pStyle w:val="ListParagraph"/>
+        <w:jc w:val="center"/>
+        <w:rPr>
+          <w:rFonts w:ascii="Times New Roman" w:eastAsia="Times New Roman" w:hAnsi="Times New Roman" w:cs="Times New Roman"/>
+          <w:b/>
+          <w:sz w:val="22"/>
+          <w:szCs w:val="22"/>
+        </w:rPr>
+      </w:pPr>
+      <w:r>
+        <w:rPr>
+          <w:rFonts w:ascii="Times New Roman" w:eastAsia="Times New Roman" w:hAnsi="Times New Roman" w:cs="Times New Roman"/>
           <w:b/>
           <w:noProof/>
           <w:sz w:val="22"/>
           <w:szCs w:val="22"/>
+          <w:lang w:eastAsia="en-GB"/>
         </w:rPr>
         <w:lastRenderedPageBreak/>
         <w:drawing>
-          <wp:inline distT="0" distB="0" distL="0" distR="0" wp14:anchorId="32FCE500" wp14:editId="74E07156">
-            <wp:extent cx="5250815" cy="8853170"/>
-            <wp:effectExtent l="0" t="0" r="6985" b="11430"/>
-            <wp:docPr id="11" name="Picture 11" descr="Agent_Solve_Flow_Chartxml.png"/>
+          <wp:inline distT="0" distB="0" distL="0" distR="0" wp14:anchorId="2C372DFA" wp14:editId="0A954D11">
+            <wp:extent cx="3133090" cy="8575040"/>
+            <wp:effectExtent l="0" t="0" r="0" b="10160"/>
+            <wp:docPr id="16" name="Picture 16" descr="../../../../../../../Downloads/celldifferentiation.p"/>
             <wp:cNvGraphicFramePr>
               <a:graphicFrameLocks xmlns:a="http://schemas.openxmlformats.org/drawingml/2006/main" noChangeAspect="1"/>
             </wp:cNvGraphicFramePr>
@@ -18618,7 +19286,7 @@
               <a:graphicData uri="http://schemas.openxmlformats.org/drawingml/2006/picture">
                 <pic:pic xmlns:pic="http://schemas.openxmlformats.org/drawingml/2006/picture">
                   <pic:nvPicPr>
-                    <pic:cNvPr id="0" name="Picture 4" descr="Agent_Solve_Flow_Chartxml.png"/>
+                    <pic:cNvPr id="0" name="Picture 5" descr="../../../../../../../Downloads/celldifferentiation.p"/>
                     <pic:cNvPicPr>
                       <a:picLocks noChangeAspect="1" noChangeArrowheads="1"/>
                     </pic:cNvPicPr>
@@ -18639,7 +19307,7 @@
                   <pic:spPr bwMode="auto">
                     <a:xfrm>
                       <a:off x="0" y="0"/>
-                      <a:ext cx="5250815" cy="8853170"/>
+                      <a:ext cx="3133090" cy="8575040"/>
                     </a:xfrm>
                     <a:prstGeom prst="rect">
                       <a:avLst/>
@@ -18659,6 +19327,311 @@
     <w:p>
       <w:pPr>
         <w:pStyle w:val="ListParagraph"/>
+        <w:jc w:val="center"/>
+        <w:rPr>
+          <w:rFonts w:ascii="Times New Roman" w:eastAsia="Times New Roman" w:hAnsi="Times New Roman" w:cs="Times New Roman"/>
+          <w:sz w:val="22"/>
+          <w:szCs w:val="22"/>
+        </w:rPr>
+      </w:pPr>
+      <w:r>
+        <w:rPr>
+          <w:rFonts w:ascii="Times New Roman" w:eastAsia="Times New Roman" w:hAnsi="Times New Roman" w:cs="Times New Roman"/>
+          <w:sz w:val="22"/>
+          <w:szCs w:val="22"/>
+        </w:rPr>
+        <w:t>Figure 4.4: Cell Differentiation Steps</w:t>
+      </w:r>
+    </w:p>
+    <w:p>
+      <w:pPr>
+        <w:pStyle w:val="ListParagraph"/>
+        <w:jc w:val="center"/>
+        <w:rPr>
+          <w:rFonts w:ascii="Times New Roman" w:eastAsia="Times New Roman" w:hAnsi="Times New Roman" w:cs="Times New Roman"/>
+          <w:sz w:val="22"/>
+          <w:szCs w:val="22"/>
+        </w:rPr>
+      </w:pPr>
+      <w:r>
+        <w:rPr>
+          <w:rFonts w:ascii="Times New Roman" w:eastAsia="Times New Roman" w:hAnsi="Times New Roman" w:cs="Times New Roman"/>
+          <w:b/>
+          <w:sz w:val="22"/>
+          <w:szCs w:val="22"/>
+        </w:rPr>
+        <w:lastRenderedPageBreak/>
+        <w:br/>
+      </w:r>
+      <w:r>
+        <w:rPr>
+          <w:rFonts w:ascii="Times New Roman" w:eastAsia="Times New Roman" w:hAnsi="Times New Roman" w:cs="Times New Roman"/>
+          <w:b/>
+          <w:sz w:val="22"/>
+          <w:szCs w:val="22"/>
+        </w:rPr>
+        <w:br/>
+      </w:r>
+    </w:p>
+    <w:p>
+      <w:pPr>
+        <w:pStyle w:val="ListParagraph"/>
+        <w:numPr>
+          <w:ilvl w:val="2"/>
+          <w:numId w:val="9"/>
+        </w:numPr>
+        <w:rPr>
+          <w:rFonts w:ascii="Times New Roman" w:eastAsia="Times New Roman" w:hAnsi="Times New Roman" w:cs="Times New Roman"/>
+          <w:sz w:val="22"/>
+          <w:szCs w:val="22"/>
+        </w:rPr>
+      </w:pPr>
+      <w:r>
+        <w:rPr>
+          <w:rFonts w:ascii="Times New Roman" w:eastAsia="Times New Roman" w:hAnsi="Times New Roman" w:cs="Times New Roman"/>
+          <w:b/>
+          <w:szCs w:val="22"/>
+        </w:rPr>
+        <w:t>Agent_Solve</w:t>
+      </w:r>
+      <w:r>
+        <w:rPr>
+          <w:rFonts w:ascii="Times New Roman" w:eastAsia="Times New Roman" w:hAnsi="Times New Roman" w:cs="Times New Roman"/>
+          <w:b/>
+          <w:sz w:val="22"/>
+          <w:szCs w:val="22"/>
+        </w:rPr>
+        <w:br/>
+      </w:r>
+      <w:r>
+        <w:rPr>
+          <w:rFonts w:ascii="Times New Roman" w:eastAsia="Times New Roman" w:hAnsi="Times New Roman" w:cs="Times New Roman"/>
+          <w:b/>
+          <w:sz w:val="22"/>
+          <w:szCs w:val="22"/>
+        </w:rPr>
+        <w:br/>
+      </w:r>
+      <w:r>
+        <w:rPr>
+          <w:rFonts w:ascii="Times New Roman" w:eastAsia="Times New Roman" w:hAnsi="Times New Roman" w:cs="Times New Roman"/>
+          <w:sz w:val="22"/>
+          <w:szCs w:val="22"/>
+        </w:rPr>
+        <w:t>This flow chart has been created by looking at the</w:t>
+      </w:r>
+      <w:r>
+        <w:rPr>
+          <w:rFonts w:ascii="Times New Roman" w:eastAsia="Times New Roman" w:hAnsi="Times New Roman" w:cs="Times New Roman"/>
+          <w:sz w:val="22"/>
+          <w:szCs w:val="22"/>
+        </w:rPr>
+        <w:t xml:space="preserve"> current</w:t>
+      </w:r>
+      <w:r>
+        <w:rPr>
+          <w:rFonts w:ascii="Times New Roman" w:eastAsia="Times New Roman" w:hAnsi="Times New Roman" w:cs="Times New Roman"/>
+          <w:sz w:val="22"/>
+          <w:szCs w:val="22"/>
+        </w:rPr>
+        <w:t xml:space="preserve"> underlying logic for the agent_solve class in CellABM and including the extra steps required to allow for the new rules and cells the question requires. </w:t>
+      </w:r>
+      <w:r>
+        <w:rPr>
+          <w:rFonts w:ascii="Times New Roman" w:eastAsia="Times New Roman" w:hAnsi="Times New Roman" w:cs="Times New Roman"/>
+          <w:sz w:val="22"/>
+          <w:szCs w:val="22"/>
+        </w:rPr>
+        <w:t xml:space="preserve"> </w:t>
+      </w:r>
+      <w:r>
+        <w:rPr>
+          <w:rFonts w:ascii="Times New Roman" w:eastAsia="Times New Roman" w:hAnsi="Times New Roman" w:cs="Times New Roman"/>
+          <w:sz w:val="22"/>
+          <w:szCs w:val="22"/>
+        </w:rPr>
+        <w:t>These steps will be run on every cell in the model.</w:t>
+      </w:r>
+    </w:p>
+    <w:p>
+      <w:pPr>
+        <w:pStyle w:val="ListParagraph"/>
+        <w:rPr>
+          <w:rFonts w:ascii="Times New Roman" w:eastAsia="Times New Roman" w:hAnsi="Times New Roman" w:cs="Times New Roman"/>
+          <w:sz w:val="22"/>
+          <w:szCs w:val="22"/>
+        </w:rPr>
+      </w:pPr>
+      <w:r>
+        <w:rPr>
+          <w:rFonts w:ascii="Times New Roman" w:eastAsia="Times New Roman" w:hAnsi="Times New Roman" w:cs="Times New Roman"/>
+          <w:sz w:val="22"/>
+          <w:szCs w:val="22"/>
+        </w:rPr>
+        <w:t xml:space="preserve">For Proliferative and Quiescent Cells, it is important to test whether they will become Senescent first as </w:t>
+      </w:r>
+      <w:r>
+        <w:rPr>
+          <w:rFonts w:ascii="Times New Roman" w:eastAsia="Times New Roman" w:hAnsi="Times New Roman" w:cs="Times New Roman"/>
+          <w:sz w:val="22"/>
+          <w:szCs w:val="22"/>
+        </w:rPr>
+        <w:t>if this is true it shows the cells have passed the Hayflick limit, as seen in chapter 2.2, and their telomere ends have passed their critical length</w:t>
+      </w:r>
+      <w:r>
+        <w:rPr>
+          <w:rFonts w:ascii="Times New Roman" w:eastAsia="Times New Roman" w:hAnsi="Times New Roman" w:cs="Times New Roman"/>
+          <w:sz w:val="22"/>
+          <w:szCs w:val="22"/>
+        </w:rPr>
+        <w:t>, so</w:t>
+      </w:r>
+      <w:r>
+        <w:rPr>
+          <w:rFonts w:ascii="Times New Roman" w:eastAsia="Times New Roman" w:hAnsi="Times New Roman" w:cs="Times New Roman"/>
+          <w:sz w:val="22"/>
+          <w:szCs w:val="22"/>
+        </w:rPr>
+        <w:t xml:space="preserve"> the cell must turn Senescent. </w:t>
+      </w:r>
+      <w:r>
+        <w:rPr>
+          <w:rFonts w:ascii="Times New Roman" w:eastAsia="Times New Roman" w:hAnsi="Times New Roman" w:cs="Times New Roman"/>
+          <w:sz w:val="22"/>
+          <w:szCs w:val="22"/>
+        </w:rPr>
+        <w:t xml:space="preserve"> </w:t>
+      </w:r>
+    </w:p>
+    <w:p>
+      <w:pPr>
+        <w:pStyle w:val="ListParagraph"/>
+        <w:rPr>
+          <w:rFonts w:ascii="Times New Roman" w:eastAsia="Times New Roman" w:hAnsi="Times New Roman" w:cs="Times New Roman"/>
+          <w:sz w:val="22"/>
+          <w:szCs w:val="22"/>
+        </w:rPr>
+      </w:pPr>
+      <w:r>
+        <w:rPr>
+          <w:rFonts w:ascii="Times New Roman" w:eastAsia="Times New Roman" w:hAnsi="Times New Roman" w:cs="Times New Roman"/>
+          <w:sz w:val="22"/>
+          <w:szCs w:val="22"/>
+        </w:rPr>
+        <w:t xml:space="preserve">Senescent cells are unable to differentiate back to a PC or QC, thus ever iteration they only test to see whether they will under apoptosis. </w:t>
+      </w:r>
+    </w:p>
+    <w:p>
+      <w:pPr>
+        <w:pStyle w:val="ListParagraph"/>
+        <w:rPr>
+          <w:rFonts w:ascii="Times New Roman" w:eastAsia="Times New Roman" w:hAnsi="Times New Roman" w:cs="Times New Roman"/>
+          <w:sz w:val="22"/>
+          <w:szCs w:val="22"/>
+        </w:rPr>
+      </w:pPr>
+    </w:p>
+    <w:p>
+      <w:pPr>
+        <w:pStyle w:val="ListParagraph"/>
+        <w:rPr>
+          <w:rFonts w:ascii="Times New Roman" w:eastAsia="Times New Roman" w:hAnsi="Times New Roman" w:cs="Times New Roman"/>
+          <w:color w:val="FF0000"/>
+          <w:sz w:val="22"/>
+          <w:szCs w:val="22"/>
+        </w:rPr>
+      </w:pPr>
+      <w:r>
+        <w:rPr>
+          <w:rFonts w:ascii="Times New Roman" w:eastAsia="Times New Roman" w:hAnsi="Times New Roman" w:cs="Times New Roman"/>
+          <w:noProof/>
+          <w:color w:val="FF0000"/>
+          <w:sz w:val="22"/>
+          <w:szCs w:val="22"/>
+          <w:lang w:eastAsia="en-GB"/>
+        </w:rPr>
+        <w:drawing>
+          <wp:inline distT="0" distB="0" distL="0" distR="0" wp14:anchorId="17A7C8F7" wp14:editId="4EA3EDD2">
+            <wp:extent cx="5718175" cy="4754880"/>
+            <wp:effectExtent l="0" t="0" r="0" b="0"/>
+            <wp:docPr id="17" name="Picture 17" descr="../../../../../../../Downloads/AgentSolveUpdated.p"/>
+            <wp:cNvGraphicFramePr>
+              <a:graphicFrameLocks xmlns:a="http://schemas.openxmlformats.org/drawingml/2006/main" noChangeAspect="1"/>
+            </wp:cNvGraphicFramePr>
+            <a:graphic xmlns:a="http://schemas.openxmlformats.org/drawingml/2006/main">
+              <a:graphicData uri="http://schemas.openxmlformats.org/drawingml/2006/picture">
+                <pic:pic xmlns:pic="http://schemas.openxmlformats.org/drawingml/2006/picture">
+                  <pic:nvPicPr>
+                    <pic:cNvPr id="0" name="Picture 6" descr="../../../../../../../Downloads/AgentSolveUpdated.p"/>
+                    <pic:cNvPicPr>
+                      <a:picLocks noChangeAspect="1" noChangeArrowheads="1"/>
+                    </pic:cNvPicPr>
+                  </pic:nvPicPr>
+                  <pic:blipFill>
+                    <a:blip r:embed="rId20">
+                      <a:extLst>
+                        <a:ext uri="{28A0092B-C50C-407E-A947-70E740481C1C}">
+                          <a14:useLocalDpi xmlns:a14="http://schemas.microsoft.com/office/drawing/2010/main" val="0"/>
+                        </a:ext>
+                      </a:extLst>
+                    </a:blip>
+                    <a:srcRect/>
+                    <a:stretch>
+                      <a:fillRect/>
+                    </a:stretch>
+                  </pic:blipFill>
+                  <pic:spPr bwMode="auto">
+                    <a:xfrm>
+                      <a:off x="0" y="0"/>
+                      <a:ext cx="5718175" cy="4754880"/>
+                    </a:xfrm>
+                    <a:prstGeom prst="rect">
+                      <a:avLst/>
+                    </a:prstGeom>
+                    <a:noFill/>
+                    <a:ln>
+                      <a:noFill/>
+                    </a:ln>
+                  </pic:spPr>
+                </pic:pic>
+              </a:graphicData>
+            </a:graphic>
+          </wp:inline>
+        </w:drawing>
+      </w:r>
+    </w:p>
+    <w:p>
+      <w:pPr>
+        <w:pStyle w:val="ListParagraph"/>
+        <w:jc w:val="center"/>
+        <w:rPr>
+          <w:rFonts w:ascii="Times New Roman" w:eastAsia="Times New Roman" w:hAnsi="Times New Roman" w:cs="Times New Roman"/>
+          <w:sz w:val="22"/>
+          <w:szCs w:val="22"/>
+        </w:rPr>
+      </w:pPr>
+      <w:r>
+        <w:rPr>
+          <w:rFonts w:ascii="Times New Roman" w:eastAsia="Times New Roman" w:hAnsi="Times New Roman" w:cs="Times New Roman"/>
+          <w:sz w:val="22"/>
+          <w:szCs w:val="22"/>
+        </w:rPr>
+        <w:t>Figure4.5: Overview of agent_solve class flow</w:t>
+      </w:r>
+    </w:p>
+    <w:p>
+      <w:pPr>
+        <w:rPr>
+          <w:rFonts w:eastAsia="Times New Roman"/>
+          <w:b/>
+          <w:sz w:val="22"/>
+          <w:szCs w:val="22"/>
+        </w:rPr>
+      </w:pPr>
+    </w:p>
+    <w:p>
+      <w:pPr>
+        <w:pStyle w:val="ListParagraph"/>
         <w:numPr>
           <w:ilvl w:val="1"/>
           <w:numId w:val="9"/>
@@ -18675,7 +19648,6 @@
           <w:b/>
           <w:szCs w:val="22"/>
         </w:rPr>
-        <w:lastRenderedPageBreak/>
         <w:t>Simulations to Run</w:t>
       </w:r>
     </w:p>
@@ -18694,7 +19666,6 @@
     <w:p>
       <w:pPr>
         <w:pStyle w:val="ListParagraph"/>
-        <w:ind w:left="500"/>
         <w:rPr>
           <w:rFonts w:ascii="Times New Roman" w:eastAsia="Times New Roman" w:hAnsi="Times New Roman" w:cs="Times New Roman"/>
           <w:sz w:val="22"/>
@@ -18707,7 +19678,7 @@
           <w:sz w:val="22"/>
           <w:szCs w:val="22"/>
         </w:rPr>
-        <w:t xml:space="preserve">As the main objective of this project is to determine the different times taken for a wound to heal whilst varying the person’s age, I will be running several simulations </w:t>
+        <w:t xml:space="preserve">As the main objective of this project is to determine the different times taken for a wound to heal whilst varying the person’s age, </w:t>
       </w:r>
       <w:r>
         <w:rPr>
@@ -18715,7 +19686,7 @@
           <w:sz w:val="22"/>
           <w:szCs w:val="22"/>
         </w:rPr>
-        <w:t>at a size of</w:t>
+        <w:t xml:space="preserve">several simulations will be run with varying percentages of senescent cells in accordance with </w:t>
       </w:r>
       <w:r>
         <w:rPr>
@@ -18723,7 +19694,7 @@
           <w:sz w:val="22"/>
           <w:szCs w:val="22"/>
         </w:rPr>
-        <w:t xml:space="preserve"> 500</w:t>
+        <w:t xml:space="preserve">the </w:t>
       </w:r>
       <w:r>
         <w:rPr>
@@ -18731,6 +19702,155 @@
           <w:sz w:val="22"/>
           <w:szCs w:val="22"/>
         </w:rPr>
+        <w:t>primate paper in chapter 2.2</w:t>
+      </w:r>
+      <w:r>
+        <w:rPr>
+          <w:rFonts w:ascii="Times New Roman" w:eastAsia="Times New Roman" w:hAnsi="Times New Roman" w:cs="Times New Roman"/>
+          <w:sz w:val="22"/>
+          <w:szCs w:val="22"/>
+        </w:rPr>
+        <w:t xml:space="preserve">, </w:t>
+      </w:r>
+      <w:r>
+        <w:rPr>
+          <w:rFonts w:ascii="Times New Roman" w:eastAsia="Times New Roman" w:hAnsi="Times New Roman" w:cs="Times New Roman"/>
+          <w:sz w:val="22"/>
+          <w:szCs w:val="22"/>
+        </w:rPr>
+        <w:t>with</w:t>
+      </w:r>
+      <w:r>
+        <w:rPr>
+          <w:rFonts w:ascii="Times New Roman" w:eastAsia="Times New Roman" w:hAnsi="Times New Roman" w:cs="Times New Roman"/>
+          <w:sz w:val="22"/>
+          <w:szCs w:val="22"/>
+        </w:rPr>
+        <w:t xml:space="preserve"> the time taken be</w:t>
+      </w:r>
+      <w:r>
+        <w:rPr>
+          <w:rFonts w:ascii="Times New Roman" w:eastAsia="Times New Roman" w:hAnsi="Times New Roman" w:cs="Times New Roman"/>
+          <w:sz w:val="22"/>
+          <w:szCs w:val="22"/>
+        </w:rPr>
+        <w:t>ing</w:t>
+      </w:r>
+      <w:r>
+        <w:rPr>
+          <w:rFonts w:ascii="Times New Roman" w:eastAsia="Times New Roman" w:hAnsi="Times New Roman" w:cs="Times New Roman"/>
+          <w:sz w:val="22"/>
+          <w:szCs w:val="22"/>
+        </w:rPr>
+        <w:t xml:space="preserve"> plotted.</w:t>
+      </w:r>
+    </w:p>
+    <w:p>
+      <w:pPr>
+        <w:pStyle w:val="ListParagraph"/>
+        <w:rPr>
+          <w:rFonts w:ascii="Times New Roman" w:eastAsia="Times New Roman" w:hAnsi="Times New Roman" w:cs="Times New Roman"/>
+          <w:sz w:val="22"/>
+          <w:szCs w:val="22"/>
+        </w:rPr>
+      </w:pPr>
+      <w:r>
+        <w:rPr>
+          <w:rFonts w:ascii="Times New Roman" w:eastAsia="Times New Roman" w:hAnsi="Times New Roman" w:cs="Times New Roman"/>
+          <w:sz w:val="22"/>
+          <w:szCs w:val="22"/>
+        </w:rPr>
+        <w:t>ABMs are generally stochastic, and CellABM is no different. The initial placement of cells onto the environment is random</w:t>
+      </w:r>
+      <w:r>
+        <w:rPr>
+          <w:rFonts w:ascii="Times New Roman" w:eastAsia="Times New Roman" w:hAnsi="Times New Roman" w:cs="Times New Roman"/>
+          <w:sz w:val="22"/>
+          <w:szCs w:val="22"/>
+        </w:rPr>
+        <w:t>, so too is their starting size and stage in the cell cycle</w:t>
+      </w:r>
+      <w:r>
+        <w:rPr>
+          <w:rFonts w:ascii="Times New Roman" w:eastAsia="Times New Roman" w:hAnsi="Times New Roman" w:cs="Times New Roman"/>
+          <w:sz w:val="22"/>
+          <w:szCs w:val="22"/>
+        </w:rPr>
+        <w:t>.</w:t>
+      </w:r>
+      <w:r>
+        <w:rPr>
+          <w:rFonts w:ascii="Times New Roman" w:eastAsia="Times New Roman" w:hAnsi="Times New Roman" w:cs="Times New Roman"/>
+          <w:sz w:val="22"/>
+          <w:szCs w:val="22"/>
+        </w:rPr>
+        <w:t xml:space="preserve"> Due to </w:t>
+      </w:r>
+      <w:r>
+        <w:rPr>
+          <w:rFonts w:ascii="Times New Roman" w:eastAsia="Times New Roman" w:hAnsi="Times New Roman" w:cs="Times New Roman"/>
+          <w:sz w:val="22"/>
+          <w:szCs w:val="22"/>
+        </w:rPr>
+        <w:lastRenderedPageBreak/>
+        <w:t>these random variables, several simulations with the same starting parameters must be run to achieve adequate analysis of the model.</w:t>
+      </w:r>
+    </w:p>
+    <w:p>
+      <w:pPr>
+        <w:pStyle w:val="ListParagraph"/>
+        <w:rPr>
+          <w:rFonts w:ascii="Times New Roman" w:eastAsia="Times New Roman" w:hAnsi="Times New Roman" w:cs="Times New Roman"/>
+          <w:sz w:val="22"/>
+          <w:szCs w:val="22"/>
+        </w:rPr>
+      </w:pPr>
+      <w:r>
+        <w:rPr>
+          <w:rFonts w:ascii="Times New Roman" w:eastAsia="Times New Roman" w:hAnsi="Times New Roman" w:cs="Times New Roman"/>
+          <w:sz w:val="22"/>
+          <w:szCs w:val="22"/>
+        </w:rPr>
+        <w:t xml:space="preserve">Results of the simulations will be compared to </w:t>
+      </w:r>
+      <w:r>
+        <w:rPr>
+          <w:rFonts w:ascii="Times New Roman" w:eastAsia="Times New Roman" w:hAnsi="Times New Roman" w:cs="Times New Roman"/>
+          <w:sz w:val="22"/>
+          <w:szCs w:val="22"/>
+        </w:rPr>
+        <w:t xml:space="preserve">an in vitro study of </w:t>
+      </w:r>
+      <w:r>
+        <w:rPr>
+          <w:rFonts w:ascii="Times New Roman" w:eastAsia="Times New Roman" w:hAnsi="Times New Roman" w:cs="Times New Roman"/>
+          <w:sz w:val="22"/>
+          <w:szCs w:val="22"/>
+        </w:rPr>
+        <w:t xml:space="preserve">human umbilical vein </w:t>
+      </w:r>
+      <w:r>
+        <w:rPr>
+          <w:rFonts w:ascii="Times New Roman" w:eastAsia="Times New Roman" w:hAnsi="Times New Roman" w:cs="Times New Roman"/>
+          <w:sz w:val="22"/>
+          <w:szCs w:val="22"/>
+        </w:rPr>
+        <w:t xml:space="preserve">endothelial cells </w:t>
+      </w:r>
+      <w:r>
+        <w:rPr>
+          <w:rFonts w:ascii="Times New Roman" w:eastAsia="Times New Roman" w:hAnsi="Times New Roman" w:cs="Times New Roman"/>
+          <w:sz w:val="22"/>
+          <w:szCs w:val="22"/>
+        </w:rPr>
+        <w:t>which have been wounded with p20 pipette (around 400</w:t>
+      </w:r>
+      <w:r>
+        <w:rPr>
+          <w:rFonts w:ascii="Times New Roman" w:eastAsia="Times New Roman" w:hAnsi="Times New Roman" w:cs="Times New Roman"/>
+          <w:sz w:val="22"/>
+          <w:szCs w:val="22"/>
+        </w:rPr>
         <w:sym w:font="Symbol" w:char="F06D"/>
       </w:r>
       <w:r>
@@ -18739,7 +19859,7 @@
           <w:sz w:val="22"/>
           <w:szCs w:val="22"/>
         </w:rPr>
-        <w:t>m by 500</w:t>
+        <w:t>m) on an area of 1mm by 1mm [</w:t>
       </w:r>
       <w:r>
         <w:rPr>
@@ -18747,7 +19867,7 @@
           <w:sz w:val="22"/>
           <w:szCs w:val="22"/>
         </w:rPr>
-        <w:sym w:font="Symbol" w:char="F06D"/>
+        <w:t>https://www.ncbi.nlm.nih.gov/pmc/articles/PMC5154238/pdf/kcam-08-05-969641.pdf</w:t>
       </w:r>
       <w:r>
         <w:rPr>
@@ -18755,15 +19875,15 @@
           <w:sz w:val="22"/>
           <w:szCs w:val="22"/>
         </w:rPr>
-        <w:t>m.</w:t>
+        <w:t xml:space="preserve">]. </w:t>
       </w:r>
     </w:p>
     <w:p>
       <w:pPr>
         <w:pStyle w:val="ListParagraph"/>
-        <w:ind w:left="500"/>
         <w:rPr>
           <w:rFonts w:ascii="Times New Roman" w:eastAsia="Times New Roman" w:hAnsi="Times New Roman" w:cs="Times New Roman"/>
+          <w:color w:val="FF0000"/>
           <w:sz w:val="22"/>
           <w:szCs w:val="22"/>
         </w:rPr>
@@ -18774,32 +19894,10 @@
           <w:sz w:val="22"/>
           <w:szCs w:val="22"/>
         </w:rPr>
-        <w:t xml:space="preserve">ABMs are generally stochastic, and CellABM is no different. The initial placement of cells onto the environment is random, so too is their starting size, </w:t>
-      </w:r>
-      <w:r>
-        <w:rPr>
-          <w:rFonts w:ascii="Times New Roman" w:eastAsia="Times New Roman" w:hAnsi="Times New Roman" w:cs="Times New Roman"/>
-          <w:sz w:val="22"/>
-          <w:szCs w:val="22"/>
-        </w:rPr>
-        <w:t>etc</w:t>
-      </w:r>
-      <w:r>
-        <w:rPr>
-          <w:rFonts w:ascii="Times New Roman" w:eastAsia="Times New Roman" w:hAnsi="Times New Roman" w:cs="Times New Roman"/>
-          <w:sz w:val="22"/>
-          <w:szCs w:val="22"/>
-        </w:rPr>
-        <w:t>.</w:t>
-      </w:r>
-      <w:r>
-        <w:rPr>
-          <w:rFonts w:ascii="Times New Roman" w:eastAsia="Times New Roman" w:hAnsi="Times New Roman" w:cs="Times New Roman"/>
-          <w:sz w:val="22"/>
-          <w:szCs w:val="22"/>
-        </w:rPr>
-        <w:t xml:space="preserve"> Due to these random variables, several simulations with the same starting parameters must be run to achieve adequate analysis of the model.</w:t>
-      </w:r>
+        <w:t>To show that the implemented rules are working as expected, micro simulations will be run with set parameters and cell stages to ensure the behaviours will work correctly on the macro scale. The simulations will involve a low number of cells, around 1 to 10, and will be simulated for the least amount of time required to observe the desired behaviour.</w:t>
+      </w:r>
+      <w:bookmarkStart w:id="203" w:name="_GoBack"/>
+      <w:bookmarkEnd w:id="203"/>
     </w:p>
     <w:p>
       <w:pPr>
@@ -18971,7 +20069,25 @@
           <w:sz w:val="22"/>
           <w:szCs w:val="22"/>
         </w:rPr>
-        <w:t xml:space="preserve"> which was released in 2010 but is seen as the legacy version </w:t>
+        <w:t xml:space="preserve"> which was released in 2010 but </w:t>
+      </w:r>
+      <w:proofErr w:type="gramStart"/>
+      <w:r>
+        <w:rPr>
+          <w:rFonts w:eastAsia="Times New Roman"/>
+          <w:sz w:val="22"/>
+          <w:szCs w:val="22"/>
+        </w:rPr>
+        <w:t>is seen as</w:t>
+      </w:r>
+      <w:proofErr w:type="gramEnd"/>
+      <w:r>
+        <w:rPr>
+          <w:rFonts w:eastAsia="Times New Roman"/>
+          <w:sz w:val="22"/>
+          <w:szCs w:val="22"/>
+        </w:rPr>
+        <w:t xml:space="preserve"> the legacy version </w:t>
       </w:r>
       <w:r>
         <w:rPr>
@@ -19471,6 +20587,7 @@
           <w:szCs w:val="18"/>
           <w:bdr w:val="none" w:sz="0" w:space="0" w:color="auto" w:frame="1"/>
         </w:rPr>
+        <w:lastRenderedPageBreak/>
         <w:t xml:space="preserve">  </w:t>
       </w:r>
       <w:r>
@@ -19525,7 +20642,6 @@
           <w:szCs w:val="18"/>
           <w:bdr w:val="none" w:sz="0" w:space="0" w:color="auto" w:frame="1"/>
         </w:rPr>
-        <w:lastRenderedPageBreak/>
         <w:t xml:space="preserve">    self.area = self.area * (1.5)  </w:t>
       </w:r>
     </w:p>
@@ -19608,7 +20724,15 @@
         <w:t xml:space="preserve">As my model doesn’t capture the bonding that occurs </w:t>
       </w:r>
       <w:r>
-        <w:t>between neighbouring cells   and their environment when they come into contact, the confluenct detection has been implemented off the basis of number of quiescent cells present in the environment as these cells are only present when cellular differentiation occurs due to inability to proliferate.</w:t>
+        <w:t xml:space="preserve">between neighbouring cells   and their environment when they come into contact, the </w:t>
+      </w:r>
+      <w:proofErr w:type="spellStart"/>
+      <w:r>
+        <w:t>confluenct</w:t>
+      </w:r>
+      <w:proofErr w:type="spellEnd"/>
+      <w:r>
+        <w:t xml:space="preserve"> detection has been implemented off the basis of number of quiescent cells present in the environment as these cells are only present when cellular differentiation occurs due to inability to proliferate.</w:t>
       </w:r>
     </w:p>
     <w:p>
@@ -23359,79 +24483,9 @@
           <w:sz w:val="22"/>
           <w:shd w:val="clear" w:color="auto" w:fill="FFFFFF"/>
         </w:rPr>
-        <w:t>Index medicus</w:t>
-      </w:r>
-      <w:r>
-        <w:rPr>
-          <w:rFonts w:eastAsia="Times New Roman"/>
-          <w:sz w:val="22"/>
-          <w:shd w:val="clear" w:color="auto" w:fill="FFFFFF"/>
-        </w:rPr>
-        <w:t xml:space="preserve">, [online] 24(1). Available at: </w:t>
-      </w:r>
-    </w:p>
-    <w:p>
-      <w:pPr>
-        <w:rPr>
-          <w:rFonts w:eastAsia="Times New Roman"/>
-          <w:sz w:val="22"/>
-          <w:shd w:val="clear" w:color="auto" w:fill="FFFFFF"/>
-        </w:rPr>
-      </w:pPr>
-      <w:r>
-        <w:rPr>
-          <w:rFonts w:eastAsia="Times New Roman"/>
-          <w:sz w:val="22"/>
-          <w:shd w:val="clear" w:color="auto" w:fill="FFFFFF"/>
-        </w:rPr>
-        <w:t xml:space="preserve">      http://onlinelibrary.wiley.com/journal/10.1111/(ISSN)1365-2184 [Accessed 3 Dec. </w:t>
-      </w:r>
-    </w:p>
-    <w:p>
-      <w:pPr>
-        <w:rPr>
-          <w:rFonts w:eastAsia="Times New Roman"/>
-          <w:sz w:val="22"/>
-        </w:rPr>
-      </w:pPr>
-      <w:r>
-        <w:rPr>
-          <w:rFonts w:eastAsia="Times New Roman"/>
-          <w:sz w:val="22"/>
-          <w:shd w:val="clear" w:color="auto" w:fill="FFFFFF"/>
-        </w:rPr>
-        <w:t xml:space="preserve">      2017].</w:t>
-      </w:r>
-    </w:p>
-    <w:p>
-      <w:pPr>
-        <w:rPr>
-          <w:sz w:val="22"/>
-        </w:rPr>
-      </w:pPr>
-    </w:p>
-    <w:p>
-      <w:pPr>
-        <w:rPr>
-          <w:rFonts w:eastAsia="Times New Roman"/>
-          <w:sz w:val="22"/>
-          <w:shd w:val="clear" w:color="auto" w:fill="FFFFFF"/>
-        </w:rPr>
-      </w:pPr>
-      <w:r>
-        <w:rPr>
-          <w:sz w:val="22"/>
-        </w:rPr>
-        <w:t xml:space="preserve">[5] </w:t>
-      </w:r>
-      <w:r>
-        <w:rPr>
-          <w:rFonts w:eastAsia="Times New Roman"/>
-          <w:sz w:val="22"/>
-          <w:shd w:val="clear" w:color="auto" w:fill="FFFFFF"/>
-        </w:rPr>
-        <w:t>En.wikipedia.org. (2017). </w:t>
-      </w:r>
+        <w:t xml:space="preserve">Index </w:t>
+      </w:r>
+      <w:proofErr w:type="spellStart"/>
       <w:r>
         <w:rPr>
           <w:rFonts w:eastAsia="Times New Roman"/>
@@ -23440,15 +24494,16 @@
           <w:sz w:val="22"/>
           <w:shd w:val="clear" w:color="auto" w:fill="FFFFFF"/>
         </w:rPr>
-        <w:t>G0 phase</w:t>
-      </w:r>
+        <w:t>medicus</w:t>
+      </w:r>
+      <w:proofErr w:type="spellEnd"/>
       <w:r>
         <w:rPr>
           <w:rFonts w:eastAsia="Times New Roman"/>
           <w:sz w:val="22"/>
           <w:shd w:val="clear" w:color="auto" w:fill="FFFFFF"/>
         </w:rPr>
-        <w:t xml:space="preserve">. [online] Available at: </w:t>
+        <w:t xml:space="preserve">, [online] 24(1). Available at: </w:t>
       </w:r>
     </w:p>
     <w:p>
@@ -23456,6 +24511,7 @@
         <w:rPr>
           <w:rFonts w:eastAsia="Times New Roman"/>
           <w:sz w:val="22"/>
+          <w:shd w:val="clear" w:color="auto" w:fill="FFFFFF"/>
         </w:rPr>
       </w:pPr>
       <w:r>
@@ -23464,43 +24520,7 @@
           <w:sz w:val="22"/>
           <w:shd w:val="clear" w:color="auto" w:fill="FFFFFF"/>
         </w:rPr>
-        <w:t xml:space="preserve">      https://en.wikipedia.org/wiki/G0_phase [Accessed 3 Dec. 2017].</w:t>
-      </w:r>
-    </w:p>
-    <w:p>
-      <w:pPr>
-        <w:rPr>
-          <w:sz w:val="22"/>
-        </w:rPr>
-      </w:pPr>
-    </w:p>
-    <w:p>
-      <w:pPr>
-        <w:spacing w:after="180"/>
-        <w:ind w:left="450" w:hanging="450"/>
-        <w:rPr>
-          <w:sz w:val="22"/>
-        </w:rPr>
-      </w:pPr>
-      <w:r>
-        <w:rPr>
-          <w:sz w:val="22"/>
-        </w:rPr>
-        <w:t>[6] Lab.anhb.uwa.edu.au. (1998). </w:t>
-      </w:r>
-      <w:r>
-        <w:rPr>
-          <w:i/>
-          <w:iCs/>
-          <w:sz w:val="22"/>
-        </w:rPr>
-        <w:t>Blue Histology - more about Endothelial Cells</w:t>
-      </w:r>
-      <w:r>
-        <w:rPr>
-          <w:sz w:val="22"/>
-        </w:rPr>
-        <w:t>. [online] Available at: http://www.lab.anhb.uwa.edu.au/mb140/moreabout/endothel.htm [Accessed 27 Nov. 2017].</w:t>
+        <w:t xml:space="preserve">      http://onlinelibrary.wiley.com/journal/10.1111/(ISSN)1365-2184 [Accessed 3 Dec. </w:t>
       </w:r>
     </w:p>
     <w:p>
@@ -23508,22 +24528,45 @@
         <w:rPr>
           <w:rFonts w:eastAsia="Times New Roman"/>
           <w:sz w:val="22"/>
+        </w:rPr>
+      </w:pPr>
+      <w:r>
+        <w:rPr>
+          <w:rFonts w:eastAsia="Times New Roman"/>
+          <w:sz w:val="22"/>
           <w:shd w:val="clear" w:color="auto" w:fill="FFFFFF"/>
         </w:rPr>
-      </w:pPr>
-      <w:r>
-        <w:rPr>
-          <w:sz w:val="22"/>
-        </w:rPr>
-        <w:t xml:space="preserve">[7] </w:t>
-      </w:r>
-      <w:r>
+        <w:t xml:space="preserve">      2017].</w:t>
+      </w:r>
+    </w:p>
+    <w:p>
+      <w:pPr>
+        <w:rPr>
+          <w:sz w:val="22"/>
+        </w:rPr>
+      </w:pPr>
+    </w:p>
+    <w:p>
+      <w:pPr>
         <w:rPr>
           <w:rFonts w:eastAsia="Times New Roman"/>
           <w:sz w:val="22"/>
           <w:shd w:val="clear" w:color="auto" w:fill="FFFFFF"/>
         </w:rPr>
-        <w:t>P.Brandes, R. (2005). Endothelial Aging. </w:t>
+      </w:pPr>
+      <w:r>
+        <w:rPr>
+          <w:sz w:val="22"/>
+        </w:rPr>
+        <w:t xml:space="preserve">[5] </w:t>
+      </w:r>
+      <w:r>
+        <w:rPr>
+          <w:rFonts w:eastAsia="Times New Roman"/>
+          <w:sz w:val="22"/>
+          <w:shd w:val="clear" w:color="auto" w:fill="FFFFFF"/>
+        </w:rPr>
+        <w:t>En.wikipedia.org. (2017). </w:t>
       </w:r>
       <w:r>
         <w:rPr>
@@ -23533,7 +24576,7 @@
           <w:sz w:val="22"/>
           <w:shd w:val="clear" w:color="auto" w:fill="FFFFFF"/>
         </w:rPr>
-        <w:t>Cardiovascular Research</w:t>
+        <w:t>G0 phase</w:t>
       </w:r>
       <w:r>
         <w:rPr>
@@ -23541,7 +24584,7 @@
           <w:sz w:val="22"/>
           <w:shd w:val="clear" w:color="auto" w:fill="FFFFFF"/>
         </w:rPr>
-        <w:t xml:space="preserve">, [online] 66(2), </w:t>
+        <w:t xml:space="preserve">. [online] Available at: </w:t>
       </w:r>
     </w:p>
     <w:p>
@@ -23549,78 +24592,86 @@
         <w:rPr>
           <w:rFonts w:eastAsia="Times New Roman"/>
           <w:sz w:val="22"/>
+        </w:rPr>
+      </w:pPr>
+      <w:r>
+        <w:rPr>
+          <w:rFonts w:eastAsia="Times New Roman"/>
+          <w:sz w:val="22"/>
           <w:shd w:val="clear" w:color="auto" w:fill="FFFFFF"/>
         </w:rPr>
-      </w:pPr>
-      <w:r>
+        <w:t xml:space="preserve">      https://en.wikipedia.org/wiki/G0_phase [Accessed 3 Dec. 2017].</w:t>
+      </w:r>
+    </w:p>
+    <w:p>
+      <w:pPr>
+        <w:rPr>
+          <w:sz w:val="22"/>
+        </w:rPr>
+      </w:pPr>
+    </w:p>
+    <w:p>
+      <w:pPr>
+        <w:spacing w:after="180"/>
+        <w:ind w:left="450" w:hanging="450"/>
+        <w:rPr>
+          <w:sz w:val="22"/>
+        </w:rPr>
+      </w:pPr>
+      <w:r>
+        <w:rPr>
+          <w:sz w:val="22"/>
+        </w:rPr>
+        <w:t>[6] Lab.anhb.uwa.edu.au. (1998). </w:t>
+      </w:r>
+      <w:r>
+        <w:rPr>
+          <w:i/>
+          <w:iCs/>
+          <w:sz w:val="22"/>
+        </w:rPr>
+        <w:t>Blue Histology - more about Endothelial Cells</w:t>
+      </w:r>
+      <w:r>
+        <w:rPr>
+          <w:sz w:val="22"/>
+        </w:rPr>
+        <w:t>. [online] Available at: http://www.lab.anhb.uwa.edu.au/mb140/moreabout/endothel.htm [Accessed 27 Nov. 2017].</w:t>
+      </w:r>
+    </w:p>
+    <w:p>
+      <w:pPr>
         <w:rPr>
           <w:rFonts w:eastAsia="Times New Roman"/>
           <w:sz w:val="22"/>
           <w:shd w:val="clear" w:color="auto" w:fill="FFFFFF"/>
         </w:rPr>
-        <w:t xml:space="preserve">      pp.286–294. Available at: https://doi.org/10.1016/j.cardiores.2004.12.027 [Accessed 3 </w:t>
-      </w:r>
-    </w:p>
-    <w:p>
-      <w:pPr>
+      </w:pPr>
+      <w:r>
+        <w:rPr>
+          <w:sz w:val="22"/>
+        </w:rPr>
+        <w:t xml:space="preserve">[7] </w:t>
+      </w:r>
+      <w:proofErr w:type="spellStart"/>
+      <w:proofErr w:type="gramStart"/>
+      <w:r>
         <w:rPr>
           <w:rFonts w:eastAsia="Times New Roman"/>
           <w:sz w:val="22"/>
-        </w:rPr>
-      </w:pPr>
+          <w:shd w:val="clear" w:color="auto" w:fill="FFFFFF"/>
+        </w:rPr>
+        <w:t>P.Brandes</w:t>
+      </w:r>
+      <w:proofErr w:type="spellEnd"/>
+      <w:proofErr w:type="gramEnd"/>
       <w:r>
         <w:rPr>
           <w:rFonts w:eastAsia="Times New Roman"/>
           <w:sz w:val="22"/>
           <w:shd w:val="clear" w:color="auto" w:fill="FFFFFF"/>
         </w:rPr>
-        <w:t xml:space="preserve">      Dec. 2017].</w:t>
-      </w:r>
-    </w:p>
-    <w:p>
-      <w:pPr>
-        <w:rPr>
-          <w:sz w:val="22"/>
-        </w:rPr>
-      </w:pPr>
-    </w:p>
-    <w:p>
-      <w:pPr>
-        <w:rPr>
-          <w:rFonts w:eastAsia="Times New Roman"/>
-          <w:sz w:val="22"/>
-          <w:shd w:val="clear" w:color="auto" w:fill="FFFFFF"/>
-        </w:rPr>
-      </w:pPr>
-      <w:r>
-        <w:rPr>
-          <w:sz w:val="22"/>
-        </w:rPr>
-        <w:t xml:space="preserve">[8] </w:t>
-      </w:r>
-      <w:r>
-        <w:rPr>
-          <w:rFonts w:eastAsia="Times New Roman"/>
-          <w:sz w:val="22"/>
-          <w:shd w:val="clear" w:color="auto" w:fill="FFFFFF"/>
-        </w:rPr>
-        <w:t xml:space="preserve">Foreman, K. and Tang, J. (2003). Molecular mechanisms of replicative senescence in </w:t>
-      </w:r>
-    </w:p>
-    <w:p>
-      <w:pPr>
-        <w:rPr>
-          <w:rFonts w:eastAsia="Times New Roman"/>
-          <w:sz w:val="22"/>
-        </w:rPr>
-      </w:pPr>
-      <w:r>
-        <w:rPr>
-          <w:rFonts w:eastAsia="Times New Roman"/>
-          <w:sz w:val="22"/>
-          <w:shd w:val="clear" w:color="auto" w:fill="FFFFFF"/>
-        </w:rPr>
-        <w:t xml:space="preserve">      endothelial cells. </w:t>
+        <w:t>, R. (2005). Endothelial Aging. </w:t>
       </w:r>
       <w:r>
         <w:rPr>
@@ -23630,7 +24681,7 @@
           <w:sz w:val="22"/>
           <w:shd w:val="clear" w:color="auto" w:fill="FFFFFF"/>
         </w:rPr>
-        <w:t>Experimental Gerontology</w:t>
+        <w:t>Cardiovascular Research</w:t>
       </w:r>
       <w:r>
         <w:rPr>
@@ -23638,18 +24689,88 @@
           <w:sz w:val="22"/>
           <w:shd w:val="clear" w:color="auto" w:fill="FFFFFF"/>
         </w:rPr>
-        <w:t>, 38(11-12), pp.1251-1257.</w:t>
-      </w:r>
-    </w:p>
-    <w:p>
-      <w:pPr>
-        <w:rPr>
-          <w:sz w:val="22"/>
-        </w:rPr>
-      </w:pPr>
-    </w:p>
-    <w:p>
-      <w:pPr>
+        <w:t xml:space="preserve">, [online] 66(2), </w:t>
+      </w:r>
+    </w:p>
+    <w:p>
+      <w:pPr>
+        <w:rPr>
+          <w:rFonts w:eastAsia="Times New Roman"/>
+          <w:sz w:val="22"/>
+          <w:shd w:val="clear" w:color="auto" w:fill="FFFFFF"/>
+        </w:rPr>
+      </w:pPr>
+      <w:r>
+        <w:rPr>
+          <w:rFonts w:eastAsia="Times New Roman"/>
+          <w:sz w:val="22"/>
+          <w:shd w:val="clear" w:color="auto" w:fill="FFFFFF"/>
+        </w:rPr>
+        <w:t xml:space="preserve">      pp.286–294. Available at: https://doi.org/10.1016/j.cardiores.2004.12.027 [Accessed 3 </w:t>
+      </w:r>
+    </w:p>
+    <w:p>
+      <w:pPr>
+        <w:rPr>
+          <w:rFonts w:eastAsia="Times New Roman"/>
+          <w:sz w:val="22"/>
+        </w:rPr>
+      </w:pPr>
+      <w:r>
+        <w:rPr>
+          <w:rFonts w:eastAsia="Times New Roman"/>
+          <w:sz w:val="22"/>
+          <w:shd w:val="clear" w:color="auto" w:fill="FFFFFF"/>
+        </w:rPr>
+        <w:t xml:space="preserve">      Dec. 2017].</w:t>
+      </w:r>
+    </w:p>
+    <w:p>
+      <w:pPr>
+        <w:rPr>
+          <w:sz w:val="22"/>
+        </w:rPr>
+      </w:pPr>
+    </w:p>
+    <w:p>
+      <w:pPr>
+        <w:rPr>
+          <w:rFonts w:eastAsia="Times New Roman"/>
+          <w:sz w:val="22"/>
+          <w:shd w:val="clear" w:color="auto" w:fill="FFFFFF"/>
+        </w:rPr>
+      </w:pPr>
+      <w:r>
+        <w:rPr>
+          <w:sz w:val="22"/>
+        </w:rPr>
+        <w:t xml:space="preserve">[8] </w:t>
+      </w:r>
+      <w:r>
+        <w:rPr>
+          <w:rFonts w:eastAsia="Times New Roman"/>
+          <w:sz w:val="22"/>
+          <w:shd w:val="clear" w:color="auto" w:fill="FFFFFF"/>
+        </w:rPr>
+        <w:t xml:space="preserve">Foreman, K. and Tang, J. (2003). Molecular mechanisms of replicative senescence in </w:t>
+      </w:r>
+    </w:p>
+    <w:p>
+      <w:pPr>
+        <w:rPr>
+          <w:rFonts w:eastAsia="Times New Roman"/>
+          <w:sz w:val="22"/>
+        </w:rPr>
+      </w:pPr>
+      <w:r>
+        <w:rPr>
+          <w:rFonts w:eastAsia="Times New Roman"/>
+          <w:sz w:val="22"/>
+          <w:shd w:val="clear" w:color="auto" w:fill="FFFFFF"/>
+        </w:rPr>
+        <w:t xml:space="preserve">      endothelial cells. </w:t>
+      </w:r>
+      <w:r>
         <w:rPr>
           <w:rFonts w:eastAsia="Times New Roman"/>
           <w:i/>
@@ -23657,12 +24778,7 @@
           <w:sz w:val="22"/>
           <w:shd w:val="clear" w:color="auto" w:fill="FFFFFF"/>
         </w:rPr>
-      </w:pPr>
-      <w:r>
-        <w:rPr>
-          <w:sz w:val="22"/>
-        </w:rPr>
-        <w:t xml:space="preserve">[9] </w:t>
+        <w:t>Experimental Gerontology</w:t>
       </w:r>
       <w:r>
         <w:rPr>
@@ -23670,9 +24786,18 @@
           <w:sz w:val="22"/>
           <w:shd w:val="clear" w:color="auto" w:fill="FFFFFF"/>
         </w:rPr>
-        <w:t>Senescence.info. (2017). </w:t>
-      </w:r>
-      <w:r>
+        <w:t>, 38(11-12), pp.1251-1257.</w:t>
+      </w:r>
+    </w:p>
+    <w:p>
+      <w:pPr>
+        <w:rPr>
+          <w:sz w:val="22"/>
+        </w:rPr>
+      </w:pPr>
+    </w:p>
+    <w:p>
+      <w:pPr>
         <w:rPr>
           <w:rFonts w:eastAsia="Times New Roman"/>
           <w:i/>
@@ -23680,17 +24805,21 @@
           <w:sz w:val="22"/>
           <w:shd w:val="clear" w:color="auto" w:fill="FFFFFF"/>
         </w:rPr>
-        <w:t xml:space="preserve">Cellular Senescence: The Hayflick Limit and Senescent and </w:t>
-      </w:r>
-    </w:p>
-    <w:p>
-      <w:pPr>
+      </w:pPr>
+      <w:r>
+        <w:rPr>
+          <w:sz w:val="22"/>
+        </w:rPr>
+        <w:t xml:space="preserve">[9] </w:t>
+      </w:r>
+      <w:r>
         <w:rPr>
           <w:rFonts w:eastAsia="Times New Roman"/>
           <w:sz w:val="22"/>
           <w:shd w:val="clear" w:color="auto" w:fill="FFFFFF"/>
         </w:rPr>
-      </w:pPr>
+        <w:t>Senescence.info. (2017). </w:t>
+      </w:r>
       <w:r>
         <w:rPr>
           <w:rFonts w:eastAsia="Times New Roman"/>
@@ -23699,6 +24828,25 @@
           <w:sz w:val="22"/>
           <w:shd w:val="clear" w:color="auto" w:fill="FFFFFF"/>
         </w:rPr>
+        <w:t xml:space="preserve">Cellular Senescence: The Hayflick Limit and Senescent and </w:t>
+      </w:r>
+    </w:p>
+    <w:p>
+      <w:pPr>
+        <w:rPr>
+          <w:rFonts w:eastAsia="Times New Roman"/>
+          <w:sz w:val="22"/>
+          <w:shd w:val="clear" w:color="auto" w:fill="FFFFFF"/>
+        </w:rPr>
+      </w:pPr>
+      <w:r>
+        <w:rPr>
+          <w:rFonts w:eastAsia="Times New Roman"/>
+          <w:i/>
+          <w:iCs/>
+          <w:sz w:val="22"/>
+          <w:shd w:val="clear" w:color="auto" w:fill="FFFFFF"/>
+        </w:rPr>
         <w:t xml:space="preserve">      Aging Cells</w:t>
       </w:r>
       <w:r>
@@ -23748,7 +24896,63 @@
         <w:rPr>
           <w:sz w:val="22"/>
         </w:rPr>
-        <w:t>[10] Warboys, C., de Luca, A., Amini, N., Luong, L., Duckles, H., Hsiao, S., White, A., Biswas, S., Khamis, R., Chong, C., Cheung, W., Sherwin, S., Bennett, M., Gil, J., Mason, J., Haskard, D. and Evans, P. (2014). Disturbed Flow Promotes Endothelial Senescence via a p53-Dependent Pathway. </w:t>
+        <w:t xml:space="preserve">[10] Warboys, C., de Luca, A., </w:t>
+      </w:r>
+      <w:proofErr w:type="spellStart"/>
+      <w:r>
+        <w:rPr>
+          <w:sz w:val="22"/>
+        </w:rPr>
+        <w:t>Amini</w:t>
+      </w:r>
+      <w:proofErr w:type="spellEnd"/>
+      <w:r>
+        <w:rPr>
+          <w:sz w:val="22"/>
+        </w:rPr>
+        <w:t xml:space="preserve">, N., Luong, L., </w:t>
+      </w:r>
+      <w:proofErr w:type="spellStart"/>
+      <w:r>
+        <w:rPr>
+          <w:sz w:val="22"/>
+        </w:rPr>
+        <w:t>Duckles</w:t>
+      </w:r>
+      <w:proofErr w:type="spellEnd"/>
+      <w:r>
+        <w:rPr>
+          <w:sz w:val="22"/>
+        </w:rPr>
+        <w:t xml:space="preserve">, H., Hsiao, S., White, A., Biswas, S., </w:t>
+      </w:r>
+      <w:proofErr w:type="spellStart"/>
+      <w:r>
+        <w:rPr>
+          <w:sz w:val="22"/>
+        </w:rPr>
+        <w:t>Khamis</w:t>
+      </w:r>
+      <w:proofErr w:type="spellEnd"/>
+      <w:r>
+        <w:rPr>
+          <w:sz w:val="22"/>
+        </w:rPr>
+        <w:t xml:space="preserve">, R., Chong, C., Cheung, W., Sherwin, S., Bennett, M., Gil, J., Mason, J., </w:t>
+      </w:r>
+      <w:proofErr w:type="spellStart"/>
+      <w:r>
+        <w:rPr>
+          <w:sz w:val="22"/>
+        </w:rPr>
+        <w:t>Haskard</w:t>
+      </w:r>
+      <w:proofErr w:type="spellEnd"/>
+      <w:r>
+        <w:rPr>
+          <w:sz w:val="22"/>
+        </w:rPr>
+        <w:t>, D. and Evans, P. (2014). Disturbed Flow Promotes Endothelial Senescence via a p53-Dependent Pathway. </w:t>
       </w:r>
       <w:r>
         <w:rPr>
@@ -23777,7 +24981,77 @@
         <w:rPr>
           <w:sz w:val="22"/>
         </w:rPr>
-        <w:t>[11] Chaudhury, H., Zakkar, M., Boyle, J., Cuhlmann, S., van der Heiden, K., Luong, L., Davis, J., Platt, A., Mason, J., Krams, R., Haskard, D., Clark, A. and Evans, P. (2010). c-Jun N-Terminal Kinase Primes Endothelial Cells at Atheroprone Sites for Apoptosis. </w:t>
+        <w:t xml:space="preserve">[11] Chaudhury, H., </w:t>
+      </w:r>
+      <w:proofErr w:type="spellStart"/>
+      <w:r>
+        <w:rPr>
+          <w:sz w:val="22"/>
+        </w:rPr>
+        <w:t>Zakkar</w:t>
+      </w:r>
+      <w:proofErr w:type="spellEnd"/>
+      <w:r>
+        <w:rPr>
+          <w:sz w:val="22"/>
+        </w:rPr>
+        <w:t xml:space="preserve">, M., Boyle, J., </w:t>
+      </w:r>
+      <w:proofErr w:type="spellStart"/>
+      <w:r>
+        <w:rPr>
+          <w:sz w:val="22"/>
+        </w:rPr>
+        <w:t>Cuhlmann</w:t>
+      </w:r>
+      <w:proofErr w:type="spellEnd"/>
+      <w:r>
+        <w:rPr>
+          <w:sz w:val="22"/>
+        </w:rPr>
+        <w:t xml:space="preserve">, S., van der </w:t>
+      </w:r>
+      <w:proofErr w:type="spellStart"/>
+      <w:r>
+        <w:rPr>
+          <w:sz w:val="22"/>
+        </w:rPr>
+        <w:t>Heiden</w:t>
+      </w:r>
+      <w:proofErr w:type="spellEnd"/>
+      <w:r>
+        <w:rPr>
+          <w:sz w:val="22"/>
+        </w:rPr>
+        <w:t xml:space="preserve">, K., Luong, L., Davis, J., Platt, A., Mason, J., </w:t>
+      </w:r>
+      <w:proofErr w:type="spellStart"/>
+      <w:r>
+        <w:rPr>
+          <w:sz w:val="22"/>
+        </w:rPr>
+        <w:t>Krams</w:t>
+      </w:r>
+      <w:proofErr w:type="spellEnd"/>
+      <w:r>
+        <w:rPr>
+          <w:sz w:val="22"/>
+        </w:rPr>
+        <w:t xml:space="preserve">, R., </w:t>
+      </w:r>
+      <w:proofErr w:type="spellStart"/>
+      <w:r>
+        <w:rPr>
+          <w:sz w:val="22"/>
+        </w:rPr>
+        <w:t>Haskard</w:t>
+      </w:r>
+      <w:proofErr w:type="spellEnd"/>
+      <w:r>
+        <w:rPr>
+          <w:sz w:val="22"/>
+        </w:rPr>
+        <w:t>, D., Clark, A. and Evans, P. (2010). c-Jun N-Terminal Kinase Primes Endothelial Cells at Atheroprone Sites for Apoptosis. </w:t>
       </w:r>
       <w:r>
         <w:rPr>
@@ -23806,7 +25080,21 @@
         <w:rPr>
           <w:sz w:val="22"/>
         </w:rPr>
-        <w:t>[12] Gerrity, R., Richardson, M., Somer, J., Bell, F. and Schwartz, C. (1977). Endothelial cell morphology in areas of in vivo Evans blue uptake in aorta of young pigs. </w:t>
+        <w:t xml:space="preserve">[12] Gerrity, R., Richardson, M., </w:t>
+      </w:r>
+      <w:proofErr w:type="spellStart"/>
+      <w:r>
+        <w:rPr>
+          <w:sz w:val="22"/>
+        </w:rPr>
+        <w:t>Somer</w:t>
+      </w:r>
+      <w:proofErr w:type="spellEnd"/>
+      <w:r>
+        <w:rPr>
+          <w:sz w:val="22"/>
+        </w:rPr>
+        <w:t>, J., Bell, F. and Schwartz, C. (1977). Endothelial cell morphology in areas of in vivo Evans blue uptake in aorta of young pigs. </w:t>
       </w:r>
       <w:r>
         <w:rPr>
@@ -23843,8 +25131,18 @@
           <w:iCs/>
           <w:sz w:val="22"/>
         </w:rPr>
-        <w:t>Am J Pathol</w:t>
-      </w:r>
+        <w:t xml:space="preserve">Am J </w:t>
+      </w:r>
+      <w:proofErr w:type="spellStart"/>
+      <w:r>
+        <w:rPr>
+          <w:i/>
+          <w:iCs/>
+          <w:sz w:val="22"/>
+        </w:rPr>
+        <w:t>Pathol</w:t>
+      </w:r>
+      <w:proofErr w:type="spellEnd"/>
       <w:r>
         <w:rPr>
           <w:sz w:val="22"/>
@@ -23864,7 +25162,21 @@
         <w:rPr>
           <w:sz w:val="22"/>
         </w:rPr>
-        <w:t>[14] Hu, Y., Foteinos, G., Xiao, Q. and Xu, Q. (2008). RAPID ENDOTHELIAL TURNOVER IN ATHEROSCLEROSIS-PRONE AREAS COINCIDES WITH STEM CELL REPAIR IN APOE-DEFICIENT MICE. </w:t>
+        <w:t xml:space="preserve">[14] Hu, Y., </w:t>
+      </w:r>
+      <w:proofErr w:type="spellStart"/>
+      <w:r>
+        <w:rPr>
+          <w:sz w:val="22"/>
+        </w:rPr>
+        <w:t>Foteinos</w:t>
+      </w:r>
+      <w:proofErr w:type="spellEnd"/>
+      <w:r>
+        <w:rPr>
+          <w:sz w:val="22"/>
+        </w:rPr>
+        <w:t>, G., Xiao, Q. and Xu, Q. (2008). RAPID ENDOTHELIAL TURNOVER IN ATHEROSCLEROSIS-PRONE AREAS COINCIDES WITH STEM CELL REPAIR IN APOE-DEFICIENT MICE. </w:t>
       </w:r>
       <w:r>
         <w:rPr>
@@ -23897,13 +25209,41 @@
         </w:rPr>
         <w:t xml:space="preserve">[15] </w:t>
       </w:r>
+      <w:proofErr w:type="spellStart"/>
       <w:r>
         <w:rPr>
           <w:rFonts w:eastAsia="Times New Roman"/>
           <w:sz w:val="22"/>
           <w:shd w:val="clear" w:color="auto" w:fill="FFFFFF"/>
         </w:rPr>
-        <w:t>Pavelka, J., Tel, G. and Bartosek, M. (2000). </w:t>
+        <w:t>Pavelka</w:t>
+      </w:r>
+      <w:proofErr w:type="spellEnd"/>
+      <w:r>
+        <w:rPr>
+          <w:rFonts w:eastAsia="Times New Roman"/>
+          <w:sz w:val="22"/>
+          <w:shd w:val="clear" w:color="auto" w:fill="FFFFFF"/>
+        </w:rPr>
+        <w:t xml:space="preserve">, J., Tel, G. and </w:t>
+      </w:r>
+      <w:proofErr w:type="spellStart"/>
+      <w:r>
+        <w:rPr>
+          <w:rFonts w:eastAsia="Times New Roman"/>
+          <w:sz w:val="22"/>
+          <w:shd w:val="clear" w:color="auto" w:fill="FFFFFF"/>
+        </w:rPr>
+        <w:t>Bartosek</w:t>
+      </w:r>
+      <w:proofErr w:type="spellEnd"/>
+      <w:r>
+        <w:rPr>
+          <w:rFonts w:eastAsia="Times New Roman"/>
+          <w:sz w:val="22"/>
+          <w:shd w:val="clear" w:color="auto" w:fill="FFFFFF"/>
+        </w:rPr>
+        <w:t>, M. (2000). </w:t>
       </w:r>
       <w:r>
         <w:rPr>
@@ -23991,7 +25331,25 @@
           <w:sz w:val="22"/>
           <w:shd w:val="clear" w:color="auto" w:fill="FFFFFF"/>
         </w:rPr>
-        <w:t xml:space="preserve">        Computational Modeling of Wounded Epithelial Cell Monolayers. </w:t>
+        <w:t xml:space="preserve">        Computational </w:t>
+      </w:r>
+      <w:proofErr w:type="spellStart"/>
+      <w:r>
+        <w:rPr>
+          <w:rFonts w:eastAsia="Times New Roman"/>
+          <w:sz w:val="22"/>
+          <w:shd w:val="clear" w:color="auto" w:fill="FFFFFF"/>
+        </w:rPr>
+        <w:t>Modeling</w:t>
+      </w:r>
+      <w:proofErr w:type="spellEnd"/>
+      <w:r>
+        <w:rPr>
+          <w:rFonts w:eastAsia="Times New Roman"/>
+          <w:sz w:val="22"/>
+          <w:shd w:val="clear" w:color="auto" w:fill="FFFFFF"/>
+        </w:rPr>
+        <w:t xml:space="preserve"> of Wounded Epithelial Cell Monolayers. </w:t>
       </w:r>
       <w:r>
         <w:rPr>
@@ -24019,8 +25377,20 @@
           <w:sz w:val="22"/>
           <w:shd w:val="clear" w:color="auto" w:fill="FFFFFF"/>
         </w:rPr>
-        <w:t xml:space="preserve">        on Nanobioscience</w:t>
-      </w:r>
+        <w:t xml:space="preserve">        on </w:t>
+      </w:r>
+      <w:proofErr w:type="spellStart"/>
+      <w:r>
+        <w:rPr>
+          <w:rFonts w:eastAsia="Times New Roman"/>
+          <w:i/>
+          <w:iCs/>
+          <w:sz w:val="22"/>
+          <w:shd w:val="clear" w:color="auto" w:fill="FFFFFF"/>
+        </w:rPr>
+        <w:t>Nanobioscience</w:t>
+      </w:r>
+      <w:proofErr w:type="spellEnd"/>
       <w:r>
         <w:rPr>
           <w:rFonts w:eastAsia="Times New Roman"/>
@@ -24165,7 +25535,25 @@
           <w:sz w:val="22"/>
           <w:shd w:val="clear" w:color="auto" w:fill="FFFFFF"/>
         </w:rPr>
-        <w:t xml:space="preserve">        studies, cocultivation, and cell hybridization studies of Werner syndrome cultured skin </w:t>
+        <w:t xml:space="preserve">        studies, </w:t>
+      </w:r>
+      <w:proofErr w:type="spellStart"/>
+      <w:r>
+        <w:rPr>
+          <w:rFonts w:eastAsia="Times New Roman"/>
+          <w:sz w:val="22"/>
+          <w:shd w:val="clear" w:color="auto" w:fill="FFFFFF"/>
+        </w:rPr>
+        <w:t>cocultivation</w:t>
+      </w:r>
+      <w:proofErr w:type="spellEnd"/>
+      <w:r>
+        <w:rPr>
+          <w:rFonts w:eastAsia="Times New Roman"/>
+          <w:sz w:val="22"/>
+          <w:shd w:val="clear" w:color="auto" w:fill="FFFFFF"/>
+        </w:rPr>
+        <w:t xml:space="preserve">, and cell hybridization studies of Werner syndrome cultured skin </w:t>
       </w:r>
     </w:p>
     <w:p>
@@ -24304,8 +25692,8 @@
       </w:pPr>
     </w:p>
     <w:sectPr>
-      <w:headerReference w:type="default" r:id="rId20"/>
-      <w:footerReference w:type="default" r:id="rId21"/>
+      <w:headerReference w:type="default" r:id="rId21"/>
+      <w:footerReference w:type="default" r:id="rId22"/>
       <w:pgSz w:w="11900" w:h="16840"/>
       <w:pgMar w:top="1440" w:right="1440" w:bottom="1440" w:left="1440" w:header="720" w:footer="720" w:gutter="0"/>
       <w:pgNumType w:start="1"/>
@@ -24538,7 +25926,15 @@
         <w:annotationRef/>
       </w:r>
       <w:r>
-        <w:t>See previous comment on complex detail! Better to just say that cells at these sites are more likely to apoptose/proliferate?</w:t>
+        <w:t xml:space="preserve">See previous comment on complex detail! Better to just say that cells at these sites are more likely to </w:t>
+      </w:r>
+      <w:proofErr w:type="spellStart"/>
+      <w:r>
+        <w:t>apoptose</w:t>
+      </w:r>
+      <w:proofErr w:type="spellEnd"/>
+      <w:r>
+        <w:t>/proliferate?</w:t>
       </w:r>
     </w:p>
   </w:comment>
@@ -24586,7 +25982,15 @@
         <w:annotationRef/>
       </w:r>
       <w:r>
-        <w:t>I would move this to the “work done” chapter, or an appendix, as you mention (but make sure you at least refer to it to get credit!).Try to keep what appears in this chapter brief an to the point. A summary of features to compare with other frameworks is ideal….</w:t>
+        <w:t>I would move this to the “work done” chapter, or an appendix, as you mention (but make sure you at least refer to it to get credit!</w:t>
+      </w:r>
+      <w:proofErr w:type="gramStart"/>
+      <w:r>
+        <w:t>).Try</w:t>
+      </w:r>
+      <w:proofErr w:type="gramEnd"/>
+      <w:r>
+        <w:t xml:space="preserve"> to keep what appears in this chapter brief an to the point. A summary of features to compare with other frameworks is ideal….</w:t>
       </w:r>
     </w:p>
   </w:comment>
@@ -24682,7 +26086,15 @@
         <w:annotationRef/>
       </w:r>
       <w:r>
-        <w:t>I would move this to the “work done” chapter, or an appendix, as you mention (but make sure you at least refer to it to get credit!).Try to keep what appears in this chapter brief an to the point. A summary of features to compare with other frameworks is ideal….</w:t>
+        <w:t>I would move this to the “work done” chapter, or an appendix, as you mention (but make sure you at least refer to it to get credit!</w:t>
+      </w:r>
+      <w:proofErr w:type="gramStart"/>
+      <w:r>
+        <w:t>).Try</w:t>
+      </w:r>
+      <w:proofErr w:type="gramEnd"/>
+      <w:r>
+        <w:t xml:space="preserve"> to keep what appears in this chapter brief an to the point. A summary of features to compare with other frameworks is ideal….</w:t>
       </w:r>
     </w:p>
   </w:comment>
@@ -24891,7 +26303,7 @@
         <w:rStyle w:val="PageNumber"/>
         <w:noProof/>
       </w:rPr>
-      <w:t>16</w:t>
+      <w:t>18</w:t>
     </w:r>
     <w:r>
       <w:rPr>
@@ -27325,6 +28737,32 @@
       <w:lang w:eastAsia="en-GB"/>
     </w:rPr>
   </w:style>
+  <w:style w:type="paragraph" w:styleId="PlainText">
+    <w:name w:val="Plain Text"/>
+    <w:basedOn w:val="Normal"/>
+    <w:link w:val="PlainTextChar"/>
+    <w:uiPriority w:val="99"/>
+    <w:unhideWhenUsed/>
+    <w:rsid w:val="007D3BBF"/>
+    <w:rPr>
+      <w:rFonts w:ascii="Courier" w:hAnsi="Courier" w:cstheme="minorBidi"/>
+      <w:sz w:val="21"/>
+      <w:szCs w:val="21"/>
+      <w:lang w:eastAsia="en-US"/>
+    </w:rPr>
+  </w:style>
+  <w:style w:type="character" w:customStyle="1" w:styleId="PlainTextChar">
+    <w:name w:val="Plain Text Char"/>
+    <w:basedOn w:val="DefaultParagraphFont"/>
+    <w:link w:val="PlainText"/>
+    <w:uiPriority w:val="99"/>
+    <w:rsid w:val="007D3BBF"/>
+    <w:rPr>
+      <w:rFonts w:ascii="Courier" w:hAnsi="Courier"/>
+      <w:sz w:val="21"/>
+      <w:szCs w:val="21"/>
+    </w:rPr>
+  </w:style>
 </w:styles>
 </file>
 
@@ -27614,7 +29052,7 @@
 </file>
 
 <file path=customXml/itemProps1.xml><?xml version="1.0" encoding="utf-8"?>
-<ds:datastoreItem xmlns:ds="http://schemas.openxmlformats.org/officeDocument/2006/customXml" ds:itemID="{447F5D73-D928-6E49-825E-B4C89D7A7ADE}">
+<ds:datastoreItem xmlns:ds="http://schemas.openxmlformats.org/officeDocument/2006/customXml" ds:itemID="{21A31C68-CDA2-FB45-B927-88FC667D6084}">
   <ds:schemaRefs>
     <ds:schemaRef ds:uri="http://schemas.openxmlformats.org/officeDocument/2006/bibliography"/>
   </ds:schemaRefs>

</xml_diff>